<commit_message>
Almost final - working
just need to write code comments now
</commit_message>
<xml_diff>
--- a/zPhase 1/PHASE 1.docx
+++ b/zPhase 1/PHASE 1.docx
@@ -801,6 +801,7 @@
           <w:color w:val="auto"/>
           <w:sz w:val="22"/>
           <w:szCs w:val="22"/>
+          <w:lang w:val="en-GB" w:eastAsia="en-US"/>
         </w:rPr>
         <w:id w:val="667443320"/>
         <w:docPartObj>
@@ -811,7 +812,6 @@
       <w:sdtEndPr>
         <w:rPr>
           <w:szCs w:val="26"/>
-          <w:lang w:val="en-GB" w:eastAsia="en-US"/>
         </w:rPr>
       </w:sdtEndPr>
       <w:sdtContent>
@@ -846,7 +846,7 @@
           <w:r>
             <w:fldChar w:fldCharType="separate"/>
           </w:r>
-          <w:hyperlink w:anchor="_Toc117430871" w:history="1">
+          <w:hyperlink w:anchor="_Toc118058877" w:history="1">
             <w:r>
               <w:rPr>
                 <w:rStyle w:val="Hyperlink"/>
@@ -875,7 +875,7 @@
                 <w:noProof/>
                 <w:webHidden/>
               </w:rPr>
-              <w:instrText xml:space="preserve"> PAGEREF _Toc117430871 \h </w:instrText>
+              <w:instrText xml:space="preserve"> PAGEREF _Toc118058877 \h </w:instrText>
             </w:r>
             <w:r>
               <w:rPr>
@@ -920,7 +920,7 @@
               <w:lang w:val="en-GB" w:eastAsia="en-GB"/>
             </w:rPr>
           </w:pPr>
-          <w:hyperlink w:anchor="_Toc117430872" w:history="1">
+          <w:hyperlink w:anchor="_Toc118058878" w:history="1">
             <w:r>
               <w:rPr>
                 <w:rStyle w:val="Hyperlink"/>
@@ -949,7 +949,7 @@
                 <w:noProof/>
                 <w:webHidden/>
               </w:rPr>
-              <w:instrText xml:space="preserve"> PAGEREF _Toc117430872 \h </w:instrText>
+              <w:instrText xml:space="preserve"> PAGEREF _Toc118058878 \h </w:instrText>
             </w:r>
             <w:r>
               <w:rPr>
@@ -994,7 +994,7 @@
               <w:lang w:val="en-GB" w:eastAsia="en-GB"/>
             </w:rPr>
           </w:pPr>
-          <w:hyperlink w:anchor="_Toc117430873" w:history="1">
+          <w:hyperlink w:anchor="_Toc118058879" w:history="1">
             <w:r>
               <w:rPr>
                 <w:rStyle w:val="Hyperlink"/>
@@ -1023,7 +1023,7 @@
                 <w:noProof/>
                 <w:webHidden/>
               </w:rPr>
-              <w:instrText xml:space="preserve"> PAGEREF _Toc117430873 \h </w:instrText>
+              <w:instrText xml:space="preserve"> PAGEREF _Toc118058879 \h </w:instrText>
             </w:r>
             <w:r>
               <w:rPr>
@@ -1068,7 +1068,7 @@
               <w:lang w:val="en-GB" w:eastAsia="en-GB"/>
             </w:rPr>
           </w:pPr>
-          <w:hyperlink w:anchor="_Toc117430874" w:history="1">
+          <w:hyperlink w:anchor="_Toc118058880" w:history="1">
             <w:r>
               <w:rPr>
                 <w:rStyle w:val="Hyperlink"/>
@@ -1097,7 +1097,7 @@
                 <w:noProof/>
                 <w:webHidden/>
               </w:rPr>
-              <w:instrText xml:space="preserve"> PAGEREF _Toc117430874 \h </w:instrText>
+              <w:instrText xml:space="preserve"> PAGEREF _Toc118058880 \h </w:instrText>
             </w:r>
             <w:r>
               <w:rPr>
@@ -1142,7 +1142,7 @@
               <w:lang w:val="en-GB" w:eastAsia="en-GB"/>
             </w:rPr>
           </w:pPr>
-          <w:hyperlink w:anchor="_Toc117430875" w:history="1">
+          <w:hyperlink w:anchor="_Toc118058881" w:history="1">
             <w:r>
               <w:rPr>
                 <w:rStyle w:val="Hyperlink"/>
@@ -1171,7 +1171,7 @@
                 <w:noProof/>
                 <w:webHidden/>
               </w:rPr>
-              <w:instrText xml:space="preserve"> PAGEREF _Toc117430875 \h </w:instrText>
+              <w:instrText xml:space="preserve"> PAGEREF _Toc118058881 \h </w:instrText>
             </w:r>
             <w:r>
               <w:rPr>
@@ -1216,7 +1216,7 @@
               <w:lang w:val="en-GB" w:eastAsia="en-GB"/>
             </w:rPr>
           </w:pPr>
-          <w:hyperlink w:anchor="_Toc117430876" w:history="1">
+          <w:hyperlink w:anchor="_Toc118058882" w:history="1">
             <w:r>
               <w:rPr>
                 <w:rStyle w:val="Hyperlink"/>
@@ -1245,7 +1245,7 @@
                 <w:noProof/>
                 <w:webHidden/>
               </w:rPr>
-              <w:instrText xml:space="preserve"> PAGEREF _Toc117430876 \h </w:instrText>
+              <w:instrText xml:space="preserve"> PAGEREF _Toc118058882 \h </w:instrText>
             </w:r>
             <w:r>
               <w:rPr>
@@ -1290,7 +1290,7 @@
               <w:lang w:val="en-GB" w:eastAsia="en-GB"/>
             </w:rPr>
           </w:pPr>
-          <w:hyperlink w:anchor="_Toc117430877" w:history="1">
+          <w:hyperlink w:anchor="_Toc118058883" w:history="1">
             <w:r>
               <w:rPr>
                 <w:rStyle w:val="Hyperlink"/>
@@ -1319,7 +1319,7 @@
                 <w:noProof/>
                 <w:webHidden/>
               </w:rPr>
-              <w:instrText xml:space="preserve"> PAGEREF _Toc117430877 \h </w:instrText>
+              <w:instrText xml:space="preserve"> PAGEREF _Toc118058883 \h </w:instrText>
             </w:r>
             <w:r>
               <w:rPr>
@@ -1364,7 +1364,7 @@
               <w:lang w:val="en-GB" w:eastAsia="en-GB"/>
             </w:rPr>
           </w:pPr>
-          <w:hyperlink w:anchor="_Toc117430878" w:history="1">
+          <w:hyperlink w:anchor="_Toc118058884" w:history="1">
             <w:r>
               <w:rPr>
                 <w:rStyle w:val="Hyperlink"/>
@@ -1393,7 +1393,7 @@
                 <w:noProof/>
                 <w:webHidden/>
               </w:rPr>
-              <w:instrText xml:space="preserve"> PAGEREF _Toc117430878 \h </w:instrText>
+              <w:instrText xml:space="preserve"> PAGEREF _Toc118058884 \h </w:instrText>
             </w:r>
             <w:r>
               <w:rPr>
@@ -1438,7 +1438,7 @@
               <w:lang w:val="en-GB" w:eastAsia="en-GB"/>
             </w:rPr>
           </w:pPr>
-          <w:hyperlink w:anchor="_Toc117430879" w:history="1">
+          <w:hyperlink w:anchor="_Toc118058885" w:history="1">
             <w:r>
               <w:rPr>
                 <w:rStyle w:val="Hyperlink"/>
@@ -1467,7 +1467,7 @@
                 <w:noProof/>
                 <w:webHidden/>
               </w:rPr>
-              <w:instrText xml:space="preserve"> PAGEREF _Toc117430879 \h </w:instrText>
+              <w:instrText xml:space="preserve"> PAGEREF _Toc118058885 \h </w:instrText>
             </w:r>
             <w:r>
               <w:rPr>
@@ -1512,7 +1512,7 @@
               <w:lang w:val="en-GB" w:eastAsia="en-GB"/>
             </w:rPr>
           </w:pPr>
-          <w:hyperlink w:anchor="_Toc117430880" w:history="1">
+          <w:hyperlink w:anchor="_Toc118058886" w:history="1">
             <w:r>
               <w:rPr>
                 <w:rStyle w:val="Hyperlink"/>
@@ -1541,7 +1541,7 @@
                 <w:noProof/>
                 <w:webHidden/>
               </w:rPr>
-              <w:instrText xml:space="preserve"> PAGEREF _Toc117430880 \h </w:instrText>
+              <w:instrText xml:space="preserve"> PAGEREF _Toc118058886 \h </w:instrText>
             </w:r>
             <w:r>
               <w:rPr>
@@ -1562,6 +1562,80 @@
                 <w:webHidden/>
               </w:rPr>
               <w:t>12</w:t>
+            </w:r>
+            <w:r>
+              <w:rPr>
+                <w:noProof/>
+                <w:webHidden/>
+              </w:rPr>
+              <w:fldChar w:fldCharType="end"/>
+            </w:r>
+          </w:hyperlink>
+        </w:p>
+        <w:p>
+          <w:pPr>
+            <w:pStyle w:val="TOC1"/>
+            <w:tabs>
+              <w:tab w:val="right" w:leader="dot" w:pos="9016"/>
+            </w:tabs>
+            <w:rPr>
+              <w:rFonts w:eastAsiaTheme="minorEastAsia"/>
+              <w:noProof/>
+              <w:sz w:val="22"/>
+              <w:szCs w:val="22"/>
+              <w:lang w:val="en-GB" w:eastAsia="en-GB"/>
+            </w:rPr>
+          </w:pPr>
+          <w:hyperlink w:anchor="_Toc118058887" w:history="1">
+            <w:r>
+              <w:rPr>
+                <w:rStyle w:val="Hyperlink"/>
+                <w:b/>
+                <w:bCs/>
+                <w:noProof/>
+              </w:rPr>
+              <w:t>Help received/declaration</w:t>
+            </w:r>
+            <w:r>
+              <w:rPr>
+                <w:noProof/>
+                <w:webHidden/>
+              </w:rPr>
+              <w:tab/>
+            </w:r>
+            <w:r>
+              <w:rPr>
+                <w:noProof/>
+                <w:webHidden/>
+              </w:rPr>
+              <w:fldChar w:fldCharType="begin"/>
+            </w:r>
+            <w:r>
+              <w:rPr>
+                <w:noProof/>
+                <w:webHidden/>
+              </w:rPr>
+              <w:instrText xml:space="preserve"> PAGEREF _Toc118058887 \h </w:instrText>
+            </w:r>
+            <w:r>
+              <w:rPr>
+                <w:noProof/>
+                <w:webHidden/>
+              </w:rPr>
+            </w:r>
+            <w:r>
+              <w:rPr>
+                <w:noProof/>
+                <w:webHidden/>
+              </w:rPr>
+              <w:fldChar w:fldCharType="separate"/>
+            </w:r>
+            <w:r>
+              <w:rPr>
+                <w:noProof/>
+                <w:webHidden/>
+              </w:rPr>
+              <w:t>20</w:t>
             </w:r>
             <w:r>
               <w:rPr>
@@ -1622,7 +1696,7 @@
           <w:color w:val="000000" w:themeColor="text1"/>
         </w:rPr>
       </w:pPr>
-      <w:bookmarkStart w:id="0" w:name="_Toc117430871"/>
+      <w:bookmarkStart w:id="0" w:name="_Toc118058877"/>
       <w:r>
         <w:rPr>
           <w:b/>
@@ -1803,7 +1877,7 @@
           <w:color w:val="000000" w:themeColor="text1"/>
         </w:rPr>
       </w:pPr>
-      <w:bookmarkStart w:id="1" w:name="_Toc117430872"/>
+      <w:bookmarkStart w:id="1" w:name="_Toc118058878"/>
       <w:r>
         <w:rPr>
           <w:b/>
@@ -2173,7 +2247,7 @@
           <w:color w:val="000000" w:themeColor="text1"/>
         </w:rPr>
       </w:pPr>
-      <w:bookmarkStart w:id="2" w:name="_Toc117430873"/>
+      <w:bookmarkStart w:id="2" w:name="_Toc118058879"/>
       <w:r>
         <w:rPr>
           <w:b/>
@@ -3685,6 +3759,10 @@
                     </w:txbxContent>
                   </v:textbox>
                 </v:shape>
+                <v:shapetype id="_x0000_t32" coordsize="21600,21600" o:spt="32" o:oned="t" path="m,l21600,21600e" filled="f">
+                  <v:path arrowok="t" fillok="f" o:connecttype="none"/>
+                  <o:lock v:ext="edit" shapetype="t"/>
+                </v:shapetype>
                 <v:shape id="Straight Arrow Connector 193" o:spid="_x0000_s1034" type="#_x0000_t32" style="position:absolute;left:4572;top:19716;width:0;height:7525;visibility:visible;mso-wrap-style:square" o:connectortype="straight" o:gfxdata="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" strokecolor="black [3213]" strokeweight=".5pt">
                   <v:stroke endarrow="block" joinstyle="miter"/>
                 </v:shape>
@@ -6367,6 +6445,7 @@
         <w:br w:type="page"/>
       </w:r>
     </w:p>
+    <w:bookmarkStart w:id="3" w:name="_Toc118058880"/>
     <w:p>
       <w:pPr>
         <w:pStyle w:val="Heading1"/>
@@ -6375,7 +6454,6 @@
           <w:bCs/>
         </w:rPr>
       </w:pPr>
-      <w:bookmarkStart w:id="3" w:name="_Toc117430874"/>
       <w:r>
         <w:rPr>
           <w:b/>
@@ -6478,7 +6556,7 @@
         <mc:AlternateContent>
           <mc:Choice Requires="wpg">
             <w:drawing>
-              <wp:anchor distT="0" distB="0" distL="114300" distR="114300" simplePos="0" relativeHeight="251892736" behindDoc="0" locked="0" layoutInCell="1" allowOverlap="1" wp14:anchorId="3C98A0AE" wp14:editId="647E2DD6">
+              <wp:anchor distT="0" distB="0" distL="114300" distR="114300" simplePos="0" relativeHeight="251892736" behindDoc="0" locked="0" layoutInCell="1" allowOverlap="1" wp14:anchorId="3C98A0AE" wp14:editId="14F5A533">
                 <wp:simplePos x="0" y="0"/>
                 <wp:positionH relativeFrom="column">
                   <wp:posOffset>-390525</wp:posOffset>
@@ -7097,9 +7175,9 @@
                                 <wpg:cNvGrpSpPr/>
                                 <wpg:grpSpPr>
                                   <a:xfrm>
-                                    <a:off x="2781300" y="4105275"/>
+                                    <a:off x="4048230" y="6281930"/>
                                     <a:ext cx="1458852" cy="601151"/>
-                                    <a:chOff x="-202424" y="0"/>
+                                    <a:chOff x="1064506" y="2176655"/>
                                     <a:chExt cx="1458852" cy="601151"/>
                                   </a:xfrm>
                                 </wpg:grpSpPr>
@@ -7108,7 +7186,7 @@
                                   <wps:cNvSpPr/>
                                   <wps:spPr>
                                     <a:xfrm>
-                                      <a:off x="0" y="0"/>
+                                      <a:off x="1257404" y="2176655"/>
                                       <a:ext cx="1019093" cy="601151"/>
                                     </a:xfrm>
                                     <a:prstGeom prst="roundRect">
@@ -7149,7 +7227,7 @@
                                   <wps:cNvSpPr txBox="1"/>
                                   <wps:spPr>
                                     <a:xfrm>
-                                      <a:off x="-202424" y="20880"/>
+                                      <a:off x="1064506" y="2219393"/>
                                       <a:ext cx="1458852" cy="558412"/>
                                     </a:xfrm>
                                     <a:prstGeom prst="rect">
@@ -7676,10 +7754,10 @@
                                 <wpg:cNvGrpSpPr/>
                                 <wpg:grpSpPr>
                                   <a:xfrm>
-                                    <a:off x="2390775" y="2371725"/>
-                                    <a:ext cx="2209800" cy="1737995"/>
-                                    <a:chOff x="0" y="0"/>
-                                    <a:chExt cx="2209800" cy="1737995"/>
+                                    <a:off x="1790700" y="2371725"/>
+                                    <a:ext cx="2809875" cy="3910204"/>
+                                    <a:chOff x="-600075" y="0"/>
+                                    <a:chExt cx="2809875" cy="3910204"/>
                                   </a:xfrm>
                                 </wpg:grpSpPr>
                                 <wps:wsp>
@@ -7778,10 +7856,10 @@
                                   <wpg:cNvGrpSpPr/>
                                   <wpg:grpSpPr>
                                     <a:xfrm>
-                                      <a:off x="85725" y="0"/>
-                                      <a:ext cx="1929525" cy="1737995"/>
-                                      <a:chOff x="0" y="0"/>
-                                      <a:chExt cx="1929525" cy="1737995"/>
+                                      <a:off x="-600075" y="0"/>
+                                      <a:ext cx="2615325" cy="3910204"/>
+                                      <a:chOff x="-685800" y="0"/>
+                                      <a:chExt cx="2615325" cy="3910204"/>
                                     </a:xfrm>
                                   </wpg:grpSpPr>
                                   <wps:wsp>
@@ -7857,7 +7935,7 @@
                                     <wps:cNvCnPr/>
                                     <wps:spPr>
                                       <a:xfrm flipH="1">
-                                        <a:off x="1019175" y="962025"/>
+                                        <a:off x="-685800" y="3134234"/>
                                         <a:ext cx="0" cy="775970"/>
                                       </a:xfrm>
                                       <a:prstGeom prst="straightConnector1">
@@ -8076,40 +8154,6 @@
                                   </wps:wsp>
                                 </wpg:grpSp>
                               </wpg:grpSp>
-                              <wps:wsp>
-                                <wps:cNvPr id="51" name="Straight Arrow Connector 51"/>
-                                <wps:cNvCnPr/>
-                                <wps:spPr>
-                                  <a:xfrm flipH="1">
-                                    <a:off x="3467100" y="4705350"/>
-                                    <a:ext cx="0" cy="2343150"/>
-                                  </a:xfrm>
-                                  <a:prstGeom prst="straightConnector1">
-                                    <a:avLst/>
-                                  </a:prstGeom>
-                                  <a:ln>
-                                    <a:solidFill>
-                                      <a:schemeClr val="tx1"/>
-                                    </a:solidFill>
-                                    <a:tailEnd type="triangle"/>
-                                  </a:ln>
-                                </wps:spPr>
-                                <wps:style>
-                                  <a:lnRef idx="1">
-                                    <a:schemeClr val="accent1"/>
-                                  </a:lnRef>
-                                  <a:fillRef idx="0">
-                                    <a:schemeClr val="accent1"/>
-                                  </a:fillRef>
-                                  <a:effectRef idx="0">
-                                    <a:schemeClr val="accent1"/>
-                                  </a:effectRef>
-                                  <a:fontRef idx="minor">
-                                    <a:schemeClr val="tx1"/>
-                                  </a:fontRef>
-                                </wps:style>
-                                <wps:bodyPr/>
-                              </wps:wsp>
                               <wpg:grpSp>
                                 <wpg:cNvPr id="202" name="Group 202"/>
                                 <wpg:cNvGrpSpPr/>
@@ -9310,7 +9354,7 @@
           </mc:Choice>
           <mc:Fallback>
             <w:pict>
-              <v:group w14:anchorId="3C98A0AE" id="Group 204" o:spid="_x0000_s1080" style="position:absolute;margin-left:-30.75pt;margin-top:27.65pt;width:545.3pt;height:593.2pt;z-index:251892736" coordsize="69253,75336" o:gfxdata="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">
+              <v:group w14:anchorId="3C98A0AE" id="Group 204" o:spid="_x0000_s1080" style="position:absolute;margin-left:-30.75pt;margin-top:27.65pt;width:545.3pt;height:593.2pt;z-index:251892736" coordsize="69253,75336" o:gfxdata="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">
                 <v:group id="Group 24" o:spid="_x0000_s1081" style="position:absolute;width:64809;height:75336" coordsize="64809,75336" o:gfxdata="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">
                   <v:shape id="Straight Arrow Connector 2" o:spid="_x0000_s1082" type="#_x0000_t32" style="position:absolute;left:39243;top:16764;width:9720;height:0;visibility:visible;mso-wrap-style:square" o:connectortype="straight" o:gfxdata="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" strokecolor="black [3213]" strokeweight=".5pt">
                     <v:stroke endarrow="block" joinstyle="miter"/>
@@ -9410,11 +9454,11 @@
                             </v:line>
                           </v:group>
                         </v:group>
-                        <v:group id="Group 137" o:spid="_x0000_s1104" style="position:absolute;left:27813;top:41052;width:14588;height:6012" coordorigin="-2024" coordsize="14588,6011" o:gfxdata="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">
-                          <v:roundrect id="Rectangle: Rounded Corners 138" o:spid="_x0000_s1105" style="position:absolute;width:10190;height:6011;visibility:visible;mso-wrap-style:square;v-text-anchor:middle" arcsize="10923f" o:gfxdata="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" filled="f" strokecolor="black [3213]" strokeweight="1pt">
+                        <v:group id="Group 137" o:spid="_x0000_s1104" style="position:absolute;left:40482;top:62819;width:14588;height:6011" coordorigin="10645,21766" coordsize="14588,6011" o:gfxdata="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">
+                          <v:roundrect id="Rectangle: Rounded Corners 138" o:spid="_x0000_s1105" style="position:absolute;left:12574;top:21766;width:10190;height:6012;visibility:visible;mso-wrap-style:square;v-text-anchor:middle" arcsize="10923f" o:gfxdata="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" filled="f" strokecolor="black [3213]" strokeweight="1pt">
                             <v:stroke joinstyle="miter"/>
                           </v:roundrect>
-                          <v:shape id="Text Box 139" o:spid="_x0000_s1106" type="#_x0000_t202" style="position:absolute;left:-2024;top:208;width:14588;height:5584;visibility:visible;mso-wrap-style:square;v-text-anchor:top" o:gfxdata="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" filled="f" stroked="f" strokeweight=".5pt">
+                          <v:shape id="Text Box 139" o:spid="_x0000_s1106" type="#_x0000_t202" style="position:absolute;left:10645;top:22193;width:14588;height:5585;visibility:visible;mso-wrap-style:square;v-text-anchor:top" o:gfxdata="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" filled="f" stroked="f" strokeweight=".5pt">
                             <v:textbox>
                               <w:txbxContent>
                                 <w:p>
@@ -9525,7 +9569,7 @@
                             <v:stroke endarrow="block" joinstyle="miter"/>
                           </v:shape>
                         </v:group>
-                        <v:group id="Group 57" o:spid="_x0000_s1123" style="position:absolute;left:23907;top:23717;width:22098;height:17380" coordsize="22098,17379" o:gfxdata="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">
+                        <v:group id="Group 57" o:spid="_x0000_s1123" style="position:absolute;left:17907;top:23717;width:28098;height:39102" coordorigin="-6000" coordsize="28098,39102" o:gfxdata="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">
                           <v:shape id="Text Box 99" o:spid="_x0000_s1124" type="#_x0000_t202" style="position:absolute;top:9144;width:8445;height:2089;visibility:visible;mso-wrap-style:square;v-text-anchor:top" o:gfxdata="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" filled="f" stroked="f" strokeweight=".5pt">
                             <v:textbox>
                               <w:txbxContent>
@@ -9575,14 +9619,14 @@
                               </w:txbxContent>
                             </v:textbox>
                           </v:shape>
-                          <v:group id="Group 55" o:spid="_x0000_s1126" style="position:absolute;left:857;width:19295;height:17379" coordsize="19295,17379" o:gfxdata="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">
+                          <v:group id="Group 55" o:spid="_x0000_s1126" style="position:absolute;left:-6000;width:26152;height:39102" coordorigin="-6858" coordsize="26153,39102" o:gfxdata="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">
                             <v:shape id="Straight Arrow Connector 97" o:spid="_x0000_s1127" type="#_x0000_t32" style="position:absolute;left:95;top:7143;width:5040;height:0;flip:x y;visibility:visible;mso-wrap-style:square" o:connectortype="straight" o:gfxdata="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" strokecolor="black [3213]" strokeweight=".5pt">
                               <v:stroke endarrow="block" joinstyle="miter"/>
                             </v:shape>
                             <v:shape id="Straight Arrow Connector 98" o:spid="_x0000_s1128" type="#_x0000_t32" style="position:absolute;left:15335;top:7239;width:3960;height:0;flip:y;visibility:visible;mso-wrap-style:square" o:connectortype="straight" o:gfxdata="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" strokecolor="black [3213]" strokeweight=".5pt">
                               <v:stroke endarrow="block" joinstyle="miter"/>
                             </v:shape>
-                            <v:shape id="Straight Arrow Connector 136" o:spid="_x0000_s1129" type="#_x0000_t32" style="position:absolute;left:10191;top:9620;width:0;height:7759;flip:x;visibility:visible;mso-wrap-style:square" o:connectortype="straight" o:gfxdata="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" strokecolor="black [3213]" strokeweight=".5pt">
+                            <v:shape id="Straight Arrow Connector 136" o:spid="_x0000_s1129" type="#_x0000_t32" style="position:absolute;left:-6858;top:31342;width:0;height:7760;flip:x;visibility:visible;mso-wrap-style:square" o:connectortype="straight" o:gfxdata="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" strokecolor="black [3213]" strokeweight=".5pt">
                               <v:stroke endarrow="block" joinstyle="miter"/>
                             </v:shape>
                             <v:line id="Straight Connector 146" o:spid="_x0000_s1130" style="position:absolute;flip:y;visibility:visible;mso-wrap-style:square" from="1524,5524" to="5124,5524" o:connectortype="straight" o:gfxdata="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" strokecolor="black [3213]" strokeweight=".5pt">
@@ -9615,15 +9659,12 @@
                             </v:shape>
                           </v:group>
                         </v:group>
-                        <v:shape id="Straight Arrow Connector 51" o:spid="_x0000_s1136" type="#_x0000_t32" style="position:absolute;left:34671;top:47053;width:0;height:23432;flip:x;visibility:visible;mso-wrap-style:square" o:connectortype="straight" o:gfxdata="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" strokecolor="black [3213]" strokeweight=".5pt">
-                          <v:stroke endarrow="block" joinstyle="miter"/>
-                        </v:shape>
-                        <v:group id="Group 202" o:spid="_x0000_s1137" style="position:absolute;top:16764;width:33051;height:55080" coordsize="33051,55080" o:gfxdata="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">
-                          <v:group id="Group 92" o:spid="_x0000_s1138" style="position:absolute;left:14668;top:11144;width:10191;height:6011" coordsize="10190,6011" o:gfxdata="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">
-                            <v:roundrect id="Rectangle: Rounded Corners 85" o:spid="_x0000_s1139" style="position:absolute;width:10190;height:6011;visibility:visible;mso-wrap-style:square;v-text-anchor:middle" arcsize="10923f" o:gfxdata="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" filled="f" strokecolor="black [3213]" strokeweight="1pt">
+                        <v:group id="Group 202" o:spid="_x0000_s1136" style="position:absolute;top:16764;width:33051;height:55080" coordsize="33051,55080" o:gfxdata="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">
+                          <v:group id="Group 92" o:spid="_x0000_s1137" style="position:absolute;left:14668;top:11144;width:10191;height:6011" coordsize="10190,6011" o:gfxdata="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">
+                            <v:roundrect id="Rectangle: Rounded Corners 85" o:spid="_x0000_s1138" style="position:absolute;width:10190;height:6011;visibility:visible;mso-wrap-style:square;v-text-anchor:middle" arcsize="10923f" o:gfxdata="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" filled="f" strokecolor="black [3213]" strokeweight="1pt">
                               <v:stroke joinstyle="miter"/>
                             </v:roundrect>
-                            <v:shape id="Text Box 91" o:spid="_x0000_s1140" type="#_x0000_t202" style="position:absolute;left:279;top:209;width:9772;height:5584;visibility:visible;mso-wrap-style:square;v-text-anchor:top" o:gfxdata="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" filled="f" stroked="f" strokeweight=".5pt">
+                            <v:shape id="Text Box 91" o:spid="_x0000_s1139" type="#_x0000_t202" style="position:absolute;left:279;top:209;width:9772;height:5584;visibility:visible;mso-wrap-style:square;v-text-anchor:top" o:gfxdata="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" filled="f" stroked="f" strokeweight=".5pt">
                               <v:textbox>
                                 <w:txbxContent>
                                   <w:p>
@@ -9638,12 +9679,12 @@
                               </v:textbox>
                             </v:shape>
                           </v:group>
-                          <v:group id="Group 61" o:spid="_x0000_s1141" style="position:absolute;left:2571;top:17240;width:15336;height:24299" coordsize="15335,24299" o:gfxdata="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">
-                            <v:group id="Group 103" o:spid="_x0000_s1142" style="position:absolute;top:1809;width:10190;height:6012" coordsize="10190,6011" o:gfxdata="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">
-                              <v:roundrect id="Rectangle: Rounded Corners 104" o:spid="_x0000_s1143" style="position:absolute;width:10190;height:6011;visibility:visible;mso-wrap-style:square;v-text-anchor:middle" arcsize="10923f" o:gfxdata="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" filled="f" strokecolor="black [3213]" strokeweight="1pt">
+                          <v:group id="Group 61" o:spid="_x0000_s1140" style="position:absolute;left:2571;top:17240;width:15336;height:24299" coordsize="15335,24299" o:gfxdata="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">
+                            <v:group id="Group 103" o:spid="_x0000_s1141" style="position:absolute;top:1809;width:10190;height:6012" coordsize="10190,6011" o:gfxdata="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">
+                              <v:roundrect id="Rectangle: Rounded Corners 104" o:spid="_x0000_s1142" style="position:absolute;width:10190;height:6011;visibility:visible;mso-wrap-style:square;v-text-anchor:middle" arcsize="10923f" o:gfxdata="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" filled="f" strokecolor="black [3213]" strokeweight="1pt">
                                 <v:stroke joinstyle="miter"/>
                               </v:roundrect>
-                              <v:shape id="Text Box 105" o:spid="_x0000_s1144" type="#_x0000_t202" style="position:absolute;left:279;top:209;width:9772;height:5584;visibility:visible;mso-wrap-style:square;v-text-anchor:top" o:gfxdata="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" filled="f" stroked="f" strokeweight=".5pt">
+                              <v:shape id="Text Box 105" o:spid="_x0000_s1143" type="#_x0000_t202" style="position:absolute;left:279;top:209;width:9772;height:5584;visibility:visible;mso-wrap-style:square;v-text-anchor:top" o:gfxdata="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" filled="f" stroked="f" strokeweight=".5pt">
                                 <v:textbox>
                                   <w:txbxContent>
                                     <w:p>
@@ -9661,11 +9702,11 @@
                                 </v:textbox>
                               </v:shape>
                             </v:group>
-                            <v:group id="Group 109" o:spid="_x0000_s1145" style="position:absolute;left:95;top:10001;width:10191;height:6011" coordsize="10190,6011" o:gfxdata="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">
-                              <v:roundrect id="Rectangle: Rounded Corners 110" o:spid="_x0000_s1146" style="position:absolute;width:10190;height:6011;visibility:visible;mso-wrap-style:square;v-text-anchor:middle" arcsize="10923f" o:gfxdata="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" filled="f" strokecolor="black [3213]" strokeweight="1pt">
+                            <v:group id="Group 109" o:spid="_x0000_s1144" style="position:absolute;left:95;top:10001;width:10191;height:6011" coordsize="10190,6011" o:gfxdata="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">
+                              <v:roundrect id="Rectangle: Rounded Corners 110" o:spid="_x0000_s1145" style="position:absolute;width:10190;height:6011;visibility:visible;mso-wrap-style:square;v-text-anchor:middle" arcsize="10923f" o:gfxdata="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" filled="f" strokecolor="black [3213]" strokeweight="1pt">
                                 <v:stroke joinstyle="miter"/>
                               </v:roundrect>
-                              <v:shape id="Text Box 111" o:spid="_x0000_s1147" type="#_x0000_t202" style="position:absolute;left:279;top:209;width:9772;height:5584;visibility:visible;mso-wrap-style:square;v-text-anchor:top" o:gfxdata="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" filled="f" stroked="f" strokeweight=".5pt">
+                              <v:shape id="Text Box 111" o:spid="_x0000_s1146" type="#_x0000_t202" style="position:absolute;left:279;top:209;width:9772;height:5584;visibility:visible;mso-wrap-style:square;v-text-anchor:top" o:gfxdata="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" filled="f" stroked="f" strokeweight=".5pt">
                                 <v:textbox>
                                   <w:txbxContent>
                                     <w:p>
@@ -9680,11 +9721,11 @@
                                 </v:textbox>
                               </v:shape>
                             </v:group>
-                            <v:group id="Group 112" o:spid="_x0000_s1148" style="position:absolute;left:95;top:18288;width:10191;height:6011" coordsize="10190,6011" o:gfxdata="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">
-                              <v:roundrect id="Rectangle: Rounded Corners 113" o:spid="_x0000_s1149" style="position:absolute;width:10190;height:6011;visibility:visible;mso-wrap-style:square;v-text-anchor:middle" arcsize="10923f" o:gfxdata="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" filled="f" strokecolor="black [3213]" strokeweight="1pt">
+                            <v:group id="Group 112" o:spid="_x0000_s1147" style="position:absolute;left:95;top:18288;width:10191;height:6011" coordsize="10190,6011" o:gfxdata="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">
+                              <v:roundrect id="Rectangle: Rounded Corners 113" o:spid="_x0000_s1148" style="position:absolute;width:10190;height:6011;visibility:visible;mso-wrap-style:square;v-text-anchor:middle" arcsize="10923f" o:gfxdata="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" filled="f" strokecolor="black [3213]" strokeweight="1pt">
                                 <v:stroke joinstyle="miter"/>
                               </v:roundrect>
-                              <v:shape id="Text Box 114" o:spid="_x0000_s1150" type="#_x0000_t202" style="position:absolute;left:279;top:209;width:9772;height:5584;visibility:visible;mso-wrap-style:square;v-text-anchor:top" o:gfxdata="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" filled="f" stroked="f" strokeweight=".5pt">
+                              <v:shape id="Text Box 114" o:spid="_x0000_s1149" type="#_x0000_t202" style="position:absolute;left:279;top:209;width:9772;height:5584;visibility:visible;mso-wrap-style:square;v-text-anchor:top" o:gfxdata="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" filled="f" stroked="f" strokeweight=".5pt">
                                 <v:textbox>
                                   <w:txbxContent>
                                     <w:p>
@@ -9699,26 +9740,26 @@
                                 </v:textbox>
                               </v:shape>
                             </v:group>
-                            <v:group id="Group 52" o:spid="_x0000_s1151" style="position:absolute;left:10191;width:5144;height:21621" coordsize="5143,21621" o:gfxdata="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">
-                              <v:shape id="Straight Arrow Connector 115" o:spid="_x0000_s1152" type="#_x0000_t32" style="position:absolute;top:4953;width:5040;height:0;flip:x y;visibility:visible;mso-wrap-style:square" o:connectortype="straight" o:gfxdata="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" strokecolor="black [3213]" strokeweight=".5pt">
+                            <v:group id="Group 52" o:spid="_x0000_s1150" style="position:absolute;left:10191;width:5144;height:21621" coordsize="5143,21621" o:gfxdata="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">
+                              <v:shape id="Straight Arrow Connector 115" o:spid="_x0000_s1151" type="#_x0000_t32" style="position:absolute;top:4953;width:5040;height:0;flip:x y;visibility:visible;mso-wrap-style:square" o:connectortype="straight" o:gfxdata="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" strokecolor="black [3213]" strokeweight=".5pt">
                                 <v:stroke endarrow="block" joinstyle="miter"/>
                               </v:shape>
-                              <v:shape id="Straight Arrow Connector 116" o:spid="_x0000_s1153" type="#_x0000_t32" style="position:absolute;top:13144;width:5040;height:0;flip:x y;visibility:visible;mso-wrap-style:square" o:connectortype="straight" o:gfxdata="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" strokecolor="black [3213]" strokeweight=".5pt">
+                              <v:shape id="Straight Arrow Connector 116" o:spid="_x0000_s1152" type="#_x0000_t32" style="position:absolute;top:13144;width:5040;height:0;flip:x y;visibility:visible;mso-wrap-style:square" o:connectortype="straight" o:gfxdata="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" strokecolor="black [3213]" strokeweight=".5pt">
                                 <v:stroke endarrow="block" joinstyle="miter"/>
                               </v:shape>
-                              <v:shape id="Straight Arrow Connector 117" o:spid="_x0000_s1154" type="#_x0000_t32" style="position:absolute;left:95;top:21621;width:5040;height:0;flip:x y;visibility:visible;mso-wrap-style:square" o:connectortype="straight" o:gfxdata="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" strokecolor="black [3213]" strokeweight=".5pt">
+                              <v:shape id="Straight Arrow Connector 117" o:spid="_x0000_s1153" type="#_x0000_t32" style="position:absolute;left:95;top:21621;width:5040;height:0;flip:x y;visibility:visible;mso-wrap-style:square" o:connectortype="straight" o:gfxdata="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" strokecolor="black [3213]" strokeweight=".5pt">
                                 <v:stroke endarrow="block" joinstyle="miter"/>
                               </v:shape>
-                              <v:line id="Straight Connector 119" o:spid="_x0000_s1155" style="position:absolute;flip:x;visibility:visible;mso-wrap-style:square" from="5143,0" to="5143,21600" o:connectortype="straight" o:gfxdata="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" strokecolor="black [3213]" strokeweight=".5pt">
+                              <v:line id="Straight Connector 119" o:spid="_x0000_s1154" style="position:absolute;flip:x;visibility:visible;mso-wrap-style:square" from="5143,0" to="5143,21600" o:connectortype="straight" o:gfxdata="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" strokecolor="black [3213]" strokeweight=".5pt">
                                 <v:stroke joinstyle="miter"/>
                               </v:line>
                             </v:group>
                           </v:group>
-                          <v:group id="Group 143" o:spid="_x0000_s1156" style="position:absolute;left:14573;top:3905;width:10185;height:6007" coordsize="10190,6011" o:gfxdata="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">
-                            <v:roundrect id="Rectangle: Rounded Corners 144" o:spid="_x0000_s1157" style="position:absolute;width:10190;height:6011;visibility:visible;mso-wrap-style:square;v-text-anchor:middle" arcsize="10923f" o:gfxdata="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" filled="f" strokecolor="black [3213]" strokeweight="1pt">
+                          <v:group id="Group 143" o:spid="_x0000_s1155" style="position:absolute;left:14573;top:3905;width:10185;height:6007" coordsize="10190,6011" o:gfxdata="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">
+                            <v:roundrect id="Rectangle: Rounded Corners 144" o:spid="_x0000_s1156" style="position:absolute;width:10190;height:6011;visibility:visible;mso-wrap-style:square;v-text-anchor:middle" arcsize="10923f" o:gfxdata="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" filled="f" strokecolor="black [3213]" strokeweight="1pt">
                               <v:stroke joinstyle="miter"/>
                             </v:roundrect>
-                            <v:shape id="Text Box 145" o:spid="_x0000_s1158" type="#_x0000_t202" style="position:absolute;left:279;top:209;width:9772;height:5584;visibility:visible;mso-wrap-style:square;v-text-anchor:top" o:gfxdata="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" filled="f" stroked="f" strokeweight=".5pt">
+                            <v:shape id="Text Box 145" o:spid="_x0000_s1157" type="#_x0000_t202" style="position:absolute;left:279;top:209;width:9772;height:5584;visibility:visible;mso-wrap-style:square;v-text-anchor:top" o:gfxdata="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" filled="f" stroked="f" strokeweight=".5pt">
                               <v:textbox>
                                 <w:txbxContent>
                                   <w:p>
@@ -9733,40 +9774,40 @@
                               </v:textbox>
                             </v:shape>
                           </v:group>
-                          <v:group id="Group 35" o:spid="_x0000_s1159" style="position:absolute;left:95;width:2521;height:55080" coordorigin="2566,-22288" coordsize="2525,55080" o:gfxdata="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">
-                            <v:line id="Straight Connector 36" o:spid="_x0000_s1160" style="position:absolute;flip:x;visibility:visible;mso-wrap-style:square" from="2566,-22288" to="2571,32791" o:connectortype="straight" o:gfxdata="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" strokecolor="black [3213]" strokeweight=".5pt">
+                          <v:group id="Group 35" o:spid="_x0000_s1158" style="position:absolute;left:95;width:2521;height:55080" coordorigin="2566,-22288" coordsize="2525,55080" o:gfxdata="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">
+                            <v:line id="Straight Connector 36" o:spid="_x0000_s1159" style="position:absolute;flip:x;visibility:visible;mso-wrap-style:square" from="2566,-22288" to="2571,32791" o:connectortype="straight" o:gfxdata="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" strokecolor="black [3213]" strokeweight=".5pt">
                               <v:stroke joinstyle="miter"/>
                             </v:line>
-                            <v:line id="Straight Connector 37" o:spid="_x0000_s1161" style="position:absolute;visibility:visible;mso-wrap-style:square" from="2571,0" to="5091,0" o:connectortype="straight" o:gfxdata="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" strokecolor="black [3213]" strokeweight=".5pt">
+                            <v:line id="Straight Connector 37" o:spid="_x0000_s1160" style="position:absolute;visibility:visible;mso-wrap-style:square" from="2571,0" to="5091,0" o:connectortype="straight" o:gfxdata="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" strokecolor="black [3213]" strokeweight=".5pt">
                               <v:stroke joinstyle="miter"/>
                             </v:line>
-                            <v:line id="Straight Connector 38" o:spid="_x0000_s1162" style="position:absolute;visibility:visible;mso-wrap-style:square" from="2566,7715" to="5086,7715" o:connectortype="straight" o:gfxdata="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" strokecolor="black [3213]" strokeweight=".5pt">
+                            <v:line id="Straight Connector 38" o:spid="_x0000_s1161" style="position:absolute;visibility:visible;mso-wrap-style:square" from="2566,7715" to="5086,7715" o:connectortype="straight" o:gfxdata="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" strokecolor="black [3213]" strokeweight=".5pt">
                               <v:stroke joinstyle="miter"/>
                             </v:line>
-                            <v:line id="Straight Connector 39" o:spid="_x0000_s1163" style="position:absolute;visibility:visible;mso-wrap-style:square" from="2571,16287" to="5091,16287" o:connectortype="straight" o:gfxdata="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" strokecolor="black [3213]" strokeweight=".5pt">
+                            <v:line id="Straight Connector 39" o:spid="_x0000_s1162" style="position:absolute;visibility:visible;mso-wrap-style:square" from="2571,16287" to="5091,16287" o:connectortype="straight" o:gfxdata="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" strokecolor="black [3213]" strokeweight=".5pt">
                               <v:stroke joinstyle="miter"/>
                             </v:line>
                           </v:group>
-                          <v:shape id="Straight Arrow Connector 41" o:spid="_x0000_s1164" type="#_x0000_t32" style="position:absolute;left:95;top:54864;width:32956;height:0;visibility:visible;mso-wrap-style:square" o:connectortype="straight" o:gfxdata="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" strokecolor="black [3213]" strokeweight=".5pt">
+                          <v:shape id="Straight Arrow Connector 41" o:spid="_x0000_s1163" type="#_x0000_t32" style="position:absolute;left:95;top:54864;width:32956;height:0;visibility:visible;mso-wrap-style:square" o:connectortype="straight" o:gfxdata="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" strokecolor="black [3213]" strokeweight=".5pt">
                             <v:stroke endarrow="block" joinstyle="miter"/>
                           </v:shape>
-                          <v:line id="Straight Connector 50" o:spid="_x0000_s1165" style="position:absolute;flip:y;visibility:visible;mso-wrap-style:square" from="0,6858" to="14580,6858" o:connectortype="straight" o:gfxdata="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" strokecolor="black [3213]" strokeweight=".5pt">
+                          <v:line id="Straight Connector 50" o:spid="_x0000_s1164" style="position:absolute;flip:y;visibility:visible;mso-wrap-style:square" from="0,6858" to="14580,6858" o:connectortype="straight" o:gfxdata="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" strokecolor="black [3213]" strokeweight=".5pt">
                             <v:stroke joinstyle="miter"/>
                           </v:line>
-                          <v:line id="Straight Connector 59" o:spid="_x0000_s1166" style="position:absolute;visibility:visible;mso-wrap-style:square" from="95,0" to="29972,0" o:connectortype="straight" o:gfxdata="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" strokecolor="black [3213]" strokeweight=".5pt">
+                          <v:line id="Straight Connector 59" o:spid="_x0000_s1165" style="position:absolute;visibility:visible;mso-wrap-style:square" from="95,0" to="29972,0" o:connectortype="straight" o:gfxdata="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" strokecolor="black [3213]" strokeweight=".5pt">
                             <v:stroke joinstyle="miter"/>
                           </v:line>
                         </v:group>
                       </v:group>
-                      <v:line id="Straight Connector 15" o:spid="_x0000_s1167" style="position:absolute;visibility:visible;mso-wrap-style:square" from="62293,39338" to="64679,39338" o:connectortype="straight" o:gfxdata="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" strokecolor="black [3213]" strokeweight=".5pt">
+                      <v:line id="Straight Connector 15" o:spid="_x0000_s1166" style="position:absolute;visibility:visible;mso-wrap-style:square" from="62293,39338" to="64679,39338" o:connectortype="straight" o:gfxdata="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" strokecolor="black [3213]" strokeweight=".5pt">
                         <v:stroke joinstyle="miter"/>
                       </v:line>
                     </v:group>
-                    <v:group id="Group 22" o:spid="_x0000_s1168" style="position:absolute;left:30956;top:14001;width:26905;height:8955" coordorigin="-3714" coordsize="26904,8955" o:gfxdata="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">
-                      <v:oval id="Oval 9" o:spid="_x0000_s1169" style="position:absolute;left:14192;width:8998;height:5715;visibility:visible;mso-wrap-style:square;v-text-anchor:middle" o:gfxdata="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" filled="f" strokecolor="black [3213]" strokeweight="1pt">
+                    <v:group id="Group 22" o:spid="_x0000_s1167" style="position:absolute;left:30956;top:14001;width:26905;height:8955" coordorigin="-3714" coordsize="26904,8955" o:gfxdata="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">
+                      <v:oval id="Oval 9" o:spid="_x0000_s1168" style="position:absolute;left:14192;width:8998;height:5715;visibility:visible;mso-wrap-style:square;v-text-anchor:middle" o:gfxdata="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" filled="f" strokecolor="black [3213]" strokeweight="1pt">
                         <v:stroke joinstyle="miter"/>
                       </v:oval>
-                      <v:shape id="Text Box 13" o:spid="_x0000_s1170" type="#_x0000_t202" style="position:absolute;left:-3714;top:190;width:7720;height:5251;visibility:visible;mso-wrap-style:square;v-text-anchor:top" o:gfxdata="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" filled="f" stroked="f" strokeweight=".5pt">
+                      <v:shape id="Text Box 13" o:spid="_x0000_s1169" type="#_x0000_t202" style="position:absolute;left:-3714;top:190;width:7720;height:5251;visibility:visible;mso-wrap-style:square;v-text-anchor:top" o:gfxdata="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" filled="f" stroked="f" strokeweight=".5pt">
                         <v:textbox>
                           <w:txbxContent>
                             <w:p>
@@ -9780,19 +9821,19 @@
                           </w:txbxContent>
                         </v:textbox>
                       </v:shape>
-                      <v:line id="Straight Connector 14" o:spid="_x0000_s1171" style="position:absolute;visibility:visible;mso-wrap-style:square" from="0,8953" to="19145,8953" o:connectortype="straight" o:gfxdata="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" strokecolor="black [3213]" strokeweight=".5pt">
+                      <v:line id="Straight Connector 14" o:spid="_x0000_s1170" style="position:absolute;visibility:visible;mso-wrap-style:square" from="0,8953" to="19145,8953" o:connectortype="straight" o:gfxdata="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" strokecolor="black [3213]" strokeweight=".5pt">
                         <v:stroke joinstyle="miter"/>
                       </v:line>
-                      <v:line id="Straight Connector 18" o:spid="_x0000_s1172" style="position:absolute;visibility:visible;mso-wrap-style:square" from="19145,5715" to="19145,8955" o:connectortype="straight" o:gfxdata="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" strokecolor="black [3213]" strokeweight=".5pt">
+                      <v:line id="Straight Connector 18" o:spid="_x0000_s1171" style="position:absolute;visibility:visible;mso-wrap-style:square" from="19145,5715" to="19145,8955" o:connectortype="straight" o:gfxdata="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" strokecolor="black [3213]" strokeweight=".5pt">
                         <v:stroke joinstyle="miter"/>
                       </v:line>
                     </v:group>
                   </v:group>
                 </v:group>
-                <v:shape id="Straight Arrow Connector 19" o:spid="_x0000_s1173" type="#_x0000_t32" style="position:absolute;left:57721;top:17049;width:2520;height:0;visibility:visible;mso-wrap-style:square" o:connectortype="straight" o:gfxdata="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" strokecolor="black [3213]" strokeweight=".5pt">
+                <v:shape id="Straight Arrow Connector 19" o:spid="_x0000_s1172" type="#_x0000_t32" style="position:absolute;left:57721;top:17049;width:2520;height:0;visibility:visible;mso-wrap-style:square" o:connectortype="straight" o:gfxdata="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" strokecolor="black [3213]" strokeweight=".5pt">
                   <v:stroke endarrow="block" joinstyle="miter"/>
                 </v:shape>
-                <v:shape id="Text Box 25" o:spid="_x0000_s1174" type="#_x0000_t202" style="position:absolute;left:60198;top:14192;width:9055;height:5346;visibility:visible;mso-wrap-style:square;v-text-anchor:top" o:gfxdata="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" filled="f" stroked="f" strokeweight=".5pt">
+                <v:shape id="Text Box 25" o:spid="_x0000_s1173" type="#_x0000_t202" style="position:absolute;left:60198;top:14192;width:9055;height:5346;visibility:visible;mso-wrap-style:square;v-text-anchor:top" o:gfxdata="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" filled="f" stroked="f" strokeweight=".5pt">
                   <v:textbox>
                     <w:txbxContent>
                       <w:p>
@@ -9806,10 +9847,10 @@
                     </w:txbxContent>
                   </v:textbox>
                 </v:shape>
-                <v:oval id="Oval 26" o:spid="_x0000_s1175" style="position:absolute;left:60198;top:14287;width:8991;height:5715;visibility:visible;mso-wrap-style:square;v-text-anchor:middle" o:gfxdata="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" filled="f" strokecolor="black [3213]" strokeweight="1pt">
+                <v:oval id="Oval 26" o:spid="_x0000_s1174" style="position:absolute;left:60198;top:14287;width:8991;height:5715;visibility:visible;mso-wrap-style:square;v-text-anchor:middle" o:gfxdata="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" filled="f" strokecolor="black [3213]" strokeweight="1pt">
                   <v:stroke joinstyle="miter"/>
                 </v:oval>
-                <v:line id="Straight Connector 40" o:spid="_x0000_s1176" style="position:absolute;visibility:visible;mso-wrap-style:square" from="64674,20097" to="64674,39338" o:connectortype="straight" o:gfxdata="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" strokecolor="black [3213]" strokeweight=".5pt">
+                <v:line id="Straight Connector 40" o:spid="_x0000_s1175" style="position:absolute;visibility:visible;mso-wrap-style:square" from="64674,20097" to="64674,39338" o:connectortype="straight" o:gfxdata="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" strokecolor="black [3213]" strokeweight=".5pt">
                   <v:stroke joinstyle="miter"/>
                 </v:line>
               </v:group>
@@ -9820,9 +9861,378 @@
     </w:p>
     <w:p>
       <w:r>
+        <w:rPr>
+          <w:noProof/>
+        </w:rPr>
+        <mc:AlternateContent>
+          <mc:Choice Requires="wps">
+            <w:drawing>
+              <wp:anchor distT="0" distB="0" distL="114300" distR="114300" simplePos="0" relativeHeight="251910144" behindDoc="0" locked="0" layoutInCell="1" allowOverlap="1" wp14:anchorId="6B24767C" wp14:editId="72BFCF42">
+                <wp:simplePos x="0" y="0"/>
+                <wp:positionH relativeFrom="column">
+                  <wp:posOffset>4362450</wp:posOffset>
+                </wp:positionH>
+                <wp:positionV relativeFrom="paragraph">
+                  <wp:posOffset>6943480</wp:posOffset>
+                </wp:positionV>
+                <wp:extent cx="0" cy="252000"/>
+                <wp:effectExtent l="0" t="0" r="38100" b="34290"/>
+                <wp:wrapNone/>
+                <wp:docPr id="206" name="Straight Connector 206"/>
+                <wp:cNvGraphicFramePr/>
+                <a:graphic xmlns:a="http://schemas.openxmlformats.org/drawingml/2006/main">
+                  <a:graphicData uri="http://schemas.microsoft.com/office/word/2010/wordprocessingShape">
+                    <wps:wsp>
+                      <wps:cNvCnPr/>
+                      <wps:spPr>
+                        <a:xfrm flipH="1">
+                          <a:off x="0" y="0"/>
+                          <a:ext cx="0" cy="252000"/>
+                        </a:xfrm>
+                        <a:prstGeom prst="line">
+                          <a:avLst/>
+                        </a:prstGeom>
+                        <a:ln>
+                          <a:solidFill>
+                            <a:schemeClr val="tx1"/>
+                          </a:solidFill>
+                        </a:ln>
+                      </wps:spPr>
+                      <wps:style>
+                        <a:lnRef idx="1">
+                          <a:schemeClr val="accent1"/>
+                        </a:lnRef>
+                        <a:fillRef idx="0">
+                          <a:schemeClr val="accent1"/>
+                        </a:fillRef>
+                        <a:effectRef idx="0">
+                          <a:schemeClr val="accent1"/>
+                        </a:effectRef>
+                        <a:fontRef idx="minor">
+                          <a:schemeClr val="tx1"/>
+                        </a:fontRef>
+                      </wps:style>
+                      <wps:bodyPr/>
+                    </wps:wsp>
+                  </a:graphicData>
+                </a:graphic>
+                <wp14:sizeRelV relativeFrom="margin">
+                  <wp14:pctHeight>0</wp14:pctHeight>
+                </wp14:sizeRelV>
+              </wp:anchor>
+            </w:drawing>
+          </mc:Choice>
+          <mc:Fallback>
+            <w:pict>
+              <v:line w14:anchorId="7109278C" id="Straight Connector 206" o:spid="_x0000_s1026" style="position:absolute;flip:x;z-index:251910144;visibility:visible;mso-wrap-style:square;mso-height-percent:0;mso-wrap-distance-left:9pt;mso-wrap-distance-top:0;mso-wrap-distance-right:9pt;mso-wrap-distance-bottom:0;mso-position-horizontal:absolute;mso-position-horizontal-relative:text;mso-position-vertical:absolute;mso-position-vertical-relative:text;mso-height-percent:0;mso-height-relative:margin" from="343.5pt,546.75pt" to="343.5pt,566.6pt" o:gfxdata="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" strokecolor="black [3213]" strokeweight=".5pt">
+                <v:stroke joinstyle="miter"/>
+              </v:line>
+            </w:pict>
+          </mc:Fallback>
+        </mc:AlternateContent>
+      </w:r>
+      <w:r>
+        <w:rPr>
+          <w:noProof/>
+        </w:rPr>
+        <mc:AlternateContent>
+          <mc:Choice Requires="wps">
+            <w:drawing>
+              <wp:anchor distT="0" distB="0" distL="114300" distR="114300" simplePos="0" relativeHeight="251908096" behindDoc="0" locked="0" layoutInCell="1" allowOverlap="1" wp14:anchorId="5DBB79C9" wp14:editId="667FB7EF">
+                <wp:simplePos x="0" y="0"/>
+                <wp:positionH relativeFrom="column">
+                  <wp:posOffset>1399540</wp:posOffset>
+                </wp:positionH>
+                <wp:positionV relativeFrom="paragraph">
+                  <wp:posOffset>6957695</wp:posOffset>
+                </wp:positionV>
+                <wp:extent cx="0" cy="252000"/>
+                <wp:effectExtent l="0" t="0" r="38100" b="34290"/>
+                <wp:wrapNone/>
+                <wp:docPr id="205" name="Straight Connector 205"/>
+                <wp:cNvGraphicFramePr/>
+                <a:graphic xmlns:a="http://schemas.openxmlformats.org/drawingml/2006/main">
+                  <a:graphicData uri="http://schemas.microsoft.com/office/word/2010/wordprocessingShape">
+                    <wps:wsp>
+                      <wps:cNvCnPr/>
+                      <wps:spPr>
+                        <a:xfrm flipH="1">
+                          <a:off x="0" y="0"/>
+                          <a:ext cx="0" cy="252000"/>
+                        </a:xfrm>
+                        <a:prstGeom prst="line">
+                          <a:avLst/>
+                        </a:prstGeom>
+                        <a:ln>
+                          <a:solidFill>
+                            <a:schemeClr val="tx1"/>
+                          </a:solidFill>
+                        </a:ln>
+                      </wps:spPr>
+                      <wps:style>
+                        <a:lnRef idx="1">
+                          <a:schemeClr val="accent1"/>
+                        </a:lnRef>
+                        <a:fillRef idx="0">
+                          <a:schemeClr val="accent1"/>
+                        </a:fillRef>
+                        <a:effectRef idx="0">
+                          <a:schemeClr val="accent1"/>
+                        </a:effectRef>
+                        <a:fontRef idx="minor">
+                          <a:schemeClr val="tx1"/>
+                        </a:fontRef>
+                      </wps:style>
+                      <wps:bodyPr/>
+                    </wps:wsp>
+                  </a:graphicData>
+                </a:graphic>
+                <wp14:sizeRelV relativeFrom="margin">
+                  <wp14:pctHeight>0</wp14:pctHeight>
+                </wp14:sizeRelV>
+              </wp:anchor>
+            </w:drawing>
+          </mc:Choice>
+          <mc:Fallback>
+            <w:pict>
+              <v:line w14:anchorId="38121BE6" id="Straight Connector 205" o:spid="_x0000_s1026" style="position:absolute;flip:x;z-index:251908096;visibility:visible;mso-wrap-style:square;mso-height-percent:0;mso-wrap-distance-left:9pt;mso-wrap-distance-top:0;mso-wrap-distance-right:9pt;mso-wrap-distance-bottom:0;mso-position-horizontal:absolute;mso-position-horizontal-relative:text;mso-position-vertical:absolute;mso-position-vertical-relative:text;mso-height-percent:0;mso-height-relative:margin" from="110.2pt,547.85pt" to="110.2pt,567.7pt" o:gfxdata="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" strokecolor="black [3213]" strokeweight=".5pt">
+                <v:stroke joinstyle="miter"/>
+              </v:line>
+            </w:pict>
+          </mc:Fallback>
+        </mc:AlternateContent>
+      </w:r>
+      <w:r>
+        <w:rPr>
+          <w:noProof/>
+        </w:rPr>
+        <mc:AlternateContent>
+          <mc:Choice Requires="wps">
+            <w:drawing>
+              <wp:anchor distT="0" distB="0" distL="114300" distR="114300" simplePos="0" relativeHeight="251906048" behindDoc="0" locked="0" layoutInCell="1" allowOverlap="1" wp14:anchorId="752C134C" wp14:editId="447B9E8C">
+                <wp:simplePos x="0" y="0"/>
+                <wp:positionH relativeFrom="column">
+                  <wp:posOffset>695325</wp:posOffset>
+                </wp:positionH>
+                <wp:positionV relativeFrom="paragraph">
+                  <wp:posOffset>6400165</wp:posOffset>
+                </wp:positionV>
+                <wp:extent cx="1458731" cy="558393"/>
+                <wp:effectExtent l="0" t="0" r="0" b="0"/>
+                <wp:wrapNone/>
+                <wp:docPr id="198" name="Text Box 198"/>
+                <wp:cNvGraphicFramePr/>
+                <a:graphic xmlns:a="http://schemas.openxmlformats.org/drawingml/2006/main">
+                  <a:graphicData uri="http://schemas.microsoft.com/office/word/2010/wordprocessingShape">
+                    <wps:wsp>
+                      <wps:cNvSpPr txBox="1"/>
+                      <wps:spPr>
+                        <a:xfrm>
+                          <a:off x="0" y="0"/>
+                          <a:ext cx="1458731" cy="558393"/>
+                        </a:xfrm>
+                        <a:prstGeom prst="rect">
+                          <a:avLst/>
+                        </a:prstGeom>
+                        <a:noFill/>
+                        <a:ln w="6350">
+                          <a:noFill/>
+                        </a:ln>
+                      </wps:spPr>
+                      <wps:txbx>
+                        <w:txbxContent>
+                          <w:p>
+                            <w:pPr>
+                              <w:jc w:val="center"/>
+                            </w:pPr>
+                            <w:r>
+                              <w:t>View podium positions</w:t>
+                            </w:r>
+                          </w:p>
+                        </w:txbxContent>
+                      </wps:txbx>
+                      <wps:bodyPr rot="0" spcFirstLastPara="0" vertOverflow="overflow" horzOverflow="overflow" vert="horz" wrap="square" lIns="91440" tIns="45720" rIns="91440" bIns="45720" numCol="1" spcCol="0" rtlCol="0" fromWordArt="0" anchor="t" anchorCtr="0" forceAA="0" compatLnSpc="1">
+                        <a:prstTxWarp prst="textNoShape">
+                          <a:avLst/>
+                        </a:prstTxWarp>
+                        <a:noAutofit/>
+                      </wps:bodyPr>
+                    </wps:wsp>
+                  </a:graphicData>
+                </a:graphic>
+              </wp:anchor>
+            </w:drawing>
+          </mc:Choice>
+          <mc:Fallback>
+            <w:pict>
+              <v:shape w14:anchorId="752C134C" id="Text Box 198" o:spid="_x0000_s1176" type="#_x0000_t202" style="position:absolute;margin-left:54.75pt;margin-top:503.95pt;width:114.85pt;height:43.95pt;z-index:251906048;visibility:visible;mso-wrap-style:square;mso-wrap-distance-left:9pt;mso-wrap-distance-top:0;mso-wrap-distance-right:9pt;mso-wrap-distance-bottom:0;mso-position-horizontal:absolute;mso-position-horizontal-relative:text;mso-position-vertical:absolute;mso-position-vertical-relative:text;v-text-anchor:top" o:gfxdata="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" filled="f" stroked="f" strokeweight=".5pt">
+                <v:textbox>
+                  <w:txbxContent>
+                    <w:p>
+                      <w:pPr>
+                        <w:jc w:val="center"/>
+                      </w:pPr>
+                      <w:r>
+                        <w:t>View podium positions</w:t>
+                      </w:r>
+                    </w:p>
+                  </w:txbxContent>
+                </v:textbox>
+              </v:shape>
+            </w:pict>
+          </mc:Fallback>
+        </mc:AlternateContent>
+      </w:r>
+      <w:r>
+        <w:rPr>
+          <w:noProof/>
+        </w:rPr>
+        <mc:AlternateContent>
+          <mc:Choice Requires="wps">
+            <w:drawing>
+              <wp:anchor distT="0" distB="0" distL="114300" distR="114300" simplePos="0" relativeHeight="251905024" behindDoc="0" locked="0" layoutInCell="1" allowOverlap="1" wp14:anchorId="216A74EA" wp14:editId="682C4506">
+                <wp:simplePos x="0" y="0"/>
+                <wp:positionH relativeFrom="column">
+                  <wp:posOffset>897890</wp:posOffset>
+                </wp:positionH>
+                <wp:positionV relativeFrom="paragraph">
+                  <wp:posOffset>6356985</wp:posOffset>
+                </wp:positionV>
+                <wp:extent cx="1018540" cy="600710"/>
+                <wp:effectExtent l="0" t="0" r="0" b="0"/>
+                <wp:wrapNone/>
+                <wp:docPr id="192" name="Rectangle: Rounded Corners 192"/>
+                <wp:cNvGraphicFramePr/>
+                <a:graphic xmlns:a="http://schemas.openxmlformats.org/drawingml/2006/main">
+                  <a:graphicData uri="http://schemas.microsoft.com/office/word/2010/wordprocessingShape">
+                    <wps:wsp>
+                      <wps:cNvSpPr/>
+                      <wps:spPr>
+                        <a:xfrm>
+                          <a:off x="0" y="0"/>
+                          <a:ext cx="1018540" cy="600710"/>
+                        </a:xfrm>
+                        <a:prstGeom prst="roundRect">
+                          <a:avLst/>
+                        </a:prstGeom>
+                        <a:noFill/>
+                        <a:ln>
+                          <a:solidFill>
+                            <a:schemeClr val="tx1"/>
+                          </a:solidFill>
+                        </a:ln>
+                      </wps:spPr>
+                      <wps:style>
+                        <a:lnRef idx="2">
+                          <a:schemeClr val="accent1">
+                            <a:shade val="50000"/>
+                          </a:schemeClr>
+                        </a:lnRef>
+                        <a:fillRef idx="1">
+                          <a:schemeClr val="accent1"/>
+                        </a:fillRef>
+                        <a:effectRef idx="0">
+                          <a:schemeClr val="accent1"/>
+                        </a:effectRef>
+                        <a:fontRef idx="minor">
+                          <a:schemeClr val="lt1"/>
+                        </a:fontRef>
+                      </wps:style>
+                      <wps:bodyPr rot="0" spcFirstLastPara="0" vertOverflow="overflow" horzOverflow="overflow" vert="horz" wrap="square" lIns="91440" tIns="45720" rIns="91440" bIns="45720" numCol="1" spcCol="0" rtlCol="0" fromWordArt="0" anchor="ctr" anchorCtr="0" forceAA="0" compatLnSpc="1">
+                        <a:prstTxWarp prst="textNoShape">
+                          <a:avLst/>
+                        </a:prstTxWarp>
+                        <a:noAutofit/>
+                      </wps:bodyPr>
+                    </wps:wsp>
+                  </a:graphicData>
+                </a:graphic>
+              </wp:anchor>
+            </w:drawing>
+          </mc:Choice>
+          <mc:Fallback>
+            <w:pict>
+              <v:roundrect w14:anchorId="64910558" id="Rectangle: Rounded Corners 192" o:spid="_x0000_s1026" style="position:absolute;margin-left:70.7pt;margin-top:500.55pt;width:80.2pt;height:47.3pt;z-index:251905024;visibility:visible;mso-wrap-style:square;mso-wrap-distance-left:9pt;mso-wrap-distance-top:0;mso-wrap-distance-right:9pt;mso-wrap-distance-bottom:0;mso-position-horizontal:absolute;mso-position-horizontal-relative:text;mso-position-vertical:absolute;mso-position-vertical-relative:text;v-text-anchor:middle" arcsize="10923f" o:gfxdata="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" filled="f" strokecolor="black [3213]" strokeweight="1pt">
+                <v:stroke joinstyle="miter"/>
+              </v:roundrect>
+            </w:pict>
+          </mc:Fallback>
+        </mc:AlternateContent>
+      </w:r>
+      <w:r>
+        <w:rPr>
+          <w:noProof/>
+        </w:rPr>
+        <mc:AlternateContent>
+          <mc:Choice Requires="wps">
+            <w:drawing>
+              <wp:anchor distT="0" distB="0" distL="114300" distR="114300" simplePos="0" relativeHeight="251902976" behindDoc="0" locked="0" layoutInCell="1" allowOverlap="1" wp14:anchorId="345FFF85" wp14:editId="57A6B52A">
+                <wp:simplePos x="0" y="0"/>
+                <wp:positionH relativeFrom="column">
+                  <wp:posOffset>4342371</wp:posOffset>
+                </wp:positionH>
+                <wp:positionV relativeFrom="paragraph">
+                  <wp:posOffset>5539399</wp:posOffset>
+                </wp:positionV>
+                <wp:extent cx="0" cy="775943"/>
+                <wp:effectExtent l="0" t="0" r="0" b="0"/>
+                <wp:wrapNone/>
+                <wp:docPr id="180" name="Straight Arrow Connector 180"/>
+                <wp:cNvGraphicFramePr/>
+                <a:graphic xmlns:a="http://schemas.openxmlformats.org/drawingml/2006/main">
+                  <a:graphicData uri="http://schemas.microsoft.com/office/word/2010/wordprocessingShape">
+                    <wps:wsp>
+                      <wps:cNvCnPr/>
+                      <wps:spPr>
+                        <a:xfrm flipH="1">
+                          <a:off x="0" y="0"/>
+                          <a:ext cx="0" cy="775943"/>
+                        </a:xfrm>
+                        <a:prstGeom prst="straightConnector1">
+                          <a:avLst/>
+                        </a:prstGeom>
+                        <a:ln>
+                          <a:solidFill>
+                            <a:schemeClr val="tx1"/>
+                          </a:solidFill>
+                          <a:tailEnd type="triangle"/>
+                        </a:ln>
+                      </wps:spPr>
+                      <wps:style>
+                        <a:lnRef idx="1">
+                          <a:schemeClr val="accent1"/>
+                        </a:lnRef>
+                        <a:fillRef idx="0">
+                          <a:schemeClr val="accent1"/>
+                        </a:fillRef>
+                        <a:effectRef idx="0">
+                          <a:schemeClr val="accent1"/>
+                        </a:effectRef>
+                        <a:fontRef idx="minor">
+                          <a:schemeClr val="tx1"/>
+                        </a:fontRef>
+                      </wps:style>
+                      <wps:bodyPr/>
+                    </wps:wsp>
+                  </a:graphicData>
+                </a:graphic>
+              </wp:anchor>
+            </w:drawing>
+          </mc:Choice>
+          <mc:Fallback>
+            <w:pict>
+              <v:shape w14:anchorId="1B06DFB8" id="Straight Arrow Connector 180" o:spid="_x0000_s1026" type="#_x0000_t32" style="position:absolute;margin-left:341.9pt;margin-top:436.15pt;width:0;height:61.1pt;flip:x;z-index:251902976;visibility:visible;mso-wrap-style:square;mso-wrap-distance-left:9pt;mso-wrap-distance-top:0;mso-wrap-distance-right:9pt;mso-wrap-distance-bottom:0;mso-position-horizontal:absolute;mso-position-horizontal-relative:text;mso-position-vertical:absolute;mso-position-vertical-relative:text" o:gfxdata="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" strokecolor="black [3213]" strokeweight=".5pt">
+                <v:stroke endarrow="block" joinstyle="miter"/>
+              </v:shape>
+            </w:pict>
+          </mc:Fallback>
+        </mc:AlternateContent>
+      </w:r>
+      <w:r>
         <w:br w:type="page"/>
       </w:r>
     </w:p>
+    <w:bookmarkStart w:id="4" w:name="_Toc118058881"/>
     <w:p>
       <w:pPr>
         <w:pStyle w:val="Heading1"/>
@@ -9832,7 +10242,6 @@
           <w:color w:val="000000" w:themeColor="text1"/>
         </w:rPr>
       </w:pPr>
-      <w:bookmarkStart w:id="4" w:name="_Toc117430875"/>
       <w:r>
         <w:rPr>
           <w:b/>
@@ -10563,7 +10972,7 @@
           <w:color w:val="000000" w:themeColor="text1"/>
         </w:rPr>
       </w:pPr>
-      <w:bookmarkStart w:id="5" w:name="_Toc117430876"/>
+      <w:bookmarkStart w:id="5" w:name="_Toc118058882"/>
       <w:r>
         <w:rPr>
           <w:b/>
@@ -10576,9 +10985,11 @@
       <w:bookmarkEnd w:id="5"/>
     </w:p>
     <w:p>
+      <w:proofErr w:type="spellStart"/>
       <w:r>
         <w:t>tblPlayers</w:t>
       </w:r>
+      <w:proofErr w:type="spellEnd"/>
     </w:p>
     <w:tbl>
       <w:tblPr>
@@ -10691,9 +11102,11 @@
             <w:tcW w:w="3126" w:type="dxa"/>
           </w:tcPr>
           <w:p>
+            <w:proofErr w:type="spellStart"/>
             <w:r>
               <w:t>last_name</w:t>
             </w:r>
+            <w:proofErr w:type="spellEnd"/>
           </w:p>
         </w:tc>
         <w:tc>
@@ -10723,9 +11136,11 @@
             <w:tcW w:w="3126" w:type="dxa"/>
           </w:tcPr>
           <w:p>
+            <w:proofErr w:type="spellStart"/>
             <w:r>
               <w:t>first_name</w:t>
             </w:r>
+            <w:proofErr w:type="spellEnd"/>
           </w:p>
         </w:tc>
         <w:tc>
@@ -10880,9 +11295,11 @@
     </w:tbl>
     <w:p/>
     <w:p>
+      <w:proofErr w:type="spellStart"/>
       <w:r>
         <w:t>tblGames</w:t>
       </w:r>
+      <w:proofErr w:type="spellEnd"/>
     </w:p>
     <w:tbl>
       <w:tblPr>
@@ -11152,9 +11569,11 @@
     </w:tbl>
     <w:p/>
     <w:p>
+      <w:proofErr w:type="spellStart"/>
       <w:r>
         <w:t>tblShirtSize</w:t>
       </w:r>
+      <w:proofErr w:type="spellEnd"/>
     </w:p>
     <w:tbl>
       <w:tblPr>
@@ -11296,9 +11715,11 @@
     </w:tbl>
     <w:p/>
     <w:p>
+      <w:proofErr w:type="spellStart"/>
       <w:r>
         <w:t>tblGender</w:t>
       </w:r>
+      <w:proofErr w:type="spellEnd"/>
     </w:p>
     <w:tbl>
       <w:tblPr>
@@ -11514,7 +11935,7 @@
           <w:color w:val="000000" w:themeColor="text1"/>
         </w:rPr>
       </w:pPr>
-      <w:bookmarkStart w:id="6" w:name="_Toc117430877"/>
+      <w:bookmarkStart w:id="6" w:name="_Toc118058883"/>
       <w:r>
         <w:rPr>
           <w:b/>
@@ -11575,8 +11996,13 @@
             <w:tcW w:w="3005" w:type="dxa"/>
           </w:tcPr>
           <w:p>
-            <w:r>
-              <w:t>Datasource.First;</w:t>
+            <w:proofErr w:type="spellStart"/>
+            <w:r>
+              <w:t>Datasource.First</w:t>
+            </w:r>
+            <w:proofErr w:type="spellEnd"/>
+            <w:r>
+              <w:t>;</w:t>
             </w:r>
           </w:p>
         </w:tc>
@@ -11599,8 +12025,13 @@
           </w:tcPr>
           <w:p>
             <w:r>
-              <w:t>Commonly used in conjunction with Datasource.Eof</w:t>
-            </w:r>
+              <w:t xml:space="preserve">Commonly used in conjunction with </w:t>
+            </w:r>
+            <w:proofErr w:type="spellStart"/>
+            <w:r>
+              <w:t>Datasource.Eof</w:t>
+            </w:r>
+            <w:proofErr w:type="spellEnd"/>
             <w:r>
               <w:t xml:space="preserve"> to loop through the entire database.</w:t>
             </w:r>
@@ -11613,8 +12044,13 @@
             <w:tcW w:w="3005" w:type="dxa"/>
           </w:tcPr>
           <w:p>
-            <w:r>
-              <w:t>Datasource.Last;</w:t>
+            <w:proofErr w:type="spellStart"/>
+            <w:r>
+              <w:t>Datasource.Last</w:t>
+            </w:r>
+            <w:proofErr w:type="spellEnd"/>
+            <w:r>
+              <w:t>;</w:t>
             </w:r>
           </w:p>
         </w:tc>
@@ -11648,11 +12084,16 @@
             <w:tcW w:w="3005" w:type="dxa"/>
           </w:tcPr>
           <w:p>
+            <w:proofErr w:type="spellStart"/>
             <w:r>
               <w:t>Datasource.</w:t>
             </w:r>
             <w:r>
-              <w:t>Next;</w:t>
+              <w:t>Next</w:t>
+            </w:r>
+            <w:proofErr w:type="spellEnd"/>
+            <w:r>
+              <w:t>;</w:t>
             </w:r>
           </w:p>
         </w:tc>
@@ -11672,8 +12113,21 @@
           </w:tcPr>
           <w:p>
             <w:r>
-              <w:t>Commonly used within the loop of Datasource.Eof and Datasource.First</w:t>
-            </w:r>
+              <w:t xml:space="preserve">Commonly used within the loop of </w:t>
+            </w:r>
+            <w:proofErr w:type="spellStart"/>
+            <w:r>
+              <w:t>Datasource.Eof</w:t>
+            </w:r>
+            <w:proofErr w:type="spellEnd"/>
+            <w:r>
+              <w:t xml:space="preserve"> and </w:t>
+            </w:r>
+            <w:proofErr w:type="spellStart"/>
+            <w:r>
+              <w:t>Datasource.First</w:t>
+            </w:r>
+            <w:proofErr w:type="spellEnd"/>
             <w:r>
               <w:t>, move</w:t>
             </w:r>
@@ -11689,8 +12143,13 @@
             <w:tcW w:w="3005" w:type="dxa"/>
           </w:tcPr>
           <w:p>
-            <w:r>
-              <w:t>Datasource.Prior;</w:t>
+            <w:proofErr w:type="spellStart"/>
+            <w:r>
+              <w:t>Datasource.Prior</w:t>
+            </w:r>
+            <w:proofErr w:type="spellEnd"/>
+            <w:r>
+              <w:t>;</w:t>
             </w:r>
           </w:p>
         </w:tc>
@@ -11739,8 +12198,13 @@
             <w:tcW w:w="3005" w:type="dxa"/>
           </w:tcPr>
           <w:p>
-            <w:r>
-              <w:t>Datasource[‘example’</w:t>
+            <w:proofErr w:type="spellStart"/>
+            <w:r>
+              <w:t>Datasource</w:t>
+            </w:r>
+            <w:proofErr w:type="spellEnd"/>
+            <w:r>
+              <w:t>[‘example’</w:t>
             </w:r>
             <w:r>
               <w:t>]:</w:t>
@@ -11786,8 +12250,13 @@
             <w:tcW w:w="3005" w:type="dxa"/>
           </w:tcPr>
           <w:p>
-            <w:r>
-              <w:t>Datasource[‘example’]</w:t>
+            <w:proofErr w:type="spellStart"/>
+            <w:r>
+              <w:t>Datasource</w:t>
+            </w:r>
+            <w:proofErr w:type="spellEnd"/>
+            <w:r>
+              <w:t>[‘example’]</w:t>
             </w:r>
           </w:p>
         </w:tc>
@@ -11827,8 +12296,13 @@
             <w:tcW w:w="3005" w:type="dxa"/>
           </w:tcPr>
           <w:p>
-            <w:r>
-              <w:t>Datasource.Delete;</w:t>
+            <w:proofErr w:type="spellStart"/>
+            <w:r>
+              <w:t>Datasource.Delete</w:t>
+            </w:r>
+            <w:proofErr w:type="spellEnd"/>
+            <w:r>
+              <w:t>;</w:t>
             </w:r>
           </w:p>
         </w:tc>
@@ -11872,9 +12346,22 @@
             <w:tcW w:w="3005" w:type="dxa"/>
           </w:tcPr>
           <w:p>
+            <w:proofErr w:type="spellStart"/>
             <w:r>
               <w:lastRenderedPageBreak/>
-              <w:t>Datasource.Locate(‘example’, searchfor,[])</w:t>
+              <w:t>Datasource.Locate</w:t>
+            </w:r>
+            <w:proofErr w:type="spellEnd"/>
+            <w:r>
+              <w:t xml:space="preserve">(‘example’, </w:t>
+            </w:r>
+            <w:proofErr w:type="spellStart"/>
+            <w:r>
+              <w:t>searchfor</w:t>
+            </w:r>
+            <w:proofErr w:type="spellEnd"/>
+            <w:r>
+              <w:t>,[])</w:t>
             </w:r>
           </w:p>
         </w:tc>
@@ -11913,7 +12400,7 @@
           <w:color w:val="000000" w:themeColor="text1"/>
         </w:rPr>
       </w:pPr>
-      <w:bookmarkStart w:id="7" w:name="_Toc117430878"/>
+      <w:bookmarkStart w:id="7" w:name="_Toc118058884"/>
       <w:r>
         <w:rPr>
           <w:b/>
@@ -11991,7 +12478,21 @@
           <w:bCs/>
           <w:color w:val="000000" w:themeColor="text1"/>
         </w:rPr>
-        <w:t>field types of the user’s choice. The admin will also have access to an encrypted text file that contains a</w:t>
+        <w:t xml:space="preserve">field types of the user’s choice. The admin will also have access to </w:t>
+      </w:r>
+      <w:r>
+        <w:rPr>
+          <w:bCs/>
+          <w:color w:val="000000" w:themeColor="text1"/>
+        </w:rPr>
+        <w:t>a</w:t>
+      </w:r>
+      <w:r>
+        <w:rPr>
+          <w:bCs/>
+          <w:color w:val="000000" w:themeColor="text1"/>
+        </w:rPr>
+        <w:t xml:space="preserve"> text file that contains a</w:t>
       </w:r>
       <w:r>
         <w:rPr>
@@ -12027,56 +12528,124 @@
       </w:r>
     </w:p>
     <w:p>
+      <w:pPr>
+        <w:rPr>
+          <w:color w:val="000000" w:themeColor="text1"/>
+        </w:rPr>
+      </w:pPr>
       <w:r>
         <w:rPr>
           <w:color w:val="000000" w:themeColor="text1"/>
         </w:rPr>
-        <w:t>The array</w:t>
+        <w:t xml:space="preserve">The array of Integers named </w:t>
+      </w:r>
+      <w:proofErr w:type="spellStart"/>
+      <w:r>
+        <w:rPr>
+          <w:color w:val="000000" w:themeColor="text1"/>
+        </w:rPr>
+        <w:t>arrCol</w:t>
+      </w:r>
+      <w:proofErr w:type="spellEnd"/>
+      <w:r>
+        <w:rPr>
+          <w:color w:val="000000" w:themeColor="text1"/>
+        </w:rPr>
+        <w:t xml:space="preserve"> will be created. The length of this array will be set to the number of columns in the </w:t>
+      </w:r>
+      <w:proofErr w:type="spellStart"/>
+      <w:r>
+        <w:rPr>
+          <w:color w:val="000000" w:themeColor="text1"/>
+        </w:rPr>
+        <w:t>dbgDisplay</w:t>
+      </w:r>
+      <w:proofErr w:type="spellEnd"/>
+      <w:r>
+        <w:rPr>
+          <w:color w:val="000000" w:themeColor="text1"/>
+        </w:rPr>
+        <w:t xml:space="preserve"> (</w:t>
+      </w:r>
+      <w:proofErr w:type="spellStart"/>
+      <w:r>
+        <w:rPr>
+          <w:color w:val="000000" w:themeColor="text1"/>
+        </w:rPr>
+        <w:t>TDBGrid</w:t>
+      </w:r>
+      <w:proofErr w:type="spellEnd"/>
+      <w:r>
+        <w:rPr>
+          <w:color w:val="000000" w:themeColor="text1"/>
+        </w:rPr>
+        <w:t xml:space="preserve"> that displays information to the user), the array will then be loaded with </w:t>
       </w:r>
       <w:r>
         <w:rPr>
           <w:color w:val="000000" w:themeColor="text1"/>
         </w:rPr>
-        <w:t xml:space="preserve"> will be loaded </w:t>
+        <w:t>the width of the text displayed in each field contained in every column. Th</w:t>
       </w:r>
       <w:r>
-        <w:t xml:space="preserve">with </w:t>
+        <w:rPr>
+          <w:color w:val="000000" w:themeColor="text1"/>
+        </w:rPr>
+        <w:t>e array</w:t>
       </w:r>
       <w:r>
-        <w:t>the</w:t>
+        <w:rPr>
+          <w:color w:val="000000" w:themeColor="text1"/>
+        </w:rPr>
+        <w:t xml:space="preserve"> is the</w:t>
       </w:r>
       <w:r>
-        <w:t xml:space="preserve"> scores</w:t>
+        <w:rPr>
+          <w:color w:val="000000" w:themeColor="text1"/>
+        </w:rPr>
+        <w:t>n</w:t>
       </w:r>
       <w:r>
-        <w:t xml:space="preserve"> of all winners</w:t>
+        <w:rPr>
+          <w:color w:val="000000" w:themeColor="text1"/>
+        </w:rPr>
+        <w:t xml:space="preserve"> sorted and compared to the width of the text displayed in each column name and the highest value for each column is found. </w:t>
       </w:r>
       <w:r>
-        <w:t xml:space="preserve">, by use of a while loop. </w:t>
+        <w:rPr>
+          <w:color w:val="000000" w:themeColor="text1"/>
+        </w:rPr>
+        <w:t xml:space="preserve">Once the biggest width (in pixels) for each column is found, the width of that column will be assigned to the value stored in the array. This then resizes the width of </w:t>
       </w:r>
+      <w:proofErr w:type="spellStart"/>
       <w:r>
-        <w:t>The</w:t>
+        <w:rPr>
+          <w:color w:val="000000" w:themeColor="text1"/>
+        </w:rPr>
+        <w:t>dbgDisplay</w:t>
       </w:r>
+      <w:proofErr w:type="spellEnd"/>
       <w:r>
-        <w:t xml:space="preserve"> </w:t>
+        <w:rPr>
+          <w:color w:val="000000" w:themeColor="text1"/>
+        </w:rPr>
+        <w:t xml:space="preserve">. This ensures that the user will not have to scroll in the </w:t>
       </w:r>
+      <w:proofErr w:type="spellStart"/>
       <w:r>
-        <w:t>array</w:t>
+        <w:rPr>
+          <w:color w:val="000000" w:themeColor="text1"/>
+        </w:rPr>
+        <w:t>dbgDisplay</w:t>
       </w:r>
+      <w:proofErr w:type="spellEnd"/>
       <w:r>
-        <w:t xml:space="preserve"> </w:t>
-      </w:r>
-      <w:r>
-        <w:t>will then be sorted using a fast and efficient sorting method. The reordered</w:t>
-      </w:r>
-      <w:r>
-        <w:t xml:space="preserve"> array will then have the podium positions in the first 3 positions of the array</w:t>
-      </w:r>
-      <w:r>
-        <w:t>, which will then be displayed to the user when requested.</w:t>
+        <w:rPr>
+          <w:color w:val="000000" w:themeColor="text1"/>
+        </w:rPr>
+        <w:t>, and that each column size is not bigger than it needs to be.</w:t>
       </w:r>
     </w:p>
-    <w:p/>
     <w:tbl>
       <w:tblPr>
         <w:tblStyle w:val="TableGrid"/>
@@ -12148,9 +12717,11 @@
             <w:tcW w:w="3005" w:type="dxa"/>
           </w:tcPr>
           <w:p>
+            <w:proofErr w:type="spellStart"/>
             <w:r>
               <w:t>TADOConnection</w:t>
             </w:r>
+            <w:proofErr w:type="spellEnd"/>
           </w:p>
         </w:tc>
         <w:tc>
@@ -12170,9 +12741,11 @@
             <w:tcW w:w="3005" w:type="dxa"/>
           </w:tcPr>
           <w:p>
+            <w:proofErr w:type="spellStart"/>
             <w:r>
               <w:t>tblPlayers</w:t>
             </w:r>
+            <w:proofErr w:type="spellEnd"/>
           </w:p>
         </w:tc>
         <w:tc>
@@ -12180,9 +12753,11 @@
             <w:tcW w:w="3005" w:type="dxa"/>
           </w:tcPr>
           <w:p>
+            <w:proofErr w:type="spellStart"/>
             <w:r>
               <w:t>TADOTable</w:t>
             </w:r>
+            <w:proofErr w:type="spellEnd"/>
           </w:p>
         </w:tc>
         <w:tc>
@@ -12202,9 +12777,11 @@
             <w:tcW w:w="3005" w:type="dxa"/>
           </w:tcPr>
           <w:p>
+            <w:proofErr w:type="spellStart"/>
             <w:r>
               <w:t>dbsMembers</w:t>
             </w:r>
+            <w:proofErr w:type="spellEnd"/>
           </w:p>
         </w:tc>
         <w:tc>
@@ -12212,9 +12789,11 @@
             <w:tcW w:w="3005" w:type="dxa"/>
           </w:tcPr>
           <w:p>
+            <w:proofErr w:type="spellStart"/>
             <w:r>
               <w:t>TDataSource</w:t>
             </w:r>
+            <w:proofErr w:type="spellEnd"/>
           </w:p>
         </w:tc>
         <w:tc>
@@ -12234,9 +12813,11 @@
             <w:tcW w:w="3005" w:type="dxa"/>
           </w:tcPr>
           <w:p>
+            <w:proofErr w:type="spellStart"/>
             <w:r>
               <w:t>tblGames</w:t>
             </w:r>
+            <w:proofErr w:type="spellEnd"/>
           </w:p>
         </w:tc>
         <w:tc>
@@ -12244,9 +12825,11 @@
             <w:tcW w:w="3005" w:type="dxa"/>
           </w:tcPr>
           <w:p>
+            <w:proofErr w:type="spellStart"/>
             <w:r>
               <w:t>TADOTable</w:t>
             </w:r>
+            <w:proofErr w:type="spellEnd"/>
           </w:p>
         </w:tc>
         <w:tc>
@@ -12266,9 +12849,11 @@
             <w:tcW w:w="3005" w:type="dxa"/>
           </w:tcPr>
           <w:p>
+            <w:proofErr w:type="spellStart"/>
             <w:r>
               <w:t>dbsGames</w:t>
             </w:r>
+            <w:proofErr w:type="spellEnd"/>
           </w:p>
         </w:tc>
         <w:tc>
@@ -12276,9 +12861,11 @@
             <w:tcW w:w="3005" w:type="dxa"/>
           </w:tcPr>
           <w:p>
+            <w:proofErr w:type="spellStart"/>
             <w:r>
               <w:t>TDataSource</w:t>
             </w:r>
+            <w:proofErr w:type="spellEnd"/>
           </w:p>
         </w:tc>
         <w:tc>
@@ -12298,9 +12885,11 @@
             <w:tcW w:w="3005" w:type="dxa"/>
           </w:tcPr>
           <w:p>
+            <w:proofErr w:type="spellStart"/>
             <w:r>
               <w:t>qry</w:t>
             </w:r>
+            <w:proofErr w:type="spellEnd"/>
           </w:p>
         </w:tc>
         <w:tc>
@@ -12308,9 +12897,11 @@
             <w:tcW w:w="3005" w:type="dxa"/>
           </w:tcPr>
           <w:p>
+            <w:proofErr w:type="spellStart"/>
             <w:r>
               <w:t>TADOQuery</w:t>
             </w:r>
+            <w:proofErr w:type="spellEnd"/>
           </w:p>
         </w:tc>
         <w:tc>
@@ -12330,9 +12921,11 @@
             <w:tcW w:w="3005" w:type="dxa"/>
           </w:tcPr>
           <w:p>
+            <w:proofErr w:type="spellStart"/>
             <w:r>
               <w:t>dbsSQL</w:t>
             </w:r>
+            <w:proofErr w:type="spellEnd"/>
           </w:p>
         </w:tc>
         <w:tc>
@@ -12340,9 +12933,11 @@
             <w:tcW w:w="3005" w:type="dxa"/>
           </w:tcPr>
           <w:p>
+            <w:proofErr w:type="spellStart"/>
             <w:r>
               <w:t>TDataSource</w:t>
             </w:r>
+            <w:proofErr w:type="spellEnd"/>
           </w:p>
         </w:tc>
         <w:tc>
@@ -12362,9 +12957,11 @@
             <w:tcW w:w="3005" w:type="dxa"/>
           </w:tcPr>
           <w:p>
+            <w:proofErr w:type="spellStart"/>
             <w:r>
               <w:t>sSQL</w:t>
             </w:r>
+            <w:proofErr w:type="spellEnd"/>
           </w:p>
         </w:tc>
         <w:tc>
@@ -12394,9 +12991,11 @@
             <w:tcW w:w="3005" w:type="dxa"/>
           </w:tcPr>
           <w:p>
+            <w:proofErr w:type="spellStart"/>
             <w:r>
               <w:t>isValid</w:t>
             </w:r>
+            <w:proofErr w:type="spellEnd"/>
           </w:p>
         </w:tc>
         <w:tc>
@@ -12426,9 +13025,11 @@
             <w:tcW w:w="3005" w:type="dxa"/>
           </w:tcPr>
           <w:p>
+            <w:proofErr w:type="spellStart"/>
             <w:r>
               <w:t>userEmail</w:t>
             </w:r>
+            <w:proofErr w:type="spellEnd"/>
           </w:p>
         </w:tc>
         <w:tc>
@@ -12458,9 +13059,12 @@
             <w:tcW w:w="3005" w:type="dxa"/>
           </w:tcPr>
           <w:p>
-            <w:r>
+            <w:proofErr w:type="spellStart"/>
+            <w:r>
+              <w:lastRenderedPageBreak/>
               <w:t>isAdminSlc</w:t>
             </w:r>
+            <w:proofErr w:type="spellEnd"/>
           </w:p>
         </w:tc>
         <w:tc>
@@ -12490,9 +13094,11 @@
             <w:tcW w:w="3005" w:type="dxa"/>
           </w:tcPr>
           <w:p>
+            <w:proofErr w:type="spellStart"/>
             <w:r>
               <w:t>isAdmin</w:t>
             </w:r>
+            <w:proofErr w:type="spellEnd"/>
           </w:p>
         </w:tc>
         <w:tc>
@@ -12522,9 +13128,11 @@
             <w:tcW w:w="3005" w:type="dxa"/>
           </w:tcPr>
           <w:p>
+            <w:proofErr w:type="spellStart"/>
             <w:r>
               <w:t>selectedDB</w:t>
             </w:r>
+            <w:proofErr w:type="spellEnd"/>
           </w:p>
         </w:tc>
         <w:tc>
@@ -12532,9 +13140,11 @@
             <w:tcW w:w="3005" w:type="dxa"/>
           </w:tcPr>
           <w:p>
+            <w:proofErr w:type="spellStart"/>
             <w:r>
               <w:t>TADOTable</w:t>
             </w:r>
+            <w:proofErr w:type="spellEnd"/>
           </w:p>
         </w:tc>
         <w:tc>
@@ -12554,10 +13164,11 @@
             <w:tcW w:w="3005" w:type="dxa"/>
           </w:tcPr>
           <w:p>
-            <w:r>
-              <w:lastRenderedPageBreak/>
+            <w:proofErr w:type="spellStart"/>
+            <w:r>
               <w:t>dbColor</w:t>
             </w:r>
+            <w:proofErr w:type="spellEnd"/>
           </w:p>
         </w:tc>
         <w:tc>
@@ -12565,9 +13176,11 @@
             <w:tcW w:w="3005" w:type="dxa"/>
           </w:tcPr>
           <w:p>
+            <w:proofErr w:type="spellStart"/>
             <w:r>
               <w:t>TColor</w:t>
             </w:r>
+            <w:proofErr w:type="spellEnd"/>
           </w:p>
         </w:tc>
         <w:tc>
@@ -12587,8 +13200,21 @@
             <w:tcW w:w="3005" w:type="dxa"/>
           </w:tcPr>
           <w:p>
-            <w:r>
-              <w:t>pixSpc (const assignment)</w:t>
+            <w:proofErr w:type="spellStart"/>
+            <w:r>
+              <w:t>pixSpc</w:t>
+            </w:r>
+            <w:proofErr w:type="spellEnd"/>
+            <w:r>
+              <w:t xml:space="preserve"> (</w:t>
+            </w:r>
+            <w:proofErr w:type="spellStart"/>
+            <w:r>
+              <w:t>const</w:t>
+            </w:r>
+            <w:proofErr w:type="spellEnd"/>
+            <w:r>
+              <w:t xml:space="preserve"> assignment)</w:t>
             </w:r>
           </w:p>
         </w:tc>
@@ -12619,9 +13245,11 @@
             <w:tcW w:w="3005" w:type="dxa"/>
           </w:tcPr>
           <w:p>
+            <w:proofErr w:type="spellStart"/>
             <w:r>
               <w:t>arrCol</w:t>
             </w:r>
+            <w:proofErr w:type="spellEnd"/>
           </w:p>
         </w:tc>
         <w:tc>
@@ -12651,9 +13279,11 @@
             <w:tcW w:w="3005" w:type="dxa"/>
           </w:tcPr>
           <w:p>
+            <w:proofErr w:type="spellStart"/>
             <w:r>
               <w:t>selectedDS</w:t>
             </w:r>
+            <w:proofErr w:type="spellEnd"/>
           </w:p>
         </w:tc>
         <w:tc>
@@ -12661,9 +13291,11 @@
             <w:tcW w:w="3005" w:type="dxa"/>
           </w:tcPr>
           <w:p>
+            <w:proofErr w:type="spellStart"/>
             <w:r>
               <w:t>TDataSet</w:t>
             </w:r>
+            <w:proofErr w:type="spellEnd"/>
           </w:p>
         </w:tc>
         <w:tc>
@@ -12683,9 +13315,11 @@
             <w:tcW w:w="3005" w:type="dxa"/>
           </w:tcPr>
           <w:p>
+            <w:proofErr w:type="spellStart"/>
             <w:r>
               <w:t>currentPOS</w:t>
             </w:r>
+            <w:proofErr w:type="spellEnd"/>
           </w:p>
         </w:tc>
         <w:tc>
@@ -12693,9 +13327,11 @@
             <w:tcW w:w="3005" w:type="dxa"/>
           </w:tcPr>
           <w:p>
+            <w:proofErr w:type="spellStart"/>
             <w:r>
               <w:t>TBookmark</w:t>
             </w:r>
+            <w:proofErr w:type="spellEnd"/>
           </w:p>
         </w:tc>
         <w:tc>
@@ -12747,9 +13383,11 @@
             <w:tcW w:w="3005" w:type="dxa"/>
           </w:tcPr>
           <w:p>
+            <w:proofErr w:type="spellStart"/>
             <w:r>
               <w:t>colWidth</w:t>
             </w:r>
+            <w:proofErr w:type="spellEnd"/>
           </w:p>
         </w:tc>
         <w:tc>
@@ -12779,9 +13417,11 @@
             <w:tcW w:w="3005" w:type="dxa"/>
           </w:tcPr>
           <w:p>
+            <w:proofErr w:type="spellStart"/>
             <w:r>
               <w:t>columnsAMT</w:t>
             </w:r>
+            <w:proofErr w:type="spellEnd"/>
           </w:p>
         </w:tc>
         <w:tc>
@@ -12811,9 +13451,11 @@
             <w:tcW w:w="3005" w:type="dxa"/>
           </w:tcPr>
           <w:p>
+            <w:proofErr w:type="spellStart"/>
             <w:r>
               <w:t>iLoop</w:t>
             </w:r>
+            <w:proofErr w:type="spellEnd"/>
           </w:p>
         </w:tc>
         <w:tc>
@@ -12843,9 +13485,11 @@
             <w:tcW w:w="3005" w:type="dxa"/>
           </w:tcPr>
           <w:p>
+            <w:proofErr w:type="spellStart"/>
             <w:r>
               <w:t>aLine</w:t>
             </w:r>
+            <w:proofErr w:type="spellEnd"/>
           </w:p>
         </w:tc>
         <w:tc>
@@ -12875,9 +13519,11 @@
             <w:tcW w:w="3005" w:type="dxa"/>
           </w:tcPr>
           <w:p>
+            <w:proofErr w:type="spellStart"/>
             <w:r>
               <w:t>idNum</w:t>
             </w:r>
+            <w:proofErr w:type="spellEnd"/>
           </w:p>
         </w:tc>
         <w:tc>
@@ -12907,9 +13553,11 @@
             <w:tcW w:w="3005" w:type="dxa"/>
           </w:tcPr>
           <w:p>
+            <w:proofErr w:type="spellStart"/>
             <w:r>
               <w:t>tf</w:t>
             </w:r>
+            <w:proofErr w:type="spellEnd"/>
           </w:p>
         </w:tc>
         <w:tc>
@@ -12944,7 +13592,7 @@
           <w:color w:val="000000" w:themeColor="text1"/>
         </w:rPr>
       </w:pPr>
-      <w:bookmarkStart w:id="8" w:name="_Toc117430879"/>
+      <w:bookmarkStart w:id="8" w:name="_Toc118058885"/>
       <w:r>
         <w:rPr>
           <w:b/>
@@ -13015,9 +13663,11 @@
             <w:tcW w:w="2582" w:type="dxa"/>
           </w:tcPr>
           <w:p>
+            <w:proofErr w:type="spellStart"/>
             <w:r>
               <w:t>cboGenders</w:t>
             </w:r>
+            <w:proofErr w:type="spellEnd"/>
           </w:p>
         </w:tc>
         <w:tc>
@@ -13045,8 +13695,21 @@
               <w:t>No</w:t>
             </w:r>
             <w:r>
-              <w:t xml:space="preserve"> need for verification due to the component being a TDBLookupComboBox component and being linked to tblGenders</w:t>
-            </w:r>
+              <w:t xml:space="preserve"> need for verification due to the component being a </w:t>
+            </w:r>
+            <w:proofErr w:type="spellStart"/>
+            <w:r>
+              <w:t>TDBLookupComboBox</w:t>
+            </w:r>
+            <w:proofErr w:type="spellEnd"/>
+            <w:r>
+              <w:t xml:space="preserve"> component and being linked to </w:t>
+            </w:r>
+            <w:proofErr w:type="spellStart"/>
+            <w:r>
+              <w:t>tblGenders</w:t>
+            </w:r>
+            <w:proofErr w:type="spellEnd"/>
             <w:r>
               <w:t xml:space="preserve"> and having a selection already present upon activation</w:t>
             </w:r>
@@ -13064,10 +13727,18 @@
               <w:t xml:space="preserve">Into the </w:t>
             </w:r>
             <w:r>
-              <w:t>table “players”</w:t>
-            </w:r>
-            <w:r>
-              <w:t xml:space="preserve">as either an update or input (by use of </w:t>
+              <w:t>table “</w:t>
+            </w:r>
+            <w:proofErr w:type="spellStart"/>
+            <w:r>
+              <w:t>players”</w:t>
+            </w:r>
+            <w:r>
+              <w:t>as</w:t>
+            </w:r>
+            <w:proofErr w:type="spellEnd"/>
+            <w:r>
+              <w:t xml:space="preserve"> either an update or input (by use of </w:t>
             </w:r>
             <w:r>
               <w:t>ADO</w:t>
@@ -13084,9 +13755,11 @@
             <w:tcW w:w="2582" w:type="dxa"/>
           </w:tcPr>
           <w:p>
+            <w:proofErr w:type="spellStart"/>
             <w:r>
               <w:t>cboShirtSizes</w:t>
             </w:r>
+            <w:proofErr w:type="spellEnd"/>
           </w:p>
         </w:tc>
         <w:tc>
@@ -13111,13 +13784,49 @@
           </w:tcPr>
           <w:p>
             <w:r>
-              <w:t xml:space="preserve">The combobox’s ItemIndex will be checked to ensure that an item is selected and will be highlighted red if not (no need for </w:t>
+              <w:t xml:space="preserve">The </w:t>
+            </w:r>
+            <w:proofErr w:type="spellStart"/>
+            <w:r>
+              <w:t>combobox’s</w:t>
+            </w:r>
+            <w:proofErr w:type="spellEnd"/>
+            <w:r>
+              <w:t xml:space="preserve"> </w:t>
+            </w:r>
+            <w:proofErr w:type="spellStart"/>
+            <w:r>
+              <w:t>ItemIndex</w:t>
+            </w:r>
+            <w:proofErr w:type="spellEnd"/>
+            <w:r>
+              <w:t xml:space="preserve"> will be checked to ensure that an item is selected and will be highlighted red if not (no need for </w:t>
             </w:r>
             <w:r>
               <w:t xml:space="preserve">additional </w:t>
             </w:r>
             <w:r>
-              <w:t>verification due to the component being a TDBLookupComboBox component and being linked to tblShirtSizes).</w:t>
+              <w:t xml:space="preserve">verification due to the component being a </w:t>
+            </w:r>
+            <w:proofErr w:type="spellStart"/>
+            <w:r>
+              <w:t>TDBLookupComboBox</w:t>
+            </w:r>
+            <w:proofErr w:type="spellEnd"/>
+            <w:r>
+              <w:t xml:space="preserve"> component and </w:t>
+            </w:r>
+            <w:r>
+              <w:lastRenderedPageBreak/>
+              <w:t xml:space="preserve">being linked to </w:t>
+            </w:r>
+            <w:proofErr w:type="spellStart"/>
+            <w:r>
+              <w:t>tblShirtSizes</w:t>
+            </w:r>
+            <w:proofErr w:type="spellEnd"/>
+            <w:r>
+              <w:t>).</w:t>
             </w:r>
           </w:p>
         </w:tc>
@@ -13127,6 +13836,7 @@
           </w:tcPr>
           <w:p>
             <w:r>
+              <w:lastRenderedPageBreak/>
               <w:t xml:space="preserve">Into the </w:t>
             </w:r>
             <w:r>
@@ -13168,10 +13878,11 @@
             <w:tcW w:w="2582" w:type="dxa"/>
           </w:tcPr>
           <w:p>
-            <w:r>
-              <w:lastRenderedPageBreak/>
+            <w:proofErr w:type="spellStart"/>
+            <w:r>
               <w:t>edtFirstName</w:t>
             </w:r>
+            <w:proofErr w:type="spellEnd"/>
           </w:p>
         </w:tc>
         <w:tc>
@@ -13188,9 +13899,11 @@
             <w:r>
               <w:t xml:space="preserve">” button is clicked, the selection in the </w:t>
             </w:r>
+            <w:proofErr w:type="spellStart"/>
             <w:r>
               <w:t>TDBEdit</w:t>
             </w:r>
+            <w:proofErr w:type="spellEnd"/>
             <w:r>
               <w:t xml:space="preserve"> will be captured.</w:t>
             </w:r>
@@ -13202,7 +13915,15 @@
           </w:tcPr>
           <w:p>
             <w:r>
-              <w:t>The TEdit’s content will be validated (</w:t>
+              <w:t xml:space="preserve">The </w:t>
+            </w:r>
+            <w:proofErr w:type="spellStart"/>
+            <w:r>
+              <w:t>TEdit’s</w:t>
+            </w:r>
+            <w:proofErr w:type="spellEnd"/>
+            <w:r>
+              <w:t xml:space="preserve"> content will be validated (</w:t>
             </w:r>
             <w:r>
               <w:t>by</w:t>
@@ -13244,9 +13965,11 @@
             <w:tcW w:w="2582" w:type="dxa"/>
           </w:tcPr>
           <w:p>
+            <w:proofErr w:type="spellStart"/>
             <w:r>
               <w:t>edtLastName</w:t>
             </w:r>
+            <w:proofErr w:type="spellEnd"/>
           </w:p>
         </w:tc>
         <w:tc>
@@ -13263,9 +13986,11 @@
             <w:r>
               <w:t xml:space="preserve">” button is clicked, the selection in the </w:t>
             </w:r>
+            <w:proofErr w:type="spellStart"/>
             <w:r>
               <w:t>TDBEdit</w:t>
             </w:r>
+            <w:proofErr w:type="spellEnd"/>
             <w:r>
               <w:t xml:space="preserve"> will be captured.</w:t>
             </w:r>
@@ -13277,7 +14002,15 @@
           </w:tcPr>
           <w:p>
             <w:r>
-              <w:t>The TEdit’s content will be validated (</w:t>
+              <w:t xml:space="preserve">The </w:t>
+            </w:r>
+            <w:proofErr w:type="spellStart"/>
+            <w:r>
+              <w:t>TEdit’s</w:t>
+            </w:r>
+            <w:proofErr w:type="spellEnd"/>
+            <w:r>
+              <w:t xml:space="preserve"> content will be validated (</w:t>
             </w:r>
             <w:r>
               <w:t>by</w:t>
@@ -13319,9 +14052,11 @@
             <w:tcW w:w="2582" w:type="dxa"/>
           </w:tcPr>
           <w:p>
+            <w:proofErr w:type="spellStart"/>
             <w:r>
               <w:t>imgSignUp</w:t>
             </w:r>
+            <w:proofErr w:type="spellEnd"/>
           </w:p>
         </w:tc>
         <w:tc>
@@ -13330,7 +14065,15 @@
           </w:tcPr>
           <w:p>
             <w:r>
-              <w:t>When clicked, all data on form uRegistration will be validated.</w:t>
+              <w:t xml:space="preserve">When clicked, all data on form </w:t>
+            </w:r>
+            <w:proofErr w:type="spellStart"/>
+            <w:r>
+              <w:t>uRegistration</w:t>
+            </w:r>
+            <w:proofErr w:type="spellEnd"/>
+            <w:r>
+              <w:t xml:space="preserve"> will be validated.</w:t>
             </w:r>
           </w:p>
         </w:tc>
@@ -13362,8 +14105,13 @@
               <w:t>displaying</w:t>
             </w:r>
             <w:r>
-              <w:t xml:space="preserve"> a warning through messageDlg</w:t>
-            </w:r>
+              <w:t xml:space="preserve"> a warning through </w:t>
+            </w:r>
+            <w:proofErr w:type="spellStart"/>
+            <w:r>
+              <w:t>messageDlg</w:t>
+            </w:r>
+            <w:proofErr w:type="spellEnd"/>
             <w:r>
               <w:t xml:space="preserve"> (if irregularity detected)</w:t>
             </w:r>
@@ -13371,7 +14119,15 @@
               <w:t>.</w:t>
             </w:r>
             <w:r>
-              <w:t xml:space="preserve"> Inputting all data into tblPlayers.</w:t>
+              <w:t xml:space="preserve"> Inputting all data into </w:t>
+            </w:r>
+            <w:proofErr w:type="spellStart"/>
+            <w:r>
+              <w:t>tblPlayers</w:t>
+            </w:r>
+            <w:proofErr w:type="spellEnd"/>
+            <w:r>
+              <w:t>.</w:t>
             </w:r>
           </w:p>
         </w:tc>
@@ -13382,9 +14138,11 @@
             <w:tcW w:w="2582" w:type="dxa"/>
           </w:tcPr>
           <w:p>
+            <w:proofErr w:type="spellStart"/>
             <w:r>
               <w:t>edtEmail</w:t>
             </w:r>
+            <w:proofErr w:type="spellEnd"/>
           </w:p>
         </w:tc>
         <w:tc>
@@ -13401,6 +14159,7 @@
             <w:r>
               <w:t xml:space="preserve">” button is clicked, the selection in the </w:t>
             </w:r>
+            <w:proofErr w:type="spellStart"/>
             <w:r>
               <w:t>T</w:t>
             </w:r>
@@ -13410,6 +14169,7 @@
             <w:r>
               <w:t>Edit</w:t>
             </w:r>
+            <w:proofErr w:type="spellEnd"/>
             <w:r>
               <w:t xml:space="preserve"> box will be captured.</w:t>
             </w:r>
@@ -13423,11 +14183,16 @@
             <w:r>
               <w:t xml:space="preserve">The </w:t>
             </w:r>
+            <w:proofErr w:type="spellStart"/>
             <w:r>
               <w:t>TDBEdit</w:t>
             </w:r>
             <w:r>
-              <w:t>’s content will be validated (by checking the string is not null, and that an @ exists within the string) to ensure that GIGO does not occur.</w:t>
+              <w:t>’s</w:t>
+            </w:r>
+            <w:proofErr w:type="spellEnd"/>
+            <w:r>
+              <w:t xml:space="preserve"> content will be validated (by checking the string is not null, and that an @ exists within the string) to ensure that GIGO does not occur.</w:t>
             </w:r>
           </w:p>
         </w:tc>
@@ -13460,9 +14225,11 @@
             <w:tcW w:w="2582" w:type="dxa"/>
           </w:tcPr>
           <w:p>
+            <w:proofErr w:type="spellStart"/>
             <w:r>
               <w:t>edtPhone</w:t>
             </w:r>
+            <w:proofErr w:type="spellEnd"/>
           </w:p>
         </w:tc>
         <w:tc>
@@ -13479,9 +14246,12 @@
             <w:r>
               <w:t xml:space="preserve">” button is clicked, the selection in the </w:t>
             </w:r>
-            <w:r>
+            <w:proofErr w:type="spellStart"/>
+            <w:r>
+              <w:lastRenderedPageBreak/>
               <w:t>TDBEdit</w:t>
             </w:r>
+            <w:proofErr w:type="spellEnd"/>
             <w:r>
               <w:t xml:space="preserve"> will be captured.</w:t>
             </w:r>
@@ -13493,17 +14263,23 @@
           </w:tcPr>
           <w:p>
             <w:r>
+              <w:lastRenderedPageBreak/>
               <w:t xml:space="preserve">The </w:t>
             </w:r>
+            <w:proofErr w:type="spellStart"/>
             <w:r>
               <w:t>TDBEdit</w:t>
             </w:r>
             <w:r>
-              <w:t xml:space="preserve">’s content will be validated (by checking the string is not null, and that the string is formatted correctly) </w:t>
+              <w:t>’s</w:t>
+            </w:r>
+            <w:proofErr w:type="spellEnd"/>
+            <w:r>
+              <w:t xml:space="preserve"> content will be validated (by checking the string is not null, and that </w:t>
             </w:r>
             <w:r>
               <w:lastRenderedPageBreak/>
-              <w:t>to ensure that GIGO does not occur.</w:t>
+              <w:t>the string is formatted correctly) to ensure that GIGO does not occur.</w:t>
             </w:r>
           </w:p>
         </w:tc>
@@ -13537,9 +14313,11 @@
             <w:tcW w:w="2582" w:type="dxa"/>
           </w:tcPr>
           <w:p>
+            <w:proofErr w:type="spellStart"/>
             <w:r>
               <w:t>dtpBirth</w:t>
             </w:r>
+            <w:proofErr w:type="spellEnd"/>
           </w:p>
         </w:tc>
         <w:tc>
@@ -13554,7 +14332,15 @@
               <w:t>Sign Up</w:t>
             </w:r>
             <w:r>
-              <w:t>” button is clicked, the selection in the TDateTimePicker will be captured.</w:t>
+              <w:t xml:space="preserve">” button is clicked, the selection in the </w:t>
+            </w:r>
+            <w:proofErr w:type="spellStart"/>
+            <w:r>
+              <w:t>TDateTimePicker</w:t>
+            </w:r>
+            <w:proofErr w:type="spellEnd"/>
+            <w:r>
+              <w:t xml:space="preserve"> will be captured.</w:t>
             </w:r>
           </w:p>
         </w:tc>
@@ -13564,7 +14350,15 @@
           </w:tcPr>
           <w:p>
             <w:r>
-              <w:t xml:space="preserve">The TDateTimePicker content will be validated (by checking that the date </w:t>
+              <w:t xml:space="preserve">The </w:t>
+            </w:r>
+            <w:proofErr w:type="spellStart"/>
+            <w:r>
+              <w:t>TDateTimePicker</w:t>
+            </w:r>
+            <w:proofErr w:type="spellEnd"/>
+            <w:r>
+              <w:t xml:space="preserve"> content will be validated (by checking that the date </w:t>
             </w:r>
             <w:r>
               <w:t>is)</w:t>
@@ -13603,9 +14397,11 @@
             <w:tcW w:w="2582" w:type="dxa"/>
           </w:tcPr>
           <w:p>
+            <w:proofErr w:type="spellStart"/>
             <w:r>
               <w:t>popupDBGrids.clkEdit</w:t>
             </w:r>
+            <w:proofErr w:type="spellEnd"/>
           </w:p>
         </w:tc>
         <w:tc>
@@ -13623,7 +14419,15 @@
               <w:t>right-clicks</w:t>
             </w:r>
             <w:r>
-              <w:t xml:space="preserve"> on a tbgDisplay row </w:t>
+              <w:t xml:space="preserve"> on a </w:t>
+            </w:r>
+            <w:proofErr w:type="spellStart"/>
+            <w:r>
+              <w:t>tbgDisplay</w:t>
+            </w:r>
+            <w:proofErr w:type="spellEnd"/>
+            <w:r>
+              <w:t xml:space="preserve"> row </w:t>
             </w:r>
             <w:r>
               <w:t xml:space="preserve">and </w:t>
@@ -13661,7 +14465,23 @@
           </w:tcPr>
           <w:p>
             <w:r>
-              <w:t>The program will either display an error message or display frmEdit/ frmEditTournament.</w:t>
+              <w:t xml:space="preserve">The program will either display an error message or display </w:t>
+            </w:r>
+            <w:proofErr w:type="spellStart"/>
+            <w:r>
+              <w:t>frmEdit</w:t>
+            </w:r>
+            <w:proofErr w:type="spellEnd"/>
+            <w:r>
+              <w:t xml:space="preserve">/ </w:t>
+            </w:r>
+            <w:proofErr w:type="spellStart"/>
+            <w:r>
+              <w:t>frmEditTournament</w:t>
+            </w:r>
+            <w:proofErr w:type="spellEnd"/>
+            <w:r>
+              <w:t>.</w:t>
             </w:r>
           </w:p>
         </w:tc>
@@ -13672,9 +14492,11 @@
             <w:tcW w:w="2582" w:type="dxa"/>
           </w:tcPr>
           <w:p>
+            <w:proofErr w:type="spellStart"/>
             <w:r>
               <w:t>popupDBGrids.clkInsert</w:t>
             </w:r>
+            <w:proofErr w:type="spellEnd"/>
           </w:p>
         </w:tc>
         <w:tc>
@@ -13692,7 +14514,15 @@
               <w:t>right-clicks</w:t>
             </w:r>
             <w:r>
-              <w:t xml:space="preserve"> on a tbgDisplay row </w:t>
+              <w:t xml:space="preserve"> on a </w:t>
+            </w:r>
+            <w:proofErr w:type="spellStart"/>
+            <w:r>
+              <w:t>tbgDisplay</w:t>
+            </w:r>
+            <w:proofErr w:type="spellEnd"/>
+            <w:r>
+              <w:t xml:space="preserve"> row </w:t>
             </w:r>
             <w:r>
               <w:t xml:space="preserve">and </w:t>
@@ -13724,7 +14554,23 @@
           </w:tcPr>
           <w:p>
             <w:r>
-              <w:t>The program will either display an error message or display frmRegistration/ frmAddTournament.</w:t>
+              <w:t xml:space="preserve">The program will either display an error message or display </w:t>
+            </w:r>
+            <w:proofErr w:type="spellStart"/>
+            <w:r>
+              <w:t>frmRegistration</w:t>
+            </w:r>
+            <w:proofErr w:type="spellEnd"/>
+            <w:r>
+              <w:t xml:space="preserve">/ </w:t>
+            </w:r>
+            <w:proofErr w:type="spellStart"/>
+            <w:r>
+              <w:t>frmAddTournament</w:t>
+            </w:r>
+            <w:proofErr w:type="spellEnd"/>
+            <w:r>
+              <w:t>.</w:t>
             </w:r>
           </w:p>
         </w:tc>
@@ -13735,9 +14581,11 @@
             <w:tcW w:w="2582" w:type="dxa"/>
           </w:tcPr>
           <w:p>
+            <w:proofErr w:type="spellStart"/>
             <w:r>
               <w:t>popupDBGrids.clkDelete</w:t>
             </w:r>
+            <w:proofErr w:type="spellEnd"/>
           </w:p>
         </w:tc>
         <w:tc>
@@ -13755,7 +14603,15 @@
               <w:t>right-clicks</w:t>
             </w:r>
             <w:r>
-              <w:t xml:space="preserve"> on a tbgDisplay row </w:t>
+              <w:t xml:space="preserve"> on a </w:t>
+            </w:r>
+            <w:proofErr w:type="spellStart"/>
+            <w:r>
+              <w:t>tbgDisplay</w:t>
+            </w:r>
+            <w:proofErr w:type="spellEnd"/>
+            <w:r>
+              <w:t xml:space="preserve"> row </w:t>
             </w:r>
             <w:r>
               <w:t xml:space="preserve">and </w:t>
@@ -13777,7 +14633,19 @@
               <w:t>to</w:t>
             </w:r>
             <w:r>
-              <w:t xml:space="preserve"> determine if they are authorised to delete the record. The program will then ask the user for confirmation of deletion through a messageDlg, if received, it will then delete the appropriate record in the database (by use of ADO code).</w:t>
+              <w:t xml:space="preserve"> determine if they are authorised to delete the record. The program will then ask the user for confirmation of deletion through a </w:t>
+            </w:r>
+            <w:proofErr w:type="spellStart"/>
+            <w:r>
+              <w:t>messageDlg</w:t>
+            </w:r>
+            <w:proofErr w:type="spellEnd"/>
+            <w:r>
+              <w:t xml:space="preserve">, if received, it will then delete the appropriate record </w:t>
+            </w:r>
+            <w:r>
+              <w:lastRenderedPageBreak/>
+              <w:t>in the database (by use of ADO code).</w:t>
             </w:r>
           </w:p>
         </w:tc>
@@ -13787,6 +14655,7 @@
           </w:tcPr>
           <w:p>
             <w:r>
+              <w:lastRenderedPageBreak/>
               <w:t>The program will then either display an error message, or a message showing a successful deletion.</w:t>
             </w:r>
           </w:p>
@@ -13802,44 +14671,24 @@
           <w:color w:val="000000" w:themeColor="text1"/>
         </w:rPr>
       </w:pPr>
-      <w:bookmarkStart w:id="9" w:name="_Toc117430880"/>
+      <w:bookmarkStart w:id="9" w:name="_Toc118058886"/>
       <w:r>
         <w:rPr>
           <w:b/>
           <w:bCs/>
           <w:color w:val="000000" w:themeColor="text1"/>
         </w:rPr>
-        <w:lastRenderedPageBreak/>
         <w:t>Human-Computer-Interaction Principles</w:t>
       </w:r>
       <w:bookmarkEnd w:id="9"/>
     </w:p>
     <w:p>
       <w:r>
-        <w:rPr>
-          <w:noProof/>
-        </w:rPr>
         <w:drawing>
-          <wp:anchor distT="0" distB="0" distL="114300" distR="114300" simplePos="0" relativeHeight="251897856" behindDoc="1" locked="0" layoutInCell="1" allowOverlap="1" wp14:anchorId="1940BB4B" wp14:editId="35F5EE63">
-            <wp:simplePos x="0" y="0"/>
-            <wp:positionH relativeFrom="margin">
-              <wp:align>center</wp:align>
-            </wp:positionH>
-            <wp:positionV relativeFrom="paragraph">
-              <wp:posOffset>0</wp:posOffset>
-            </wp:positionV>
-            <wp:extent cx="3905250" cy="4240530"/>
-            <wp:effectExtent l="0" t="0" r="0" b="7620"/>
-            <wp:wrapTight wrapText="bothSides">
-              <wp:wrapPolygon edited="0">
-                <wp:start x="0" y="0"/>
-                <wp:lineTo x="0" y="21542"/>
-                <wp:lineTo x="21495" y="21542"/>
-                <wp:lineTo x="21495" y="0"/>
-                <wp:lineTo x="0" y="0"/>
-              </wp:wrapPolygon>
-            </wp:wrapTight>
-            <wp:docPr id="173" name="Picture 173"/>
+          <wp:inline distT="0" distB="0" distL="0" distR="0" wp14:anchorId="4483A80F" wp14:editId="09D32FC1">
+            <wp:extent cx="5572903" cy="6001588"/>
+            <wp:effectExtent l="0" t="0" r="8890" b="0"/>
+            <wp:docPr id="208" name="Picture 208"/>
             <wp:cNvGraphicFramePr>
               <a:graphicFrameLocks xmlns:a="http://schemas.openxmlformats.org/drawingml/2006/main" noChangeAspect="1"/>
             </wp:cNvGraphicFramePr>
@@ -13851,13 +14700,7 @@
                     <pic:cNvPicPr/>
                   </pic:nvPicPr>
                   <pic:blipFill>
-                    <a:blip r:embed="rId10">
-                      <a:extLst>
-                        <a:ext uri="{28A0092B-C50C-407E-A947-70E740481C1C}">
-                          <a14:useLocalDpi xmlns:a14="http://schemas.microsoft.com/office/drawing/2010/main" val="0"/>
-                        </a:ext>
-                      </a:extLst>
-                    </a:blip>
+                    <a:blip r:embed="rId10"/>
                     <a:stretch>
                       <a:fillRect/>
                     </a:stretch>
@@ -13865,7 +14708,7 @@
                   <pic:spPr>
                     <a:xfrm>
                       <a:off x="0" y="0"/>
-                      <a:ext cx="3905250" cy="4240530"/>
+                      <a:ext cx="5572903" cy="6001588"/>
                     </a:xfrm>
                     <a:prstGeom prst="rect">
                       <a:avLst/>
@@ -13874,29 +14717,10 @@
                 </pic:pic>
               </a:graphicData>
             </a:graphic>
-            <wp14:sizeRelH relativeFrom="margin">
-              <wp14:pctWidth>0</wp14:pctWidth>
-            </wp14:sizeRelH>
-            <wp14:sizeRelV relativeFrom="margin">
-              <wp14:pctHeight>0</wp14:pctHeight>
-            </wp14:sizeRelV>
-          </wp:anchor>
+          </wp:inline>
         </w:drawing>
       </w:r>
     </w:p>
-    <w:p/>
-    <w:p/>
-    <w:p/>
-    <w:p/>
-    <w:p/>
-    <w:p/>
-    <w:p/>
-    <w:p/>
-    <w:p/>
-    <w:p/>
-    <w:p/>
-    <w:p/>
-    <w:p/>
     <w:tbl>
       <w:tblPr>
         <w:tblStyle w:val="TableGrid"/>
@@ -13935,9 +14759,11 @@
             <w:tcW w:w="4508" w:type="dxa"/>
           </w:tcPr>
           <w:p>
+            <w:proofErr w:type="spellStart"/>
             <w:r>
               <w:t>TImage</w:t>
             </w:r>
+            <w:proofErr w:type="spellEnd"/>
           </w:p>
         </w:tc>
         <w:tc>
@@ -13946,7 +14772,53 @@
           </w:tcPr>
           <w:p>
             <w:r>
-              <w:t>Background of GUI, with 3 TImages being used in place of buttons (higher aesthetic value) to view/edit Databases, view podium positions, and view the changelog (this TImage is only visible if logged in as admin).</w:t>
+              <w:t xml:space="preserve">Background of GUI, with </w:t>
+            </w:r>
+            <w:r>
+              <w:t>2</w:t>
+            </w:r>
+            <w:r>
+              <w:t xml:space="preserve"> T</w:t>
+            </w:r>
+            <w:proofErr w:type="spellStart"/>
+            <w:r>
+              <w:t>Images</w:t>
+            </w:r>
+            <w:proofErr w:type="spellEnd"/>
+            <w:r>
+              <w:t xml:space="preserve"> being used in place of buttons (higher aesthetic value) to view/edit Databases, and view the changelog (this </w:t>
+            </w:r>
+            <w:proofErr w:type="spellStart"/>
+            <w:r>
+              <w:t>TImage</w:t>
+            </w:r>
+            <w:proofErr w:type="spellEnd"/>
+            <w:r>
+              <w:t xml:space="preserve"> is only visible if logged in as admin).</w:t>
+            </w:r>
+          </w:p>
+        </w:tc>
+      </w:tr>
+      <w:tr>
+        <w:tc>
+          <w:tcPr>
+            <w:tcW w:w="4508" w:type="dxa"/>
+          </w:tcPr>
+          <w:p>
+            <w:proofErr w:type="spellStart"/>
+            <w:r>
+              <w:t>TRichEdit</w:t>
+            </w:r>
+            <w:proofErr w:type="spellEnd"/>
+          </w:p>
+        </w:tc>
+        <w:tc>
+          <w:tcPr>
+            <w:tcW w:w="4508" w:type="dxa"/>
+          </w:tcPr>
+          <w:p>
+            <w:r>
+              <w:t>Is made visible and filled with the data contained within the changelog file.</w:t>
             </w:r>
           </w:p>
         </w:tc>
@@ -14035,9 +14907,11 @@
             <w:tcW w:w="4508" w:type="dxa"/>
           </w:tcPr>
           <w:p>
+            <w:proofErr w:type="spellStart"/>
             <w:r>
               <w:t>TImage</w:t>
             </w:r>
+            <w:proofErr w:type="spellEnd"/>
           </w:p>
         </w:tc>
         <w:tc>
@@ -14057,9 +14931,11 @@
             <w:tcW w:w="4508" w:type="dxa"/>
           </w:tcPr>
           <w:p>
+            <w:proofErr w:type="spellStart"/>
             <w:r>
               <w:t>TDBEdit</w:t>
             </w:r>
+            <w:proofErr w:type="spellEnd"/>
           </w:p>
         </w:tc>
         <w:tc>
@@ -14079,9 +14955,11 @@
             <w:tcW w:w="4508" w:type="dxa"/>
           </w:tcPr>
           <w:p>
+            <w:proofErr w:type="spellStart"/>
             <w:r>
               <w:t>TDBLookupComboBox</w:t>
             </w:r>
+            <w:proofErr w:type="spellEnd"/>
           </w:p>
         </w:tc>
         <w:tc>
@@ -14095,9 +14973,11 @@
             <w:r>
               <w:t xml:space="preserve"> options for input. Collectively used in conjunction with all </w:t>
             </w:r>
+            <w:proofErr w:type="spellStart"/>
             <w:r>
               <w:t>TDBEdits</w:t>
             </w:r>
+            <w:proofErr w:type="spellEnd"/>
             <w:r>
               <w:t xml:space="preserve"> to input a record into table “players”.</w:t>
             </w:r>
@@ -14110,9 +14990,11 @@
             <w:tcW w:w="4508" w:type="dxa"/>
           </w:tcPr>
           <w:p>
+            <w:proofErr w:type="spellStart"/>
             <w:r>
               <w:t>TDateTimePicker</w:t>
             </w:r>
+            <w:proofErr w:type="spellEnd"/>
           </w:p>
         </w:tc>
         <w:tc>
@@ -14121,7 +15003,23 @@
           </w:tcPr>
           <w:p>
             <w:r>
-              <w:t>Allows the user to select their DoB, used in conjunction with all TDBEdit’s to insert a record into table “players”.</w:t>
+              <w:t xml:space="preserve">Allows the user to select their </w:t>
+            </w:r>
+            <w:proofErr w:type="spellStart"/>
+            <w:r>
+              <w:t>DoB</w:t>
+            </w:r>
+            <w:proofErr w:type="spellEnd"/>
+            <w:r>
+              <w:t xml:space="preserve">, used in conjunction with all </w:t>
+            </w:r>
+            <w:proofErr w:type="spellStart"/>
+            <w:r>
+              <w:t>TDBEdit’s</w:t>
+            </w:r>
+            <w:proofErr w:type="spellEnd"/>
+            <w:r>
+              <w:t xml:space="preserve"> to insert a record into table “players”.</w:t>
             </w:r>
           </w:p>
         </w:tc>
@@ -14209,9 +15107,11 @@
             <w:tcW w:w="4508" w:type="dxa"/>
           </w:tcPr>
           <w:p>
+            <w:proofErr w:type="spellStart"/>
             <w:r>
               <w:t>TImage</w:t>
             </w:r>
+            <w:proofErr w:type="spellEnd"/>
           </w:p>
         </w:tc>
         <w:tc>
@@ -14231,9 +15131,11 @@
             <w:tcW w:w="4508" w:type="dxa"/>
           </w:tcPr>
           <w:p>
+            <w:proofErr w:type="spellStart"/>
             <w:r>
               <w:t>TCheckBox</w:t>
             </w:r>
+            <w:proofErr w:type="spellEnd"/>
           </w:p>
         </w:tc>
         <w:tc>
@@ -14259,9 +15161,11 @@
             <w:tcW w:w="4508" w:type="dxa"/>
           </w:tcPr>
           <w:p>
+            <w:proofErr w:type="spellStart"/>
             <w:r>
               <w:t>TEdit</w:t>
             </w:r>
+            <w:proofErr w:type="spellEnd"/>
           </w:p>
         </w:tc>
         <w:tc>
@@ -14270,7 +15174,23 @@
           </w:tcPr>
           <w:p>
             <w:r>
-              <w:t>Allows the user to input an email and password to be checked. If TCheckBox is selected, only the password TEdit will be enabled.</w:t>
+              <w:t xml:space="preserve">Allows the user to input an email and password to be checked. If </w:t>
+            </w:r>
+            <w:proofErr w:type="spellStart"/>
+            <w:r>
+              <w:t>TCheckBox</w:t>
+            </w:r>
+            <w:proofErr w:type="spellEnd"/>
+            <w:r>
+              <w:t xml:space="preserve"> is selected, only the password </w:t>
+            </w:r>
+            <w:proofErr w:type="spellStart"/>
+            <w:r>
+              <w:t>TEdit</w:t>
+            </w:r>
+            <w:proofErr w:type="spellEnd"/>
+            <w:r>
+              <w:t xml:space="preserve"> will be enabled.</w:t>
             </w:r>
           </w:p>
         </w:tc>
@@ -14358,9 +15278,11 @@
             <w:tcW w:w="4508" w:type="dxa"/>
           </w:tcPr>
           <w:p>
+            <w:proofErr w:type="spellStart"/>
             <w:r>
               <w:t>TImage</w:t>
             </w:r>
+            <w:proofErr w:type="spellEnd"/>
           </w:p>
         </w:tc>
         <w:tc>
@@ -14386,9 +15308,11 @@
             <w:tcW w:w="4508" w:type="dxa"/>
           </w:tcPr>
           <w:p>
+            <w:proofErr w:type="spellStart"/>
             <w:r>
               <w:t>TDBEdit</w:t>
             </w:r>
+            <w:proofErr w:type="spellEnd"/>
           </w:p>
         </w:tc>
         <w:tc>
@@ -14420,9 +15344,11 @@
             <w:tcW w:w="4508" w:type="dxa"/>
           </w:tcPr>
           <w:p>
+            <w:proofErr w:type="spellStart"/>
             <w:r>
               <w:t>TDBLookupComboBox</w:t>
             </w:r>
+            <w:proofErr w:type="spellEnd"/>
           </w:p>
         </w:tc>
         <w:tc>
@@ -14439,9 +15365,11 @@
             <w:r>
               <w:t xml:space="preserve">. Collectively used in conjunction with all </w:t>
             </w:r>
+            <w:proofErr w:type="spellStart"/>
             <w:r>
               <w:t>TDBEdits</w:t>
             </w:r>
+            <w:proofErr w:type="spellEnd"/>
             <w:r>
               <w:t xml:space="preserve"> to </w:t>
             </w:r>
@@ -14460,9 +15388,11 @@
             <w:tcW w:w="4508" w:type="dxa"/>
           </w:tcPr>
           <w:p>
+            <w:proofErr w:type="spellStart"/>
             <w:r>
               <w:t>TDateTimePicker</w:t>
             </w:r>
+            <w:proofErr w:type="spellEnd"/>
           </w:p>
         </w:tc>
         <w:tc>
@@ -14471,7 +15401,23 @@
           </w:tcPr>
           <w:p>
             <w:r>
-              <w:t>Allows the user to select their DoB, used in conjunction with all TDBEdit’s to edit a record in table “players”.</w:t>
+              <w:t xml:space="preserve">Allows the user to select their </w:t>
+            </w:r>
+            <w:proofErr w:type="spellStart"/>
+            <w:r>
+              <w:t>DoB</w:t>
+            </w:r>
+            <w:proofErr w:type="spellEnd"/>
+            <w:r>
+              <w:t xml:space="preserve">, used in conjunction with all </w:t>
+            </w:r>
+            <w:proofErr w:type="spellStart"/>
+            <w:r>
+              <w:t>TDBEdit’s</w:t>
+            </w:r>
+            <w:proofErr w:type="spellEnd"/>
+            <w:r>
+              <w:t xml:space="preserve"> to edit a record in table “players”.</w:t>
             </w:r>
           </w:p>
         </w:tc>
@@ -14479,15 +15425,12 @@
     </w:tbl>
     <w:p>
       <w:r>
-        <w:rPr>
-          <w:noProof/>
-        </w:rPr>
         <w:lastRenderedPageBreak/>
         <w:drawing>
-          <wp:inline distT="0" distB="0" distL="0" distR="0" wp14:anchorId="6D544357" wp14:editId="0C723B0C">
-            <wp:extent cx="5731510" cy="3569335"/>
+          <wp:inline distT="0" distB="0" distL="0" distR="0" wp14:anchorId="78B96273" wp14:editId="524DA7A6">
+            <wp:extent cx="5731510" cy="3563620"/>
             <wp:effectExtent l="0" t="0" r="2540" b="0"/>
-            <wp:docPr id="185" name="Picture 185"/>
+            <wp:docPr id="207" name="Picture 207"/>
             <wp:cNvGraphicFramePr>
               <a:graphicFrameLocks xmlns:a="http://schemas.openxmlformats.org/drawingml/2006/main" noChangeAspect="1"/>
             </wp:cNvGraphicFramePr>
@@ -14507,7 +15450,7 @@
                   <pic:spPr>
                     <a:xfrm>
                       <a:off x="0" y="0"/>
-                      <a:ext cx="5731510" cy="3569335"/>
+                      <a:ext cx="5731510" cy="3563620"/>
                     </a:xfrm>
                     <a:prstGeom prst="rect">
                       <a:avLst/>
@@ -14559,9 +15502,11 @@
             <w:tcW w:w="4508" w:type="dxa"/>
           </w:tcPr>
           <w:p>
+            <w:proofErr w:type="spellStart"/>
             <w:r>
               <w:t>TDBGrid</w:t>
             </w:r>
+            <w:proofErr w:type="spellEnd"/>
           </w:p>
         </w:tc>
         <w:tc>
@@ -14570,7 +15515,29 @@
           </w:tcPr>
           <w:p>
             <w:r>
-              <w:t>Displays either tblPlayers or tblGames.</w:t>
+              <w:t xml:space="preserve">Displays </w:t>
+            </w:r>
+            <w:proofErr w:type="spellStart"/>
+            <w:r>
+              <w:t>tblPlayers</w:t>
+            </w:r>
+            <w:proofErr w:type="spellEnd"/>
+            <w:r>
+              <w:t>,</w:t>
+            </w:r>
+            <w:r>
+              <w:t xml:space="preserve"> </w:t>
+            </w:r>
+            <w:proofErr w:type="spellStart"/>
+            <w:r>
+              <w:t>tblGames</w:t>
+            </w:r>
+            <w:proofErr w:type="spellEnd"/>
+            <w:r>
+              <w:t xml:space="preserve"> or the result of a query</w:t>
+            </w:r>
+            <w:r>
+              <w:t>.</w:t>
             </w:r>
           </w:p>
         </w:tc>
@@ -14581,9 +15548,11 @@
             <w:tcW w:w="4508" w:type="dxa"/>
           </w:tcPr>
           <w:p>
+            <w:proofErr w:type="spellStart"/>
             <w:r>
               <w:t>TButton</w:t>
             </w:r>
+            <w:proofErr w:type="spellEnd"/>
           </w:p>
         </w:tc>
         <w:tc>
@@ -14598,7 +15567,26 @@
               <w:t>navigate</w:t>
             </w:r>
             <w:r>
-              <w:t xml:space="preserve"> through the displayed table.</w:t>
+              <w:t xml:space="preserve"> through the displayed table</w:t>
+            </w:r>
+            <w:r>
+              <w:t xml:space="preserve">, refresh the </w:t>
+            </w:r>
+            <w:proofErr w:type="spellStart"/>
+            <w:r>
+              <w:t>TDBGrid</w:t>
+            </w:r>
+            <w:proofErr w:type="spellEnd"/>
+            <w:r>
+              <w:t xml:space="preserve">, view the podium positions, generate a report containing fields displayed in the </w:t>
+            </w:r>
+            <w:proofErr w:type="spellStart"/>
+            <w:r>
+              <w:t>TDBGrid</w:t>
+            </w:r>
+            <w:proofErr w:type="spellEnd"/>
+            <w:r>
+              <w:t>, or load SQL from a file.</w:t>
             </w:r>
           </w:p>
         </w:tc>
@@ -14609,9 +15597,11 @@
             <w:tcW w:w="4508" w:type="dxa"/>
           </w:tcPr>
           <w:p>
+            <w:proofErr w:type="spellStart"/>
             <w:r>
               <w:t>TImage</w:t>
             </w:r>
+            <w:proofErr w:type="spellEnd"/>
           </w:p>
         </w:tc>
         <w:tc>
@@ -14631,9 +15621,11 @@
             <w:tcW w:w="4508" w:type="dxa"/>
           </w:tcPr>
           <w:p>
-            <w:r>
-              <w:t>popupDBGrids</w:t>
-            </w:r>
+            <w:proofErr w:type="spellStart"/>
+            <w:r>
+              <w:t>TPopupMenu</w:t>
+            </w:r>
+            <w:proofErr w:type="spellEnd"/>
           </w:p>
         </w:tc>
         <w:tc>
@@ -14642,7 +15634,18 @@
           </w:tcPr>
           <w:p>
             <w:r>
-              <w:t>Displays a popup with options of Insert, Edit or Delete upon right click of the displayed table.</w:t>
+              <w:t>Displays a popup with options of Insert, Edit or Delete upon right click of the displayed table</w:t>
+            </w:r>
+            <w:r>
+              <w:t xml:space="preserve"> in </w:t>
+            </w:r>
+            <w:proofErr w:type="spellStart"/>
+            <w:r>
+              <w:t>TDBGrid</w:t>
+            </w:r>
+            <w:proofErr w:type="spellEnd"/>
+            <w:r>
+              <w:t>.</w:t>
             </w:r>
           </w:p>
         </w:tc>
@@ -14653,9 +15656,11 @@
             <w:tcW w:w="4508" w:type="dxa"/>
           </w:tcPr>
           <w:p>
+            <w:proofErr w:type="spellStart"/>
             <w:r>
               <w:t>TRadioGroup</w:t>
             </w:r>
+            <w:proofErr w:type="spellEnd"/>
           </w:p>
         </w:tc>
         <w:tc>
@@ -14665,6 +15670,46 @@
           <w:p>
             <w:r>
               <w:t>Allows the user to choose which table they want to display.</w:t>
+            </w:r>
+          </w:p>
+        </w:tc>
+      </w:tr>
+      <w:tr>
+        <w:tc>
+          <w:tcPr>
+            <w:tcW w:w="4508" w:type="dxa"/>
+          </w:tcPr>
+          <w:p>
+            <w:proofErr w:type="spellStart"/>
+            <w:r>
+              <w:t>TComboBox</w:t>
+            </w:r>
+            <w:proofErr w:type="spellEnd"/>
+          </w:p>
+        </w:tc>
+        <w:tc>
+          <w:tcPr>
+            <w:tcW w:w="4508" w:type="dxa"/>
+          </w:tcPr>
+          <w:p>
+            <w:r>
+              <w:t xml:space="preserve">Allows the user to sort, filter or search within either </w:t>
+            </w:r>
+            <w:proofErr w:type="spellStart"/>
+            <w:r>
+              <w:t>tblPlayers</w:t>
+            </w:r>
+            <w:proofErr w:type="spellEnd"/>
+            <w:r>
+              <w:t xml:space="preserve"> or </w:t>
+            </w:r>
+            <w:proofErr w:type="spellStart"/>
+            <w:r>
+              <w:t>tblGames</w:t>
+            </w:r>
+            <w:proofErr w:type="spellEnd"/>
+            <w:r>
+              <w:t>. Executes through SQL.</w:t>
             </w:r>
           </w:p>
         </w:tc>
@@ -14752,9 +15797,11 @@
             <w:tcW w:w="4508" w:type="dxa"/>
           </w:tcPr>
           <w:p>
+            <w:proofErr w:type="spellStart"/>
             <w:r>
               <w:t>TImage</w:t>
             </w:r>
+            <w:proofErr w:type="spellEnd"/>
           </w:p>
         </w:tc>
         <w:tc>
@@ -14774,9 +15821,11 @@
             <w:tcW w:w="4508" w:type="dxa"/>
           </w:tcPr>
           <w:p>
+            <w:proofErr w:type="spellStart"/>
             <w:r>
               <w:t>TDBEdit</w:t>
             </w:r>
+            <w:proofErr w:type="spellEnd"/>
           </w:p>
         </w:tc>
         <w:tc>
@@ -14873,9 +15922,11 @@
             <w:tcW w:w="4508" w:type="dxa"/>
           </w:tcPr>
           <w:p>
+            <w:proofErr w:type="spellStart"/>
             <w:r>
               <w:t>TImage</w:t>
             </w:r>
+            <w:proofErr w:type="spellEnd"/>
           </w:p>
         </w:tc>
         <w:tc>
@@ -14895,9 +15946,11 @@
             <w:tcW w:w="4508" w:type="dxa"/>
           </w:tcPr>
           <w:p>
+            <w:proofErr w:type="spellStart"/>
             <w:r>
               <w:t>TDBEdit</w:t>
             </w:r>
+            <w:proofErr w:type="spellEnd"/>
           </w:p>
         </w:tc>
         <w:tc>
@@ -14994,9 +16047,11 @@
             <w:tcW w:w="4508" w:type="dxa"/>
           </w:tcPr>
           <w:p>
+            <w:proofErr w:type="spellStart"/>
             <w:r>
               <w:t>TImage</w:t>
             </w:r>
+            <w:proofErr w:type="spellEnd"/>
           </w:p>
         </w:tc>
         <w:tc>
@@ -15025,9 +16080,11 @@
             <w:tcW w:w="4508" w:type="dxa"/>
           </w:tcPr>
           <w:p>
+            <w:proofErr w:type="spellStart"/>
             <w:r>
               <w:t>TEdit</w:t>
             </w:r>
+            <w:proofErr w:type="spellEnd"/>
           </w:p>
         </w:tc>
         <w:tc>
@@ -15046,8 +16103,1391 @@
       </w:tr>
     </w:tbl>
     <w:p/>
+    <w:p/>
+    <w:p/>
+    <w:p/>
+    <w:p/>
+    <w:p/>
+    <w:p/>
+    <w:p>
+      <w:pPr>
+        <w:pStyle w:val="Heading1"/>
+        <w:rPr>
+          <w:b/>
+          <w:bCs/>
+          <w:color w:val="000000" w:themeColor="text1"/>
+        </w:rPr>
+      </w:pPr>
+      <w:bookmarkStart w:id="10" w:name="_Toc118058887"/>
+      <w:r>
+        <w:rPr>
+          <w:b/>
+          <w:bCs/>
+          <w:color w:val="000000" w:themeColor="text1"/>
+        </w:rPr>
+        <w:lastRenderedPageBreak/>
+        <w:t>Help received/declaration</w:t>
+      </w:r>
+      <w:bookmarkEnd w:id="10"/>
+    </w:p>
+    <w:p>
+      <w:r>
+        <w:rPr>
+          <w:noProof/>
+        </w:rPr>
+        <mc:AlternateContent>
+          <mc:Choice Requires="wps">
+            <w:drawing>
+              <wp:anchor distT="0" distB="0" distL="114300" distR="114300" simplePos="0" relativeHeight="251935744" behindDoc="0" locked="0" layoutInCell="1" allowOverlap="1" wp14:anchorId="6EAC880F" wp14:editId="0C425E7C">
+                <wp:simplePos x="0" y="0"/>
+                <wp:positionH relativeFrom="column">
+                  <wp:posOffset>1762125</wp:posOffset>
+                </wp:positionH>
+                <wp:positionV relativeFrom="paragraph">
+                  <wp:posOffset>1562100</wp:posOffset>
+                </wp:positionV>
+                <wp:extent cx="3762375" cy="771525"/>
+                <wp:effectExtent l="0" t="0" r="0" b="0"/>
+                <wp:wrapNone/>
+                <wp:docPr id="228" name="Text Box 228"/>
+                <wp:cNvGraphicFramePr/>
+                <a:graphic xmlns:a="http://schemas.openxmlformats.org/drawingml/2006/main">
+                  <a:graphicData uri="http://schemas.microsoft.com/office/word/2010/wordprocessingShape">
+                    <wps:wsp>
+                      <wps:cNvSpPr txBox="1"/>
+                      <wps:spPr>
+                        <a:xfrm>
+                          <a:off x="0" y="0"/>
+                          <a:ext cx="3762375" cy="771525"/>
+                        </a:xfrm>
+                        <a:prstGeom prst="rect">
+                          <a:avLst/>
+                        </a:prstGeom>
+                        <a:noFill/>
+                        <a:ln w="6350">
+                          <a:noFill/>
+                        </a:ln>
+                      </wps:spPr>
+                      <wps:txbx>
+                        <w:txbxContent>
+                          <w:p>
+                            <w:pPr>
+                              <w:rPr>
+                                <w:color w:val="000000" w:themeColor="text1"/>
+                              </w:rPr>
+                            </w:pPr>
+                            <w:r>
+                              <w:rPr>
+                                <w:color w:val="000000" w:themeColor="text1"/>
+                              </w:rPr>
+                              <w:t>Assistance with SQL for finding the winner in “games”, specifically with the INNER JOIN section of the SQL present.</w:t>
+                            </w:r>
+                          </w:p>
+                        </w:txbxContent>
+                      </wps:txbx>
+                      <wps:bodyPr rot="0" spcFirstLastPara="0" vertOverflow="overflow" horzOverflow="overflow" vert="horz" wrap="square" lIns="91440" tIns="45720" rIns="91440" bIns="45720" numCol="1" spcCol="0" rtlCol="0" fromWordArt="0" anchor="t" anchorCtr="0" forceAA="0" compatLnSpc="1">
+                        <a:prstTxWarp prst="textNoShape">
+                          <a:avLst/>
+                        </a:prstTxWarp>
+                        <a:noAutofit/>
+                      </wps:bodyPr>
+                    </wps:wsp>
+                  </a:graphicData>
+                </a:graphic>
+                <wp14:sizeRelH relativeFrom="margin">
+                  <wp14:pctWidth>0</wp14:pctWidth>
+                </wp14:sizeRelH>
+                <wp14:sizeRelV relativeFrom="margin">
+                  <wp14:pctHeight>0</wp14:pctHeight>
+                </wp14:sizeRelV>
+              </wp:anchor>
+            </w:drawing>
+          </mc:Choice>
+          <mc:Fallback>
+            <w:pict>
+              <v:shape w14:anchorId="6EAC880F" id="Text Box 228" o:spid="_x0000_s1177" type="#_x0000_t202" style="position:absolute;margin-left:138.75pt;margin-top:123pt;width:296.25pt;height:60.75pt;z-index:251935744;visibility:visible;mso-wrap-style:square;mso-width-percent:0;mso-height-percent:0;mso-wrap-distance-left:9pt;mso-wrap-distance-top:0;mso-wrap-distance-right:9pt;mso-wrap-distance-bottom:0;mso-position-horizontal:absolute;mso-position-horizontal-relative:text;mso-position-vertical:absolute;mso-position-vertical-relative:text;mso-width-percent:0;mso-height-percent:0;mso-width-relative:margin;mso-height-relative:margin;v-text-anchor:top" o:gfxdata="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" filled="f" stroked="f" strokeweight=".5pt">
+                <v:textbox>
+                  <w:txbxContent>
+                    <w:p>
+                      <w:pPr>
+                        <w:rPr>
+                          <w:color w:val="000000" w:themeColor="text1"/>
+                        </w:rPr>
+                      </w:pPr>
+                      <w:r>
+                        <w:rPr>
+                          <w:color w:val="000000" w:themeColor="text1"/>
+                        </w:rPr>
+                        <w:t>Assistance with SQL for finding the winner in “games”, specifically with the INNER JOIN section of the SQL present.</w:t>
+                      </w:r>
+                    </w:p>
+                  </w:txbxContent>
+                </v:textbox>
+              </v:shape>
+            </w:pict>
+          </mc:Fallback>
+        </mc:AlternateContent>
+      </w:r>
+      <w:r>
+        <w:rPr>
+          <w:noProof/>
+        </w:rPr>
+        <mc:AlternateContent>
+          <mc:Choice Requires="wps">
+            <w:drawing>
+              <wp:anchor distT="0" distB="0" distL="114300" distR="114300" simplePos="0" relativeHeight="251933696" behindDoc="0" locked="0" layoutInCell="1" allowOverlap="1" wp14:anchorId="13AC120A" wp14:editId="71B55DA8">
+                <wp:simplePos x="0" y="0"/>
+                <wp:positionH relativeFrom="column">
+                  <wp:posOffset>85725</wp:posOffset>
+                </wp:positionH>
+                <wp:positionV relativeFrom="paragraph">
+                  <wp:posOffset>1571625</wp:posOffset>
+                </wp:positionV>
+                <wp:extent cx="1476375" cy="304800"/>
+                <wp:effectExtent l="0" t="0" r="0" b="0"/>
+                <wp:wrapNone/>
+                <wp:docPr id="227" name="Text Box 227"/>
+                <wp:cNvGraphicFramePr/>
+                <a:graphic xmlns:a="http://schemas.openxmlformats.org/drawingml/2006/main">
+                  <a:graphicData uri="http://schemas.microsoft.com/office/word/2010/wordprocessingShape">
+                    <wps:wsp>
+                      <wps:cNvSpPr txBox="1"/>
+                      <wps:spPr>
+                        <a:xfrm>
+                          <a:off x="0" y="0"/>
+                          <a:ext cx="1476375" cy="304800"/>
+                        </a:xfrm>
+                        <a:prstGeom prst="rect">
+                          <a:avLst/>
+                        </a:prstGeom>
+                        <a:noFill/>
+                        <a:ln w="6350">
+                          <a:noFill/>
+                        </a:ln>
+                      </wps:spPr>
+                      <wps:txbx>
+                        <w:txbxContent>
+                          <w:p>
+                            <w:pPr>
+                              <w:rPr>
+                                <w:color w:val="000000" w:themeColor="text1"/>
+                              </w:rPr>
+                            </w:pPr>
+                            <w:proofErr w:type="spellStart"/>
+                            <w:r>
+                              <w:rPr>
+                                <w:color w:val="000000" w:themeColor="text1"/>
+                              </w:rPr>
+                              <w:t>Deeksha</w:t>
+                            </w:r>
+                            <w:proofErr w:type="spellEnd"/>
+                            <w:r>
+                              <w:rPr>
+                                <w:color w:val="000000" w:themeColor="text1"/>
+                              </w:rPr>
+                              <w:t xml:space="preserve"> </w:t>
+                            </w:r>
+                            <w:proofErr w:type="spellStart"/>
+                            <w:r>
+                              <w:rPr>
+                                <w:color w:val="000000" w:themeColor="text1"/>
+                              </w:rPr>
+                              <w:t>Tanwar</w:t>
+                            </w:r>
+                            <w:proofErr w:type="spellEnd"/>
+                          </w:p>
+                        </w:txbxContent>
+                      </wps:txbx>
+                      <wps:bodyPr rot="0" spcFirstLastPara="0" vertOverflow="overflow" horzOverflow="overflow" vert="horz" wrap="square" lIns="91440" tIns="45720" rIns="91440" bIns="45720" numCol="1" spcCol="0" rtlCol="0" fromWordArt="0" anchor="t" anchorCtr="0" forceAA="0" compatLnSpc="1">
+                        <a:prstTxWarp prst="textNoShape">
+                          <a:avLst/>
+                        </a:prstTxWarp>
+                        <a:noAutofit/>
+                      </wps:bodyPr>
+                    </wps:wsp>
+                  </a:graphicData>
+                </a:graphic>
+                <wp14:sizeRelV relativeFrom="margin">
+                  <wp14:pctHeight>0</wp14:pctHeight>
+                </wp14:sizeRelV>
+              </wp:anchor>
+            </w:drawing>
+          </mc:Choice>
+          <mc:Fallback>
+            <w:pict>
+              <v:shape w14:anchorId="13AC120A" id="Text Box 227" o:spid="_x0000_s1178" type="#_x0000_t202" style="position:absolute;margin-left:6.75pt;margin-top:123.75pt;width:116.25pt;height:24pt;z-index:251933696;visibility:visible;mso-wrap-style:square;mso-height-percent:0;mso-wrap-distance-left:9pt;mso-wrap-distance-top:0;mso-wrap-distance-right:9pt;mso-wrap-distance-bottom:0;mso-position-horizontal:absolute;mso-position-horizontal-relative:text;mso-position-vertical:absolute;mso-position-vertical-relative:text;mso-height-percent:0;mso-height-relative:margin;v-text-anchor:top" o:gfxdata="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" filled="f" stroked="f" strokeweight=".5pt">
+                <v:textbox>
+                  <w:txbxContent>
+                    <w:p>
+                      <w:pPr>
+                        <w:rPr>
+                          <w:color w:val="000000" w:themeColor="text1"/>
+                        </w:rPr>
+                      </w:pPr>
+                      <w:proofErr w:type="spellStart"/>
+                      <w:r>
+                        <w:rPr>
+                          <w:color w:val="000000" w:themeColor="text1"/>
+                        </w:rPr>
+                        <w:t>Deeksha</w:t>
+                      </w:r>
+                      <w:proofErr w:type="spellEnd"/>
+                      <w:r>
+                        <w:rPr>
+                          <w:color w:val="000000" w:themeColor="text1"/>
+                        </w:rPr>
+                        <w:t xml:space="preserve"> </w:t>
+                      </w:r>
+                      <w:proofErr w:type="spellStart"/>
+                      <w:r>
+                        <w:rPr>
+                          <w:color w:val="000000" w:themeColor="text1"/>
+                        </w:rPr>
+                        <w:t>Tanwar</w:t>
+                      </w:r>
+                      <w:proofErr w:type="spellEnd"/>
+                    </w:p>
+                  </w:txbxContent>
+                </v:textbox>
+              </v:shape>
+            </w:pict>
+          </mc:Fallback>
+        </mc:AlternateContent>
+      </w:r>
+      <w:r>
+        <w:rPr>
+          <w:noProof/>
+        </w:rPr>
+        <mc:AlternateContent>
+          <mc:Choice Requires="wps">
+            <w:drawing>
+              <wp:anchor distT="0" distB="0" distL="114300" distR="114300" simplePos="0" relativeHeight="251931648" behindDoc="0" locked="0" layoutInCell="1" allowOverlap="1" wp14:anchorId="269FAEC7" wp14:editId="42466B3E">
+                <wp:simplePos x="0" y="0"/>
+                <wp:positionH relativeFrom="column">
+                  <wp:posOffset>37465</wp:posOffset>
+                </wp:positionH>
+                <wp:positionV relativeFrom="paragraph">
+                  <wp:posOffset>1476375</wp:posOffset>
+                </wp:positionV>
+                <wp:extent cx="5610225" cy="0"/>
+                <wp:effectExtent l="0" t="0" r="0" b="0"/>
+                <wp:wrapNone/>
+                <wp:docPr id="226" name="Straight Connector 226"/>
+                <wp:cNvGraphicFramePr/>
+                <a:graphic xmlns:a="http://schemas.openxmlformats.org/drawingml/2006/main">
+                  <a:graphicData uri="http://schemas.microsoft.com/office/word/2010/wordprocessingShape">
+                    <wps:wsp>
+                      <wps:cNvCnPr/>
+                      <wps:spPr>
+                        <a:xfrm>
+                          <a:off x="0" y="0"/>
+                          <a:ext cx="5610225" cy="0"/>
+                        </a:xfrm>
+                        <a:prstGeom prst="line">
+                          <a:avLst/>
+                        </a:prstGeom>
+                      </wps:spPr>
+                      <wps:style>
+                        <a:lnRef idx="1">
+                          <a:schemeClr val="dk1"/>
+                        </a:lnRef>
+                        <a:fillRef idx="0">
+                          <a:schemeClr val="dk1"/>
+                        </a:fillRef>
+                        <a:effectRef idx="0">
+                          <a:schemeClr val="dk1"/>
+                        </a:effectRef>
+                        <a:fontRef idx="minor">
+                          <a:schemeClr val="tx1"/>
+                        </a:fontRef>
+                      </wps:style>
+                      <wps:bodyPr/>
+                    </wps:wsp>
+                  </a:graphicData>
+                </a:graphic>
+                <wp14:sizeRelV relativeFrom="margin">
+                  <wp14:pctHeight>0</wp14:pctHeight>
+                </wp14:sizeRelV>
+              </wp:anchor>
+            </w:drawing>
+          </mc:Choice>
+          <mc:Fallback>
+            <w:pict>
+              <v:line w14:anchorId="45837B11" id="Straight Connector 226" o:spid="_x0000_s1026" style="position:absolute;z-index:251931648;visibility:visible;mso-wrap-style:square;mso-height-percent:0;mso-wrap-distance-left:9pt;mso-wrap-distance-top:0;mso-wrap-distance-right:9pt;mso-wrap-distance-bottom:0;mso-position-horizontal:absolute;mso-position-horizontal-relative:text;mso-position-vertical:absolute;mso-position-vertical-relative:text;mso-height-percent:0;mso-height-relative:margin" from="2.95pt,116.25pt" to="444.7pt,116.25pt" o:gfxdata="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" strokecolor="black [3200]" strokeweight=".5pt">
+                <v:stroke joinstyle="miter"/>
+              </v:line>
+            </w:pict>
+          </mc:Fallback>
+        </mc:AlternateContent>
+      </w:r>
+      <w:r>
+        <w:rPr>
+          <w:noProof/>
+        </w:rPr>
+        <mc:AlternateContent>
+          <mc:Choice Requires="wps">
+            <w:drawing>
+              <wp:anchor distT="0" distB="0" distL="114300" distR="114300" simplePos="0" relativeHeight="251930624" behindDoc="0" locked="0" layoutInCell="1" allowOverlap="1" wp14:anchorId="7802C3FD" wp14:editId="20FFB89E">
+                <wp:simplePos x="0" y="0"/>
+                <wp:positionH relativeFrom="column">
+                  <wp:posOffset>1743075</wp:posOffset>
+                </wp:positionH>
+                <wp:positionV relativeFrom="paragraph">
+                  <wp:posOffset>619124</wp:posOffset>
+                </wp:positionV>
+                <wp:extent cx="3762375" cy="771525"/>
+                <wp:effectExtent l="0" t="0" r="0" b="0"/>
+                <wp:wrapNone/>
+                <wp:docPr id="225" name="Text Box 225"/>
+                <wp:cNvGraphicFramePr/>
+                <a:graphic xmlns:a="http://schemas.openxmlformats.org/drawingml/2006/main">
+                  <a:graphicData uri="http://schemas.microsoft.com/office/word/2010/wordprocessingShape">
+                    <wps:wsp>
+                      <wps:cNvSpPr txBox="1"/>
+                      <wps:spPr>
+                        <a:xfrm>
+                          <a:off x="0" y="0"/>
+                          <a:ext cx="3762375" cy="771525"/>
+                        </a:xfrm>
+                        <a:prstGeom prst="rect">
+                          <a:avLst/>
+                        </a:prstGeom>
+                        <a:noFill/>
+                        <a:ln w="6350">
+                          <a:noFill/>
+                        </a:ln>
+                      </wps:spPr>
+                      <wps:txbx>
+                        <w:txbxContent>
+                          <w:p>
+                            <w:pPr>
+                              <w:rPr>
+                                <w:color w:val="000000" w:themeColor="text1"/>
+                              </w:rPr>
+                            </w:pPr>
+                            <w:r>
+                              <w:rPr>
+                                <w:color w:val="000000" w:themeColor="text1"/>
+                              </w:rPr>
+                              <w:t>Base of PAT provided (none of the provided code/GUI was actually used in my final PAT), teaching done in lessons.</w:t>
+                            </w:r>
+                          </w:p>
+                        </w:txbxContent>
+                      </wps:txbx>
+                      <wps:bodyPr rot="0" spcFirstLastPara="0" vertOverflow="overflow" horzOverflow="overflow" vert="horz" wrap="square" lIns="91440" tIns="45720" rIns="91440" bIns="45720" numCol="1" spcCol="0" rtlCol="0" fromWordArt="0" anchor="t" anchorCtr="0" forceAA="0" compatLnSpc="1">
+                        <a:prstTxWarp prst="textNoShape">
+                          <a:avLst/>
+                        </a:prstTxWarp>
+                        <a:noAutofit/>
+                      </wps:bodyPr>
+                    </wps:wsp>
+                  </a:graphicData>
+                </a:graphic>
+                <wp14:sizeRelH relativeFrom="margin">
+                  <wp14:pctWidth>0</wp14:pctWidth>
+                </wp14:sizeRelH>
+                <wp14:sizeRelV relativeFrom="margin">
+                  <wp14:pctHeight>0</wp14:pctHeight>
+                </wp14:sizeRelV>
+              </wp:anchor>
+            </w:drawing>
+          </mc:Choice>
+          <mc:Fallback>
+            <w:pict>
+              <v:shape w14:anchorId="7802C3FD" id="Text Box 225" o:spid="_x0000_s1179" type="#_x0000_t202" style="position:absolute;margin-left:137.25pt;margin-top:48.75pt;width:296.25pt;height:60.75pt;z-index:251930624;visibility:visible;mso-wrap-style:square;mso-width-percent:0;mso-height-percent:0;mso-wrap-distance-left:9pt;mso-wrap-distance-top:0;mso-wrap-distance-right:9pt;mso-wrap-distance-bottom:0;mso-position-horizontal:absolute;mso-position-horizontal-relative:text;mso-position-vertical:absolute;mso-position-vertical-relative:text;mso-width-percent:0;mso-height-percent:0;mso-width-relative:margin;mso-height-relative:margin;v-text-anchor:top" o:gfxdata="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" filled="f" stroked="f" strokeweight=".5pt">
+                <v:textbox>
+                  <w:txbxContent>
+                    <w:p>
+                      <w:pPr>
+                        <w:rPr>
+                          <w:color w:val="000000" w:themeColor="text1"/>
+                        </w:rPr>
+                      </w:pPr>
+                      <w:r>
+                        <w:rPr>
+                          <w:color w:val="000000" w:themeColor="text1"/>
+                        </w:rPr>
+                        <w:t>Base of PAT provided (none of the provided code/GUI was actually used in my final PAT), teaching done in lessons.</w:t>
+                      </w:r>
+                    </w:p>
+                  </w:txbxContent>
+                </v:textbox>
+              </v:shape>
+            </w:pict>
+          </mc:Fallback>
+        </mc:AlternateContent>
+      </w:r>
+      <w:r>
+        <w:rPr>
+          <w:noProof/>
+        </w:rPr>
+        <mc:AlternateContent>
+          <mc:Choice Requires="wps">
+            <w:drawing>
+              <wp:anchor distT="0" distB="0" distL="114300" distR="114300" simplePos="0" relativeHeight="251928576" behindDoc="0" locked="0" layoutInCell="1" allowOverlap="1" wp14:anchorId="59149D1B" wp14:editId="5DBFFADC">
+                <wp:simplePos x="0" y="0"/>
+                <wp:positionH relativeFrom="column">
+                  <wp:posOffset>76200</wp:posOffset>
+                </wp:positionH>
+                <wp:positionV relativeFrom="paragraph">
+                  <wp:posOffset>581025</wp:posOffset>
+                </wp:positionV>
+                <wp:extent cx="1476375" cy="304800"/>
+                <wp:effectExtent l="0" t="0" r="0" b="0"/>
+                <wp:wrapNone/>
+                <wp:docPr id="224" name="Text Box 224"/>
+                <wp:cNvGraphicFramePr/>
+                <a:graphic xmlns:a="http://schemas.openxmlformats.org/drawingml/2006/main">
+                  <a:graphicData uri="http://schemas.microsoft.com/office/word/2010/wordprocessingShape">
+                    <wps:wsp>
+                      <wps:cNvSpPr txBox="1"/>
+                      <wps:spPr>
+                        <a:xfrm>
+                          <a:off x="0" y="0"/>
+                          <a:ext cx="1476375" cy="304800"/>
+                        </a:xfrm>
+                        <a:prstGeom prst="rect">
+                          <a:avLst/>
+                        </a:prstGeom>
+                        <a:noFill/>
+                        <a:ln w="6350">
+                          <a:noFill/>
+                        </a:ln>
+                      </wps:spPr>
+                      <wps:txbx>
+                        <w:txbxContent>
+                          <w:p>
+                            <w:pPr>
+                              <w:rPr>
+                                <w:color w:val="000000" w:themeColor="text1"/>
+                              </w:rPr>
+                            </w:pPr>
+                            <w:r>
+                              <w:rPr>
+                                <w:color w:val="000000" w:themeColor="text1"/>
+                              </w:rPr>
+                              <w:t>Mr Peal</w:t>
+                            </w:r>
+                          </w:p>
+                        </w:txbxContent>
+                      </wps:txbx>
+                      <wps:bodyPr rot="0" spcFirstLastPara="0" vertOverflow="overflow" horzOverflow="overflow" vert="horz" wrap="square" lIns="91440" tIns="45720" rIns="91440" bIns="45720" numCol="1" spcCol="0" rtlCol="0" fromWordArt="0" anchor="t" anchorCtr="0" forceAA="0" compatLnSpc="1">
+                        <a:prstTxWarp prst="textNoShape">
+                          <a:avLst/>
+                        </a:prstTxWarp>
+                        <a:noAutofit/>
+                      </wps:bodyPr>
+                    </wps:wsp>
+                  </a:graphicData>
+                </a:graphic>
+                <wp14:sizeRelV relativeFrom="margin">
+                  <wp14:pctHeight>0</wp14:pctHeight>
+                </wp14:sizeRelV>
+              </wp:anchor>
+            </w:drawing>
+          </mc:Choice>
+          <mc:Fallback>
+            <w:pict>
+              <v:shape w14:anchorId="59149D1B" id="Text Box 224" o:spid="_x0000_s1180" type="#_x0000_t202" style="position:absolute;margin-left:6pt;margin-top:45.75pt;width:116.25pt;height:24pt;z-index:251928576;visibility:visible;mso-wrap-style:square;mso-height-percent:0;mso-wrap-distance-left:9pt;mso-wrap-distance-top:0;mso-wrap-distance-right:9pt;mso-wrap-distance-bottom:0;mso-position-horizontal:absolute;mso-position-horizontal-relative:text;mso-position-vertical:absolute;mso-position-vertical-relative:text;mso-height-percent:0;mso-height-relative:margin;v-text-anchor:top" o:gfxdata="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" filled="f" stroked="f" strokeweight=".5pt">
+                <v:textbox>
+                  <w:txbxContent>
+                    <w:p>
+                      <w:pPr>
+                        <w:rPr>
+                          <w:color w:val="000000" w:themeColor="text1"/>
+                        </w:rPr>
+                      </w:pPr>
+                      <w:r>
+                        <w:rPr>
+                          <w:color w:val="000000" w:themeColor="text1"/>
+                        </w:rPr>
+                        <w:t>Mr Peal</w:t>
+                      </w:r>
+                    </w:p>
+                  </w:txbxContent>
+                </v:textbox>
+              </v:shape>
+            </w:pict>
+          </mc:Fallback>
+        </mc:AlternateContent>
+      </w:r>
+      <w:r>
+        <w:rPr>
+          <w:noProof/>
+        </w:rPr>
+        <mc:AlternateContent>
+          <mc:Choice Requires="wps">
+            <w:drawing>
+              <wp:anchor distT="0" distB="0" distL="114300" distR="114300" simplePos="0" relativeHeight="251926528" behindDoc="0" locked="0" layoutInCell="1" allowOverlap="1" wp14:anchorId="1811DEE5" wp14:editId="049C8877">
+                <wp:simplePos x="0" y="0"/>
+                <wp:positionH relativeFrom="column">
+                  <wp:posOffset>4667250</wp:posOffset>
+                </wp:positionH>
+                <wp:positionV relativeFrom="paragraph">
+                  <wp:posOffset>6953250</wp:posOffset>
+                </wp:positionV>
+                <wp:extent cx="409575" cy="304800"/>
+                <wp:effectExtent l="0" t="0" r="0" b="0"/>
+                <wp:wrapNone/>
+                <wp:docPr id="221" name="Text Box 221"/>
+                <wp:cNvGraphicFramePr/>
+                <a:graphic xmlns:a="http://schemas.openxmlformats.org/drawingml/2006/main">
+                  <a:graphicData uri="http://schemas.microsoft.com/office/word/2010/wordprocessingShape">
+                    <wps:wsp>
+                      <wps:cNvSpPr txBox="1"/>
+                      <wps:spPr>
+                        <a:xfrm>
+                          <a:off x="0" y="0"/>
+                          <a:ext cx="409575" cy="304800"/>
+                        </a:xfrm>
+                        <a:prstGeom prst="rect">
+                          <a:avLst/>
+                        </a:prstGeom>
+                        <a:noFill/>
+                        <a:ln w="6350">
+                          <a:noFill/>
+                        </a:ln>
+                      </wps:spPr>
+                      <wps:txbx>
+                        <w:txbxContent>
+                          <w:p>
+                            <w:r>
+                              <w:t>10</w:t>
+                            </w:r>
+                          </w:p>
+                        </w:txbxContent>
+                      </wps:txbx>
+                      <wps:bodyPr rot="0" spcFirstLastPara="0" vertOverflow="overflow" horzOverflow="overflow" vert="horz" wrap="square" lIns="91440" tIns="45720" rIns="91440" bIns="45720" numCol="1" spcCol="0" rtlCol="0" fromWordArt="0" anchor="t" anchorCtr="0" forceAA="0" compatLnSpc="1">
+                        <a:prstTxWarp prst="textNoShape">
+                          <a:avLst/>
+                        </a:prstTxWarp>
+                        <a:noAutofit/>
+                      </wps:bodyPr>
+                    </wps:wsp>
+                  </a:graphicData>
+                </a:graphic>
+                <wp14:sizeRelH relativeFrom="margin">
+                  <wp14:pctWidth>0</wp14:pctWidth>
+                </wp14:sizeRelH>
+                <wp14:sizeRelV relativeFrom="margin">
+                  <wp14:pctHeight>0</wp14:pctHeight>
+                </wp14:sizeRelV>
+              </wp:anchor>
+            </w:drawing>
+          </mc:Choice>
+          <mc:Fallback>
+            <w:pict>
+              <v:shape w14:anchorId="1811DEE5" id="Text Box 221" o:spid="_x0000_s1181" type="#_x0000_t202" style="position:absolute;margin-left:367.5pt;margin-top:547.5pt;width:32.25pt;height:24pt;z-index:251926528;visibility:visible;mso-wrap-style:square;mso-width-percent:0;mso-height-percent:0;mso-wrap-distance-left:9pt;mso-wrap-distance-top:0;mso-wrap-distance-right:9pt;mso-wrap-distance-bottom:0;mso-position-horizontal:absolute;mso-position-horizontal-relative:text;mso-position-vertical:absolute;mso-position-vertical-relative:text;mso-width-percent:0;mso-height-percent:0;mso-width-relative:margin;mso-height-relative:margin;v-text-anchor:top" o:gfxdata="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" filled="f" stroked="f" strokeweight=".5pt">
+                <v:textbox>
+                  <w:txbxContent>
+                    <w:p>
+                      <w:r>
+                        <w:t>10</w:t>
+                      </w:r>
+                    </w:p>
+                  </w:txbxContent>
+                </v:textbox>
+              </v:shape>
+            </w:pict>
+          </mc:Fallback>
+        </mc:AlternateContent>
+      </w:r>
+      <w:r>
+        <w:rPr>
+          <w:noProof/>
+        </w:rPr>
+        <mc:AlternateContent>
+          <mc:Choice Requires="wps">
+            <w:drawing>
+              <wp:anchor distT="0" distB="0" distL="114300" distR="114300" simplePos="0" relativeHeight="251925504" behindDoc="0" locked="0" layoutInCell="1" allowOverlap="1" wp14:anchorId="6F7F3BD3" wp14:editId="324777D0">
+                <wp:simplePos x="0" y="0"/>
+                <wp:positionH relativeFrom="column">
+                  <wp:posOffset>4371975</wp:posOffset>
+                </wp:positionH>
+                <wp:positionV relativeFrom="paragraph">
+                  <wp:posOffset>6962775</wp:posOffset>
+                </wp:positionV>
+                <wp:extent cx="409575" cy="304800"/>
+                <wp:effectExtent l="0" t="0" r="0" b="0"/>
+                <wp:wrapNone/>
+                <wp:docPr id="220" name="Text Box 220"/>
+                <wp:cNvGraphicFramePr/>
+                <a:graphic xmlns:a="http://schemas.openxmlformats.org/drawingml/2006/main">
+                  <a:graphicData uri="http://schemas.microsoft.com/office/word/2010/wordprocessingShape">
+                    <wps:wsp>
+                      <wps:cNvSpPr txBox="1"/>
+                      <wps:spPr>
+                        <a:xfrm>
+                          <a:off x="0" y="0"/>
+                          <a:ext cx="409575" cy="304800"/>
+                        </a:xfrm>
+                        <a:prstGeom prst="rect">
+                          <a:avLst/>
+                        </a:prstGeom>
+                        <a:noFill/>
+                        <a:ln w="6350">
+                          <a:noFill/>
+                        </a:ln>
+                      </wps:spPr>
+                      <wps:txbx>
+                        <w:txbxContent>
+                          <w:p>
+                            <w:r>
+                              <w:t>30</w:t>
+                            </w:r>
+                          </w:p>
+                        </w:txbxContent>
+                      </wps:txbx>
+                      <wps:bodyPr rot="0" spcFirstLastPara="0" vertOverflow="overflow" horzOverflow="overflow" vert="horz" wrap="square" lIns="91440" tIns="45720" rIns="91440" bIns="45720" numCol="1" spcCol="0" rtlCol="0" fromWordArt="0" anchor="t" anchorCtr="0" forceAA="0" compatLnSpc="1">
+                        <a:prstTxWarp prst="textNoShape">
+                          <a:avLst/>
+                        </a:prstTxWarp>
+                        <a:noAutofit/>
+                      </wps:bodyPr>
+                    </wps:wsp>
+                  </a:graphicData>
+                </a:graphic>
+                <wp14:sizeRelH relativeFrom="margin">
+                  <wp14:pctWidth>0</wp14:pctWidth>
+                </wp14:sizeRelH>
+                <wp14:sizeRelV relativeFrom="margin">
+                  <wp14:pctHeight>0</wp14:pctHeight>
+                </wp14:sizeRelV>
+              </wp:anchor>
+            </w:drawing>
+          </mc:Choice>
+          <mc:Fallback>
+            <w:pict>
+              <v:shape w14:anchorId="6F7F3BD3" id="Text Box 220" o:spid="_x0000_s1182" type="#_x0000_t202" style="position:absolute;margin-left:344.25pt;margin-top:548.25pt;width:32.25pt;height:24pt;z-index:251925504;visibility:visible;mso-wrap-style:square;mso-width-percent:0;mso-height-percent:0;mso-wrap-distance-left:9pt;mso-wrap-distance-top:0;mso-wrap-distance-right:9pt;mso-wrap-distance-bottom:0;mso-position-horizontal:absolute;mso-position-horizontal-relative:text;mso-position-vertical:absolute;mso-position-vertical-relative:text;mso-width-percent:0;mso-height-percent:0;mso-width-relative:margin;mso-height-relative:margin;v-text-anchor:top" o:gfxdata="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" filled="f" stroked="f" strokeweight=".5pt">
+                <v:textbox>
+                  <w:txbxContent>
+                    <w:p>
+                      <w:r>
+                        <w:t>30</w:t>
+                      </w:r>
+                    </w:p>
+                  </w:txbxContent>
+                </v:textbox>
+              </v:shape>
+            </w:pict>
+          </mc:Fallback>
+        </mc:AlternateContent>
+      </w:r>
+      <w:r>
+        <w:rPr>
+          <w:noProof/>
+        </w:rPr>
+        <mc:AlternateContent>
+          <mc:Choice Requires="wps">
+            <w:drawing>
+              <wp:anchor distT="0" distB="0" distL="114300" distR="114300" simplePos="0" relativeHeight="251923456" behindDoc="0" locked="0" layoutInCell="1" allowOverlap="1" wp14:anchorId="194956B1" wp14:editId="0CDD630D">
+                <wp:simplePos x="0" y="0"/>
+                <wp:positionH relativeFrom="column">
+                  <wp:posOffset>180975</wp:posOffset>
+                </wp:positionH>
+                <wp:positionV relativeFrom="paragraph">
+                  <wp:posOffset>6943725</wp:posOffset>
+                </wp:positionV>
+                <wp:extent cx="1476375" cy="304800"/>
+                <wp:effectExtent l="0" t="0" r="0" b="0"/>
+                <wp:wrapNone/>
+                <wp:docPr id="219" name="Text Box 219"/>
+                <wp:cNvGraphicFramePr/>
+                <a:graphic xmlns:a="http://schemas.openxmlformats.org/drawingml/2006/main">
+                  <a:graphicData uri="http://schemas.microsoft.com/office/word/2010/wordprocessingShape">
+                    <wps:wsp>
+                      <wps:cNvSpPr txBox="1"/>
+                      <wps:spPr>
+                        <a:xfrm>
+                          <a:off x="0" y="0"/>
+                          <a:ext cx="1476375" cy="304800"/>
+                        </a:xfrm>
+                        <a:prstGeom prst="rect">
+                          <a:avLst/>
+                        </a:prstGeom>
+                        <a:noFill/>
+                        <a:ln w="6350">
+                          <a:noFill/>
+                        </a:ln>
+                      </wps:spPr>
+                      <wps:txbx>
+                        <w:txbxContent>
+                          <w:p>
+                            <w:pPr>
+                              <w:rPr>
+                                <w:color w:val="000000" w:themeColor="text1"/>
+                              </w:rPr>
+                            </w:pPr>
+                            <w:r>
+                              <w:rPr>
+                                <w:color w:val="000000" w:themeColor="text1"/>
+                              </w:rPr>
+                              <w:t>Joshua Blom</w:t>
+                            </w:r>
+                          </w:p>
+                        </w:txbxContent>
+                      </wps:txbx>
+                      <wps:bodyPr rot="0" spcFirstLastPara="0" vertOverflow="overflow" horzOverflow="overflow" vert="horz" wrap="square" lIns="91440" tIns="45720" rIns="91440" bIns="45720" numCol="1" spcCol="0" rtlCol="0" fromWordArt="0" anchor="t" anchorCtr="0" forceAA="0" compatLnSpc="1">
+                        <a:prstTxWarp prst="textNoShape">
+                          <a:avLst/>
+                        </a:prstTxWarp>
+                        <a:noAutofit/>
+                      </wps:bodyPr>
+                    </wps:wsp>
+                  </a:graphicData>
+                </a:graphic>
+                <wp14:sizeRelV relativeFrom="margin">
+                  <wp14:pctHeight>0</wp14:pctHeight>
+                </wp14:sizeRelV>
+              </wp:anchor>
+            </w:drawing>
+          </mc:Choice>
+          <mc:Fallback>
+            <w:pict>
+              <v:shape w14:anchorId="194956B1" id="Text Box 219" o:spid="_x0000_s1183" type="#_x0000_t202" style="position:absolute;margin-left:14.25pt;margin-top:546.75pt;width:116.25pt;height:24pt;z-index:251923456;visibility:visible;mso-wrap-style:square;mso-height-percent:0;mso-wrap-distance-left:9pt;mso-wrap-distance-top:0;mso-wrap-distance-right:9pt;mso-wrap-distance-bottom:0;mso-position-horizontal:absolute;mso-position-horizontal-relative:text;mso-position-vertical:absolute;mso-position-vertical-relative:text;mso-height-percent:0;mso-height-relative:margin;v-text-anchor:top" o:gfxdata="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" filled="f" stroked="f" strokeweight=".5pt">
+                <v:textbox>
+                  <w:txbxContent>
+                    <w:p>
+                      <w:pPr>
+                        <w:rPr>
+                          <w:color w:val="000000" w:themeColor="text1"/>
+                        </w:rPr>
+                      </w:pPr>
+                      <w:r>
+                        <w:rPr>
+                          <w:color w:val="000000" w:themeColor="text1"/>
+                        </w:rPr>
+                        <w:t>Joshua Blom</w:t>
+                      </w:r>
+                    </w:p>
+                  </w:txbxContent>
+                </v:textbox>
+              </v:shape>
+            </w:pict>
+          </mc:Fallback>
+        </mc:AlternateContent>
+      </w:r>
+      <w:r>
+        <w:rPr>
+          <w:noProof/>
+        </w:rPr>
+        <mc:AlternateContent>
+          <mc:Choice Requires="wps">
+            <w:drawing>
+              <wp:anchor distT="0" distB="0" distL="114300" distR="114300" simplePos="0" relativeHeight="251921408" behindDoc="0" locked="0" layoutInCell="1" allowOverlap="1" wp14:anchorId="14598B4F" wp14:editId="6035F13D">
+                <wp:simplePos x="0" y="0"/>
+                <wp:positionH relativeFrom="column">
+                  <wp:posOffset>3895725</wp:posOffset>
+                </wp:positionH>
+                <wp:positionV relativeFrom="paragraph">
+                  <wp:posOffset>5181600</wp:posOffset>
+                </wp:positionV>
+                <wp:extent cx="1476375" cy="304800"/>
+                <wp:effectExtent l="0" t="0" r="0" b="0"/>
+                <wp:wrapNone/>
+                <wp:docPr id="218" name="Text Box 218"/>
+                <wp:cNvGraphicFramePr/>
+                <a:graphic xmlns:a="http://schemas.openxmlformats.org/drawingml/2006/main">
+                  <a:graphicData uri="http://schemas.microsoft.com/office/word/2010/wordprocessingShape">
+                    <wps:wsp>
+                      <wps:cNvSpPr txBox="1"/>
+                      <wps:spPr>
+                        <a:xfrm>
+                          <a:off x="0" y="0"/>
+                          <a:ext cx="1476375" cy="304800"/>
+                        </a:xfrm>
+                        <a:prstGeom prst="rect">
+                          <a:avLst/>
+                        </a:prstGeom>
+                        <a:noFill/>
+                        <a:ln w="6350">
+                          <a:noFill/>
+                        </a:ln>
+                      </wps:spPr>
+                      <wps:txbx>
+                        <w:txbxContent>
+                          <w:p>
+                            <w:pPr>
+                              <w:rPr>
+                                <w:color w:val="000000" w:themeColor="text1"/>
+                              </w:rPr>
+                            </w:pPr>
+                            <w:r>
+                              <w:rPr>
+                                <w:color w:val="000000" w:themeColor="text1"/>
+                              </w:rPr>
+                              <w:t>Mr Peal</w:t>
+                            </w:r>
+                          </w:p>
+                        </w:txbxContent>
+                      </wps:txbx>
+                      <wps:bodyPr rot="0" spcFirstLastPara="0" vertOverflow="overflow" horzOverflow="overflow" vert="horz" wrap="square" lIns="91440" tIns="45720" rIns="91440" bIns="45720" numCol="1" spcCol="0" rtlCol="0" fromWordArt="0" anchor="t" anchorCtr="0" forceAA="0" compatLnSpc="1">
+                        <a:prstTxWarp prst="textNoShape">
+                          <a:avLst/>
+                        </a:prstTxWarp>
+                        <a:noAutofit/>
+                      </wps:bodyPr>
+                    </wps:wsp>
+                  </a:graphicData>
+                </a:graphic>
+                <wp14:sizeRelV relativeFrom="margin">
+                  <wp14:pctHeight>0</wp14:pctHeight>
+                </wp14:sizeRelV>
+              </wp:anchor>
+            </w:drawing>
+          </mc:Choice>
+          <mc:Fallback>
+            <w:pict>
+              <v:shape w14:anchorId="14598B4F" id="Text Box 218" o:spid="_x0000_s1184" type="#_x0000_t202" style="position:absolute;margin-left:306.75pt;margin-top:408pt;width:116.25pt;height:24pt;z-index:251921408;visibility:visible;mso-wrap-style:square;mso-height-percent:0;mso-wrap-distance-left:9pt;mso-wrap-distance-top:0;mso-wrap-distance-right:9pt;mso-wrap-distance-bottom:0;mso-position-horizontal:absolute;mso-position-horizontal-relative:text;mso-position-vertical:absolute;mso-position-vertical-relative:text;mso-height-percent:0;mso-height-relative:margin;v-text-anchor:top" o:gfxdata="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" filled="f" stroked="f" strokeweight=".5pt">
+                <v:textbox>
+                  <w:txbxContent>
+                    <w:p>
+                      <w:pPr>
+                        <w:rPr>
+                          <w:color w:val="000000" w:themeColor="text1"/>
+                        </w:rPr>
+                      </w:pPr>
+                      <w:r>
+                        <w:rPr>
+                          <w:color w:val="000000" w:themeColor="text1"/>
+                        </w:rPr>
+                        <w:t>Mr Peal</w:t>
+                      </w:r>
+                    </w:p>
+                  </w:txbxContent>
+                </v:textbox>
+              </v:shape>
+            </w:pict>
+          </mc:Fallback>
+        </mc:AlternateContent>
+      </w:r>
+      <w:r>
+        <w:rPr>
+          <w:noProof/>
+        </w:rPr>
+        <mc:AlternateContent>
+          <mc:Choice Requires="wps">
+            <w:drawing>
+              <wp:anchor distT="0" distB="0" distL="114300" distR="114300" simplePos="0" relativeHeight="251919360" behindDoc="0" locked="0" layoutInCell="1" allowOverlap="1" wp14:anchorId="001F70CD" wp14:editId="11564C40">
+                <wp:simplePos x="0" y="0"/>
+                <wp:positionH relativeFrom="column">
+                  <wp:posOffset>3905250</wp:posOffset>
+                </wp:positionH>
+                <wp:positionV relativeFrom="paragraph">
+                  <wp:posOffset>4248150</wp:posOffset>
+                </wp:positionV>
+                <wp:extent cx="1476375" cy="304800"/>
+                <wp:effectExtent l="0" t="0" r="0" b="0"/>
+                <wp:wrapNone/>
+                <wp:docPr id="217" name="Text Box 217"/>
+                <wp:cNvGraphicFramePr/>
+                <a:graphic xmlns:a="http://schemas.openxmlformats.org/drawingml/2006/main">
+                  <a:graphicData uri="http://schemas.microsoft.com/office/word/2010/wordprocessingShape">
+                    <wps:wsp>
+                      <wps:cNvSpPr txBox="1"/>
+                      <wps:spPr>
+                        <a:xfrm>
+                          <a:off x="0" y="0"/>
+                          <a:ext cx="1476375" cy="304800"/>
+                        </a:xfrm>
+                        <a:prstGeom prst="rect">
+                          <a:avLst/>
+                        </a:prstGeom>
+                        <a:noFill/>
+                        <a:ln w="6350">
+                          <a:noFill/>
+                        </a:ln>
+                      </wps:spPr>
+                      <wps:txbx>
+                        <w:txbxContent>
+                          <w:p>
+                            <w:pPr>
+                              <w:rPr>
+                                <w:color w:val="000000" w:themeColor="text1"/>
+                              </w:rPr>
+                            </w:pPr>
+                            <w:r>
+                              <w:rPr>
+                                <w:color w:val="000000" w:themeColor="text1"/>
+                              </w:rPr>
+                              <w:t>0508035656083</w:t>
+                            </w:r>
+                          </w:p>
+                        </w:txbxContent>
+                      </wps:txbx>
+                      <wps:bodyPr rot="0" spcFirstLastPara="0" vertOverflow="overflow" horzOverflow="overflow" vert="horz" wrap="square" lIns="91440" tIns="45720" rIns="91440" bIns="45720" numCol="1" spcCol="0" rtlCol="0" fromWordArt="0" anchor="t" anchorCtr="0" forceAA="0" compatLnSpc="1">
+                        <a:prstTxWarp prst="textNoShape">
+                          <a:avLst/>
+                        </a:prstTxWarp>
+                        <a:noAutofit/>
+                      </wps:bodyPr>
+                    </wps:wsp>
+                  </a:graphicData>
+                </a:graphic>
+                <wp14:sizeRelV relativeFrom="margin">
+                  <wp14:pctHeight>0</wp14:pctHeight>
+                </wp14:sizeRelV>
+              </wp:anchor>
+            </w:drawing>
+          </mc:Choice>
+          <mc:Fallback>
+            <w:pict>
+              <v:shape w14:anchorId="001F70CD" id="Text Box 217" o:spid="_x0000_s1185" type="#_x0000_t202" style="position:absolute;margin-left:307.5pt;margin-top:334.5pt;width:116.25pt;height:24pt;z-index:251919360;visibility:visible;mso-wrap-style:square;mso-height-percent:0;mso-wrap-distance-left:9pt;mso-wrap-distance-top:0;mso-wrap-distance-right:9pt;mso-wrap-distance-bottom:0;mso-position-horizontal:absolute;mso-position-horizontal-relative:text;mso-position-vertical:absolute;mso-position-vertical-relative:text;mso-height-percent:0;mso-height-relative:margin;v-text-anchor:top" o:gfxdata="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" filled="f" stroked="f" strokeweight=".5pt">
+                <v:textbox>
+                  <w:txbxContent>
+                    <w:p>
+                      <w:pPr>
+                        <w:rPr>
+                          <w:color w:val="000000" w:themeColor="text1"/>
+                        </w:rPr>
+                      </w:pPr>
+                      <w:r>
+                        <w:rPr>
+                          <w:color w:val="000000" w:themeColor="text1"/>
+                        </w:rPr>
+                        <w:t>0508035656083</w:t>
+                      </w:r>
+                    </w:p>
+                  </w:txbxContent>
+                </v:textbox>
+              </v:shape>
+            </w:pict>
+          </mc:Fallback>
+        </mc:AlternateContent>
+      </w:r>
+      <w:r>
+        <w:rPr>
+          <w:noProof/>
+        </w:rPr>
+        <mc:AlternateContent>
+          <mc:Choice Requires="wps">
+            <w:drawing>
+              <wp:anchor distT="0" distB="0" distL="114300" distR="114300" simplePos="0" relativeHeight="251911168" behindDoc="0" locked="0" layoutInCell="1" allowOverlap="1" wp14:anchorId="6D0640FD" wp14:editId="117B18B3">
+                <wp:simplePos x="0" y="0"/>
+                <wp:positionH relativeFrom="column">
+                  <wp:posOffset>142875</wp:posOffset>
+                </wp:positionH>
+                <wp:positionV relativeFrom="paragraph">
+                  <wp:posOffset>3476625</wp:posOffset>
+                </wp:positionV>
+                <wp:extent cx="1476375" cy="304800"/>
+                <wp:effectExtent l="0" t="0" r="0" b="0"/>
+                <wp:wrapNone/>
+                <wp:docPr id="211" name="Text Box 211"/>
+                <wp:cNvGraphicFramePr/>
+                <a:graphic xmlns:a="http://schemas.openxmlformats.org/drawingml/2006/main">
+                  <a:graphicData uri="http://schemas.microsoft.com/office/word/2010/wordprocessingShape">
+                    <wps:wsp>
+                      <wps:cNvSpPr txBox="1"/>
+                      <wps:spPr>
+                        <a:xfrm>
+                          <a:off x="0" y="0"/>
+                          <a:ext cx="1476375" cy="304800"/>
+                        </a:xfrm>
+                        <a:prstGeom prst="rect">
+                          <a:avLst/>
+                        </a:prstGeom>
+                        <a:noFill/>
+                        <a:ln w="6350">
+                          <a:noFill/>
+                        </a:ln>
+                      </wps:spPr>
+                      <wps:txbx>
+                        <w:txbxContent>
+                          <w:p>
+                            <w:pPr>
+                              <w:rPr>
+                                <w:color w:val="000000" w:themeColor="text1"/>
+                              </w:rPr>
+                            </w:pPr>
+                            <w:r>
+                              <w:rPr>
+                                <w:color w:val="000000" w:themeColor="text1"/>
+                              </w:rPr>
+                              <w:t>Joshua Blom</w:t>
+                            </w:r>
+                          </w:p>
+                        </w:txbxContent>
+                      </wps:txbx>
+                      <wps:bodyPr rot="0" spcFirstLastPara="0" vertOverflow="overflow" horzOverflow="overflow" vert="horz" wrap="square" lIns="91440" tIns="45720" rIns="91440" bIns="45720" numCol="1" spcCol="0" rtlCol="0" fromWordArt="0" anchor="t" anchorCtr="0" forceAA="0" compatLnSpc="1">
+                        <a:prstTxWarp prst="textNoShape">
+                          <a:avLst/>
+                        </a:prstTxWarp>
+                        <a:noAutofit/>
+                      </wps:bodyPr>
+                    </wps:wsp>
+                  </a:graphicData>
+                </a:graphic>
+                <wp14:sizeRelV relativeFrom="margin">
+                  <wp14:pctHeight>0</wp14:pctHeight>
+                </wp14:sizeRelV>
+              </wp:anchor>
+            </w:drawing>
+          </mc:Choice>
+          <mc:Fallback>
+            <w:pict>
+              <v:shape w14:anchorId="6D0640FD" id="Text Box 211" o:spid="_x0000_s1186" type="#_x0000_t202" style="position:absolute;margin-left:11.25pt;margin-top:273.75pt;width:116.25pt;height:24pt;z-index:251911168;visibility:visible;mso-wrap-style:square;mso-height-percent:0;mso-wrap-distance-left:9pt;mso-wrap-distance-top:0;mso-wrap-distance-right:9pt;mso-wrap-distance-bottom:0;mso-position-horizontal:absolute;mso-position-horizontal-relative:text;mso-position-vertical:absolute;mso-position-vertical-relative:text;mso-height-percent:0;mso-height-relative:margin;v-text-anchor:top" o:gfxdata="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" filled="f" stroked="f" strokeweight=".5pt">
+                <v:textbox>
+                  <w:txbxContent>
+                    <w:p>
+                      <w:pPr>
+                        <w:rPr>
+                          <w:color w:val="000000" w:themeColor="text1"/>
+                        </w:rPr>
+                      </w:pPr>
+                      <w:r>
+                        <w:rPr>
+                          <w:color w:val="000000" w:themeColor="text1"/>
+                        </w:rPr>
+                        <w:t>Joshua Blom</w:t>
+                      </w:r>
+                    </w:p>
+                  </w:txbxContent>
+                </v:textbox>
+              </v:shape>
+            </w:pict>
+          </mc:Fallback>
+        </mc:AlternateContent>
+      </w:r>
+      <w:r>
+        <w:rPr>
+          <w:noProof/>
+        </w:rPr>
+        <mc:AlternateContent>
+          <mc:Choice Requires="wps">
+            <w:drawing>
+              <wp:anchor distT="0" distB="0" distL="114300" distR="114300" simplePos="0" relativeHeight="251917312" behindDoc="0" locked="0" layoutInCell="1" allowOverlap="1" wp14:anchorId="4470474C" wp14:editId="47277A1F">
+                <wp:simplePos x="0" y="0"/>
+                <wp:positionH relativeFrom="column">
+                  <wp:posOffset>1171575</wp:posOffset>
+                </wp:positionH>
+                <wp:positionV relativeFrom="paragraph">
+                  <wp:posOffset>4276725</wp:posOffset>
+                </wp:positionV>
+                <wp:extent cx="1476375" cy="304800"/>
+                <wp:effectExtent l="0" t="0" r="0" b="0"/>
+                <wp:wrapNone/>
+                <wp:docPr id="216" name="Text Box 216"/>
+                <wp:cNvGraphicFramePr/>
+                <a:graphic xmlns:a="http://schemas.openxmlformats.org/drawingml/2006/main">
+                  <a:graphicData uri="http://schemas.microsoft.com/office/word/2010/wordprocessingShape">
+                    <wps:wsp>
+                      <wps:cNvSpPr txBox="1"/>
+                      <wps:spPr>
+                        <a:xfrm>
+                          <a:off x="0" y="0"/>
+                          <a:ext cx="1476375" cy="304800"/>
+                        </a:xfrm>
+                        <a:prstGeom prst="rect">
+                          <a:avLst/>
+                        </a:prstGeom>
+                        <a:noFill/>
+                        <a:ln w="6350">
+                          <a:noFill/>
+                        </a:ln>
+                      </wps:spPr>
+                      <wps:txbx>
+                        <w:txbxContent>
+                          <w:p>
+                            <w:pPr>
+                              <w:rPr>
+                                <w:color w:val="000000" w:themeColor="text1"/>
+                              </w:rPr>
+                            </w:pPr>
+                            <w:r>
+                              <w:rPr>
+                                <w:color w:val="000000" w:themeColor="text1"/>
+                              </w:rPr>
+                              <w:t>Joshua Blom</w:t>
+                            </w:r>
+                          </w:p>
+                        </w:txbxContent>
+                      </wps:txbx>
+                      <wps:bodyPr rot="0" spcFirstLastPara="0" vertOverflow="overflow" horzOverflow="overflow" vert="horz" wrap="square" lIns="91440" tIns="45720" rIns="91440" bIns="45720" numCol="1" spcCol="0" rtlCol="0" fromWordArt="0" anchor="t" anchorCtr="0" forceAA="0" compatLnSpc="1">
+                        <a:prstTxWarp prst="textNoShape">
+                          <a:avLst/>
+                        </a:prstTxWarp>
+                        <a:noAutofit/>
+                      </wps:bodyPr>
+                    </wps:wsp>
+                  </a:graphicData>
+                </a:graphic>
+                <wp14:sizeRelV relativeFrom="margin">
+                  <wp14:pctHeight>0</wp14:pctHeight>
+                </wp14:sizeRelV>
+              </wp:anchor>
+            </w:drawing>
+          </mc:Choice>
+          <mc:Fallback>
+            <w:pict>
+              <v:shape w14:anchorId="4470474C" id="Text Box 216" o:spid="_x0000_s1187" type="#_x0000_t202" style="position:absolute;margin-left:92.25pt;margin-top:336.75pt;width:116.25pt;height:24pt;z-index:251917312;visibility:visible;mso-wrap-style:square;mso-height-percent:0;mso-wrap-distance-left:9pt;mso-wrap-distance-top:0;mso-wrap-distance-right:9pt;mso-wrap-distance-bottom:0;mso-position-horizontal:absolute;mso-position-horizontal-relative:text;mso-position-vertical:absolute;mso-position-vertical-relative:text;mso-height-percent:0;mso-height-relative:margin;v-text-anchor:top" o:gfxdata="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" filled="f" stroked="f" strokeweight=".5pt">
+                <v:textbox>
+                  <w:txbxContent>
+                    <w:p>
+                      <w:pPr>
+                        <w:rPr>
+                          <w:color w:val="000000" w:themeColor="text1"/>
+                        </w:rPr>
+                      </w:pPr>
+                      <w:r>
+                        <w:rPr>
+                          <w:color w:val="000000" w:themeColor="text1"/>
+                        </w:rPr>
+                        <w:t>Joshua Blom</w:t>
+                      </w:r>
+                    </w:p>
+                  </w:txbxContent>
+                </v:textbox>
+              </v:shape>
+            </w:pict>
+          </mc:Fallback>
+        </mc:AlternateContent>
+      </w:r>
+      <w:r>
+        <w:rPr>
+          <w:noProof/>
+        </w:rPr>
+        <mc:AlternateContent>
+          <mc:Choice Requires="wps">
+            <w:drawing>
+              <wp:anchor distT="0" distB="0" distL="114300" distR="114300" simplePos="0" relativeHeight="251913216" behindDoc="0" locked="0" layoutInCell="1" allowOverlap="1" wp14:anchorId="3A34B5C5" wp14:editId="30ED69F3">
+                <wp:simplePos x="0" y="0"/>
+                <wp:positionH relativeFrom="column">
+                  <wp:posOffset>4362450</wp:posOffset>
+                </wp:positionH>
+                <wp:positionV relativeFrom="paragraph">
+                  <wp:posOffset>3514725</wp:posOffset>
+                </wp:positionV>
+                <wp:extent cx="409575" cy="304800"/>
+                <wp:effectExtent l="0" t="0" r="0" b="0"/>
+                <wp:wrapNone/>
+                <wp:docPr id="214" name="Text Box 214"/>
+                <wp:cNvGraphicFramePr/>
+                <a:graphic xmlns:a="http://schemas.openxmlformats.org/drawingml/2006/main">
+                  <a:graphicData uri="http://schemas.microsoft.com/office/word/2010/wordprocessingShape">
+                    <wps:wsp>
+                      <wps:cNvSpPr txBox="1"/>
+                      <wps:spPr>
+                        <a:xfrm>
+                          <a:off x="0" y="0"/>
+                          <a:ext cx="409575" cy="304800"/>
+                        </a:xfrm>
+                        <a:prstGeom prst="rect">
+                          <a:avLst/>
+                        </a:prstGeom>
+                        <a:noFill/>
+                        <a:ln w="6350">
+                          <a:noFill/>
+                        </a:ln>
+                      </wps:spPr>
+                      <wps:txbx>
+                        <w:txbxContent>
+                          <w:p>
+                            <w:r>
+                              <w:t>30</w:t>
+                            </w:r>
+                          </w:p>
+                        </w:txbxContent>
+                      </wps:txbx>
+                      <wps:bodyPr rot="0" spcFirstLastPara="0" vertOverflow="overflow" horzOverflow="overflow" vert="horz" wrap="square" lIns="91440" tIns="45720" rIns="91440" bIns="45720" numCol="1" spcCol="0" rtlCol="0" fromWordArt="0" anchor="t" anchorCtr="0" forceAA="0" compatLnSpc="1">
+                        <a:prstTxWarp prst="textNoShape">
+                          <a:avLst/>
+                        </a:prstTxWarp>
+                        <a:noAutofit/>
+                      </wps:bodyPr>
+                    </wps:wsp>
+                  </a:graphicData>
+                </a:graphic>
+                <wp14:sizeRelH relativeFrom="margin">
+                  <wp14:pctWidth>0</wp14:pctWidth>
+                </wp14:sizeRelH>
+                <wp14:sizeRelV relativeFrom="margin">
+                  <wp14:pctHeight>0</wp14:pctHeight>
+                </wp14:sizeRelV>
+              </wp:anchor>
+            </w:drawing>
+          </mc:Choice>
+          <mc:Fallback>
+            <w:pict>
+              <v:shape w14:anchorId="3A34B5C5" id="Text Box 214" o:spid="_x0000_s1188" type="#_x0000_t202" style="position:absolute;margin-left:343.5pt;margin-top:276.75pt;width:32.25pt;height:24pt;z-index:251913216;visibility:visible;mso-wrap-style:square;mso-width-percent:0;mso-height-percent:0;mso-wrap-distance-left:9pt;mso-wrap-distance-top:0;mso-wrap-distance-right:9pt;mso-wrap-distance-bottom:0;mso-position-horizontal:absolute;mso-position-horizontal-relative:text;mso-position-vertical:absolute;mso-position-vertical-relative:text;mso-width-percent:0;mso-height-percent:0;mso-width-relative:margin;mso-height-relative:margin;v-text-anchor:top" o:gfxdata="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" filled="f" stroked="f" strokeweight=".5pt">
+                <v:textbox>
+                  <w:txbxContent>
+                    <w:p>
+                      <w:r>
+                        <w:t>30</w:t>
+                      </w:r>
+                    </w:p>
+                  </w:txbxContent>
+                </v:textbox>
+              </v:shape>
+            </w:pict>
+          </mc:Fallback>
+        </mc:AlternateContent>
+      </w:r>
+      <w:r>
+        <w:rPr>
+          <w:noProof/>
+        </w:rPr>
+        <mc:AlternateContent>
+          <mc:Choice Requires="wps">
+            <w:drawing>
+              <wp:anchor distT="0" distB="0" distL="114300" distR="114300" simplePos="0" relativeHeight="251915264" behindDoc="0" locked="0" layoutInCell="1" allowOverlap="1" wp14:anchorId="662D7327" wp14:editId="46B0559C">
+                <wp:simplePos x="0" y="0"/>
+                <wp:positionH relativeFrom="column">
+                  <wp:posOffset>4657725</wp:posOffset>
+                </wp:positionH>
+                <wp:positionV relativeFrom="paragraph">
+                  <wp:posOffset>3505200</wp:posOffset>
+                </wp:positionV>
+                <wp:extent cx="409575" cy="304800"/>
+                <wp:effectExtent l="0" t="0" r="0" b="0"/>
+                <wp:wrapNone/>
+                <wp:docPr id="215" name="Text Box 215"/>
+                <wp:cNvGraphicFramePr/>
+                <a:graphic xmlns:a="http://schemas.openxmlformats.org/drawingml/2006/main">
+                  <a:graphicData uri="http://schemas.microsoft.com/office/word/2010/wordprocessingShape">
+                    <wps:wsp>
+                      <wps:cNvSpPr txBox="1"/>
+                      <wps:spPr>
+                        <a:xfrm>
+                          <a:off x="0" y="0"/>
+                          <a:ext cx="409575" cy="304800"/>
+                        </a:xfrm>
+                        <a:prstGeom prst="rect">
+                          <a:avLst/>
+                        </a:prstGeom>
+                        <a:noFill/>
+                        <a:ln w="6350">
+                          <a:noFill/>
+                        </a:ln>
+                      </wps:spPr>
+                      <wps:txbx>
+                        <w:txbxContent>
+                          <w:p>
+                            <w:r>
+                              <w:t>10</w:t>
+                            </w:r>
+                          </w:p>
+                        </w:txbxContent>
+                      </wps:txbx>
+                      <wps:bodyPr rot="0" spcFirstLastPara="0" vertOverflow="overflow" horzOverflow="overflow" vert="horz" wrap="square" lIns="91440" tIns="45720" rIns="91440" bIns="45720" numCol="1" spcCol="0" rtlCol="0" fromWordArt="0" anchor="t" anchorCtr="0" forceAA="0" compatLnSpc="1">
+                        <a:prstTxWarp prst="textNoShape">
+                          <a:avLst/>
+                        </a:prstTxWarp>
+                        <a:noAutofit/>
+                      </wps:bodyPr>
+                    </wps:wsp>
+                  </a:graphicData>
+                </a:graphic>
+                <wp14:sizeRelH relativeFrom="margin">
+                  <wp14:pctWidth>0</wp14:pctWidth>
+                </wp14:sizeRelH>
+                <wp14:sizeRelV relativeFrom="margin">
+                  <wp14:pctHeight>0</wp14:pctHeight>
+                </wp14:sizeRelV>
+              </wp:anchor>
+            </w:drawing>
+          </mc:Choice>
+          <mc:Fallback>
+            <w:pict>
+              <v:shape w14:anchorId="662D7327" id="Text Box 215" o:spid="_x0000_s1189" type="#_x0000_t202" style="position:absolute;margin-left:366.75pt;margin-top:276pt;width:32.25pt;height:24pt;z-index:251915264;visibility:visible;mso-wrap-style:square;mso-width-percent:0;mso-height-percent:0;mso-wrap-distance-left:9pt;mso-wrap-distance-top:0;mso-wrap-distance-right:9pt;mso-wrap-distance-bottom:0;mso-position-horizontal:absolute;mso-position-horizontal-relative:text;mso-position-vertical:absolute;mso-position-vertical-relative:text;mso-width-percent:0;mso-height-percent:0;mso-width-relative:margin;mso-height-relative:margin;v-text-anchor:top" o:gfxdata="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" filled="f" stroked="f" strokeweight=".5pt">
+                <v:textbox>
+                  <w:txbxContent>
+                    <w:p>
+                      <w:r>
+                        <w:t>10</w:t>
+                      </w:r>
+                    </w:p>
+                  </w:txbxContent>
+                </v:textbox>
+              </v:shape>
+            </w:pict>
+          </mc:Fallback>
+        </mc:AlternateContent>
+      </w:r>
+      <w:r>
+        <w:rPr>
+          <w:noProof/>
+        </w:rPr>
+        <w:drawing>
+          <wp:inline distT="0" distB="0" distL="0" distR="0" wp14:anchorId="2CC9ED9E" wp14:editId="20E11CB7">
+            <wp:extent cx="5731510" cy="4124325"/>
+            <wp:effectExtent l="0" t="0" r="2540" b="9525"/>
+            <wp:docPr id="209" name="Picture 209"/>
+            <wp:cNvGraphicFramePr>
+              <a:graphicFrameLocks xmlns:a="http://schemas.openxmlformats.org/drawingml/2006/main" noChangeAspect="1"/>
+            </wp:cNvGraphicFramePr>
+            <a:graphic xmlns:a="http://schemas.openxmlformats.org/drawingml/2006/main">
+              <a:graphicData uri="http://schemas.openxmlformats.org/drawingml/2006/picture">
+                <pic:pic xmlns:pic="http://schemas.openxmlformats.org/drawingml/2006/picture">
+                  <pic:nvPicPr>
+                    <pic:cNvPr id="209" name="Picture 209"/>
+                    <pic:cNvPicPr/>
+                  </pic:nvPicPr>
+                  <pic:blipFill>
+                    <a:blip r:embed="rId18"/>
+                    <a:stretch>
+                      <a:fillRect/>
+                    </a:stretch>
+                  </pic:blipFill>
+                  <pic:spPr>
+                    <a:xfrm>
+                      <a:off x="0" y="0"/>
+                      <a:ext cx="5731510" cy="4124325"/>
+                    </a:xfrm>
+                    <a:prstGeom prst="rect">
+                      <a:avLst/>
+                    </a:prstGeom>
+                  </pic:spPr>
+                </pic:pic>
+              </a:graphicData>
+            </a:graphic>
+          </wp:inline>
+        </w:drawing>
+      </w:r>
+      <w:r>
+        <w:rPr>
+          <w:noProof/>
+        </w:rPr>
+        <w:drawing>
+          <wp:inline distT="0" distB="0" distL="0" distR="0" wp14:anchorId="18C60CE0" wp14:editId="427D4E3D">
+            <wp:extent cx="5731510" cy="3599815"/>
+            <wp:effectExtent l="0" t="0" r="2540" b="635"/>
+            <wp:docPr id="210" name="Picture 210" descr="Graphical user interface, table&#10;&#10;Description automatically generated"/>
+            <wp:cNvGraphicFramePr>
+              <a:graphicFrameLocks xmlns:a="http://schemas.openxmlformats.org/drawingml/2006/main" noChangeAspect="1"/>
+            </wp:cNvGraphicFramePr>
+            <a:graphic xmlns:a="http://schemas.openxmlformats.org/drawingml/2006/main">
+              <a:graphicData uri="http://schemas.openxmlformats.org/drawingml/2006/picture">
+                <pic:pic xmlns:pic="http://schemas.openxmlformats.org/drawingml/2006/picture">
+                  <pic:nvPicPr>
+                    <pic:cNvPr id="210" name="Picture 210" descr="Graphical user interface, table&#10;&#10;Description automatically generated"/>
+                    <pic:cNvPicPr/>
+                  </pic:nvPicPr>
+                  <pic:blipFill>
+                    <a:blip r:embed="rId19"/>
+                    <a:stretch>
+                      <a:fillRect/>
+                    </a:stretch>
+                  </pic:blipFill>
+                  <pic:spPr>
+                    <a:xfrm>
+                      <a:off x="0" y="0"/>
+                      <a:ext cx="5731510" cy="3599815"/>
+                    </a:xfrm>
+                    <a:prstGeom prst="rect">
+                      <a:avLst/>
+                    </a:prstGeom>
+                  </pic:spPr>
+                </pic:pic>
+              </a:graphicData>
+            </a:graphic>
+          </wp:inline>
+        </w:drawing>
+      </w:r>
+    </w:p>
     <w:sectPr>
-      <w:footerReference w:type="default" r:id="rId18"/>
+      <w:footerReference w:type="default" r:id="rId20"/>
       <w:pgSz w:w="11906" w:h="16838"/>
       <w:pgMar w:top="1440" w:right="1440" w:bottom="1440" w:left="1440" w:header="708" w:footer="708" w:gutter="0"/>
       <w:pgNumType w:start="0"/>
@@ -15606,6 +18046,7 @@
   <w:style w:type="character" w:default="1" w:styleId="DefaultParagraphFont">
     <w:name w:val="Default Paragraph Font"/>
     <w:uiPriority w:val="1"/>
+    <w:semiHidden/>
     <w:unhideWhenUsed/>
   </w:style>
   <w:style w:type="table" w:default="1" w:styleId="TableNormal">
@@ -16041,6 +18482,8 @@
   </w:compat>
   <w:rsids>
     <w:rsidRoot w:val="00DB0B1D"/>
+    <w:rsid w:val="00146371"/>
+    <w:rsid w:val="003E26A1"/>
     <w:rsid w:val="00D23A27"/>
     <w:rsid w:val="00DB0B1D"/>
   </w:rsids>
@@ -16499,18 +18942,6 @@
     <w:name w:val="D572DF695B2F4D08A2E4ED3CFCCEFE54"/>
     <w:rsid w:val="00DB0B1D"/>
   </w:style>
-  <w:style w:type="paragraph" w:customStyle="1" w:styleId="E4AE13C9532946B7AB6F30E94B0630D2">
-    <w:name w:val="E4AE13C9532946B7AB6F30E94B0630D2"/>
-    <w:rsid w:val="00DB0B1D"/>
-  </w:style>
-  <w:style w:type="paragraph" w:customStyle="1" w:styleId="8F935D6A98E44B4C94BEFB73CCF17710">
-    <w:name w:val="8F935D6A98E44B4C94BEFB73CCF17710"/>
-    <w:rsid w:val="00DB0B1D"/>
-  </w:style>
-  <w:style w:type="paragraph" w:customStyle="1" w:styleId="4AA4BB2CE59946C9A3B3E083F9B12B5A">
-    <w:name w:val="4AA4BB2CE59946C9A3B3E083F9B12B5A"/>
-    <w:rsid w:val="00DB0B1D"/>
-  </w:style>
   <w:style w:type="paragraph" w:customStyle="1" w:styleId="6BE75F8F59CA4A86B8F1814210451EF1">
     <w:name w:val="6BE75F8F59CA4A86B8F1814210451EF1"/>
     <w:rsid w:val="00DB0B1D"/>

</xml_diff>

<commit_message>
Updated Phase 1 - Final version
added link to gitHub repo
made github repo public
</commit_message>
<xml_diff>
--- a/zPhase 1/PHASE 1.docx
+++ b/zPhase 1/PHASE 1.docx
@@ -1664,6 +1664,20 @@
         </w:p>
       </w:sdtContent>
     </w:sdt>
+    <w:p>
+      <w:r>
+        <w:t xml:space="preserve">Link to GitHub repo: </w:t>
+      </w:r>
+      <w:hyperlink r:id="rId9" w:history="1">
+        <w:r>
+          <w:rPr>
+            <w:rStyle w:val="Hyperlink"/>
+          </w:rPr>
+          <w:t>https://github.com/Cypher-302/IT-PAT</w:t>
+        </w:r>
+      </w:hyperlink>
+    </w:p>
+    <w:p/>
     <w:p>
       <w:pPr>
         <w:rPr>
@@ -11888,7 +11902,7 @@
                     <pic:cNvPicPr/>
                   </pic:nvPicPr>
                   <pic:blipFill>
-                    <a:blip r:embed="rId9">
+                    <a:blip r:embed="rId10">
                       <a:extLst>
                         <a:ext uri="{28A0092B-C50C-407E-A947-70E740481C1C}">
                           <a14:useLocalDpi xmlns:a14="http://schemas.microsoft.com/office/drawing/2010/main" val="0"/>
@@ -14748,7 +14762,7 @@
                     <pic:cNvPicPr/>
                   </pic:nvPicPr>
                   <pic:blipFill>
-                    <a:blip r:embed="rId10"/>
+                    <a:blip r:embed="rId11"/>
                     <a:stretch>
                       <a:fillRect/>
                     </a:stretch>
@@ -14903,7 +14917,7 @@
                     <pic:cNvPicPr/>
                   </pic:nvPicPr>
                   <pic:blipFill>
-                    <a:blip r:embed="rId11"/>
+                    <a:blip r:embed="rId12"/>
                     <a:stretch>
                       <a:fillRect/>
                     </a:stretch>
@@ -15103,7 +15117,7 @@
                     <pic:cNvPicPr/>
                   </pic:nvPicPr>
                   <pic:blipFill>
-                    <a:blip r:embed="rId12"/>
+                    <a:blip r:embed="rId13"/>
                     <a:stretch>
                       <a:fillRect/>
                     </a:stretch>
@@ -15274,7 +15288,7 @@
                     <pic:cNvPicPr/>
                   </pic:nvPicPr>
                   <pic:blipFill>
-                    <a:blip r:embed="rId13"/>
+                    <a:blip r:embed="rId14"/>
                     <a:stretch>
                       <a:fillRect/>
                     </a:stretch>
@@ -15501,7 +15515,7 @@
                     <pic:cNvPicPr/>
                   </pic:nvPicPr>
                   <pic:blipFill>
-                    <a:blip r:embed="rId14"/>
+                    <a:blip r:embed="rId15"/>
                     <a:stretch>
                       <a:fillRect/>
                     </a:stretch>
@@ -15796,7 +15810,7 @@
                     <pic:cNvPicPr/>
                   </pic:nvPicPr>
                   <pic:blipFill>
-                    <a:blip r:embed="rId15"/>
+                    <a:blip r:embed="rId16"/>
                     <a:stretch>
                       <a:fillRect/>
                     </a:stretch>
@@ -15921,7 +15935,7 @@
                     <pic:cNvPicPr/>
                   </pic:nvPicPr>
                   <pic:blipFill>
-                    <a:blip r:embed="rId16"/>
+                    <a:blip r:embed="rId17"/>
                     <a:stretch>
                       <a:fillRect/>
                     </a:stretch>
@@ -16046,7 +16060,7 @@
                     <pic:cNvPicPr/>
                   </pic:nvPicPr>
                   <pic:blipFill>
-                    <a:blip r:embed="rId17"/>
+                    <a:blip r:embed="rId18"/>
                     <a:stretch>
                       <a:fillRect/>
                     </a:stretch>
@@ -17484,7 +17498,7 @@
                     <pic:cNvPicPr/>
                   </pic:nvPicPr>
                   <pic:blipFill>
-                    <a:blip r:embed="rId18"/>
+                    <a:blip r:embed="rId19"/>
                     <a:stretch>
                       <a:fillRect/>
                     </a:stretch>
@@ -17524,7 +17538,7 @@
                     <pic:cNvPicPr/>
                   </pic:nvPicPr>
                   <pic:blipFill>
-                    <a:blip r:embed="rId19"/>
+                    <a:blip r:embed="rId20"/>
                     <a:stretch>
                       <a:fillRect/>
                     </a:stretch>
@@ -17546,7 +17560,7 @@
       </w:r>
     </w:p>
     <w:sectPr>
-      <w:footerReference w:type="default" r:id="rId20"/>
+      <w:footerReference w:type="default" r:id="rId21"/>
       <w:pgSz w:w="11906" w:h="16838"/>
       <w:pgMar w:top="1440" w:right="1440" w:bottom="1440" w:left="1440" w:header="708" w:footer="708" w:gutter="0"/>
       <w:pgNumType w:start="0"/>
@@ -18546,6 +18560,7 @@
     <w:rsid w:val="003E26A1"/>
     <w:rsid w:val="00D23A27"/>
     <w:rsid w:val="00DB0B1D"/>
+    <w:rsid w:val="00F90743"/>
   </w:rsids>
   <m:mathPr>
     <m:mathFont m:val="Cambria Math"/>

</xml_diff>